<commit_message>
Remove node.js and add SAP
</commit_message>
<xml_diff>
--- a/Aviraj_Sinha.docx
+++ b/Aviraj_Sinha.docx
@@ -493,7 +493,6 @@
         </w:rPr>
         <w:t xml:space="preserve"> both Bachelor / </w:t>
       </w:r>
-      <w:proofErr w:type="gramStart"/>
       <w:r>
         <w:rPr>
           <w:rFonts w:ascii="Garamond" w:hAnsi="Garamond" w:cs="Calibri"/>
@@ -502,7 +501,6 @@
         </w:rPr>
         <w:t>Master’s</w:t>
       </w:r>
-      <w:proofErr w:type="gramEnd"/>
       <w:r>
         <w:rPr>
           <w:rFonts w:ascii="Garamond" w:hAnsi="Garamond" w:cs="Calibri"/>
@@ -798,7 +796,21 @@
           <w:rFonts w:ascii="Garamond" w:hAnsi="Garamond" w:cs="Calibri"/>
           <w:szCs w:val="21"/>
         </w:rPr>
-        <w:t>CCAP) Cloud Admin Professional, (CSCP) Secure Cloud Professional</w:t>
+        <w:t>CCAP) Cloud Admin Professional, (CSCP) Secure Cloud</w:t>
+      </w:r>
+      <w:r>
+        <w:rPr>
+          <w:rFonts w:ascii="Garamond" w:hAnsi="Garamond" w:cs="Calibri"/>
+          <w:szCs w:val="21"/>
+        </w:rPr>
+        <w:t>,</w:t>
+      </w:r>
+      <w:r>
+        <w:rPr>
+          <w:rFonts w:ascii="Garamond" w:hAnsi="Garamond" w:cs="Calibri"/>
+          <w:szCs w:val="21"/>
+        </w:rPr>
+        <w:t xml:space="preserve"> Professional</w:t>
       </w:r>
       <w:r>
         <w:rPr>
@@ -835,6 +847,15 @@
         </w:rPr>
         <w:t>Cloud</w:t>
       </w:r>
+      <w:r>
+        <w:rPr>
+          <w:rFonts w:ascii="Garamond" w:hAnsi="Garamond" w:cs="Calibri"/>
+          <w:szCs w:val="21"/>
+        </w:rPr>
+        <w:t>, SAP</w:t>
+      </w:r>
+      <w:bookmarkStart w:id="2" w:name="_GoBack"/>
+      <w:bookmarkEnd w:id="2"/>
       <w:r>
         <w:rPr>
           <w:rFonts w:ascii="Garamond" w:hAnsi="Garamond" w:cs="Calibri"/>
@@ -1010,7 +1031,7 @@
                 <w:rFonts w:ascii="Garamond" w:hAnsi="Garamond" w:cs="Calibri"/>
                 <w:szCs w:val="21"/>
               </w:rPr>
-              <w:t xml:space="preserve">JavaScript (Node.js), SQL, </w:t>
+              <w:t xml:space="preserve">JavaScript, SQL, </w:t>
             </w:r>
             <w:r>
               <w:rPr>
@@ -1126,8 +1147,6 @@
               </w:rPr>
               <w:t>, Jupyter</w:t>
             </w:r>
-            <w:bookmarkStart w:id="2" w:name="_GoBack"/>
-            <w:bookmarkEnd w:id="2"/>
             <w:r>
               <w:rPr>
                 <w:rFonts w:ascii="Garamond" w:hAnsi="Garamond" w:cs="Calibri"/>
@@ -4244,7 +4263,7 @@
 </file>
 
 <file path=customXml/itemProps1.xml><?xml version="1.0" encoding="utf-8"?>
-<ds:datastoreItem xmlns:ds="http://schemas.openxmlformats.org/officeDocument/2006/customXml" ds:itemID="{AA12CCE1-099B-4C9B-8758-6FF2F9349859}">
+<ds:datastoreItem xmlns:ds="http://schemas.openxmlformats.org/officeDocument/2006/customXml" ds:itemID="{97E4735D-C926-4A56-AFB3-8BE3089EFD08}">
   <ds:schemaRefs>
     <ds:schemaRef ds:uri="http://schemas.openxmlformats.org/officeDocument/2006/bibliography"/>
   </ds:schemaRefs>

</xml_diff>

<commit_message>
Add full stack and RSPEC Description
</commit_message>
<xml_diff>
--- a/Aviraj_Sinha.docx
+++ b/Aviraj_Sinha.docx
@@ -854,8 +854,6 @@
         </w:rPr>
         <w:t>, SAP</w:t>
       </w:r>
-      <w:bookmarkStart w:id="2" w:name="_GoBack"/>
-      <w:bookmarkEnd w:id="2"/>
       <w:r>
         <w:rPr>
           <w:rFonts w:ascii="Garamond" w:hAnsi="Garamond" w:cs="Calibri"/>
@@ -1479,7 +1477,7 @@
           <w:szCs w:val="21"/>
           <w:u w:val="single"/>
         </w:rPr>
-        <w:t xml:space="preserve">ORM Technologies, </w:t>
+        <w:t xml:space="preserve">ORM Technologies </w:t>
       </w:r>
       <w:r>
         <w:rPr>
@@ -1629,7 +1627,9 @@
           <w:szCs w:val="21"/>
         </w:rPr>
         <w:tab/>
-      </w:r>
+        <w:t xml:space="preserve">     </w:t>
+      </w:r>
+      <w:proofErr w:type="gramStart"/>
       <w:r>
         <w:rPr>
           <w:rFonts w:ascii="Garamond" w:hAnsi="Garamond" w:cs="Calibri"/>
@@ -1637,7 +1637,7 @@
           <w:sz w:val="21"/>
           <w:szCs w:val="21"/>
         </w:rPr>
-        <w:t xml:space="preserve"> </w:t>
+        <w:t xml:space="preserve">   </w:t>
       </w:r>
       <w:r>
         <w:rPr>
@@ -1646,7 +1646,17 @@
           <w:sz w:val="21"/>
           <w:szCs w:val="21"/>
         </w:rPr>
-        <w:t>(05-08/2018)</w:t>
+        <w:t>(</w:t>
+      </w:r>
+      <w:proofErr w:type="gramEnd"/>
+      <w:r>
+        <w:rPr>
+          <w:rFonts w:ascii="Garamond" w:hAnsi="Garamond" w:cs="Calibri"/>
+          <w:i/>
+          <w:sz w:val="21"/>
+          <w:szCs w:val="21"/>
+        </w:rPr>
+        <w:t>05-08/2018)</w:t>
       </w:r>
       <w:r>
         <w:rPr>
@@ -1674,7 +1684,23 @@
           <w:sz w:val="21"/>
           <w:szCs w:val="21"/>
         </w:rPr>
-        <w:t xml:space="preserve">As a Ruby </w:t>
+        <w:t xml:space="preserve">As a </w:t>
+      </w:r>
+      <w:r>
+        <w:rPr>
+          <w:rFonts w:ascii="Garamond" w:hAnsi="Garamond" w:cs="Calibri"/>
+          <w:sz w:val="21"/>
+          <w:szCs w:val="21"/>
+        </w:rPr>
+        <w:t xml:space="preserve">Full Stack, </w:t>
+      </w:r>
+      <w:r>
+        <w:rPr>
+          <w:rFonts w:ascii="Garamond" w:hAnsi="Garamond" w:cs="Calibri"/>
+          <w:sz w:val="21"/>
+          <w:szCs w:val="21"/>
+        </w:rPr>
+        <w:t xml:space="preserve">Ruby </w:t>
       </w:r>
       <w:r>
         <w:rPr>
@@ -1722,7 +1748,65 @@
           <w:sz w:val="21"/>
           <w:szCs w:val="21"/>
         </w:rPr>
-        <w:t>displaying and data mining of predictive analytic data. Data was used to automate decisions based on various stages in marketing funnel as well as employee performance.</w:t>
+        <w:t>displaying</w:t>
+      </w:r>
+      <w:r>
+        <w:rPr>
+          <w:rFonts w:ascii="Garamond" w:hAnsi="Garamond" w:cs="Calibri"/>
+          <w:sz w:val="21"/>
+          <w:szCs w:val="21"/>
+        </w:rPr>
+        <w:t>, RSPEC testing</w:t>
+      </w:r>
+      <w:r>
+        <w:rPr>
+          <w:rFonts w:ascii="Garamond" w:hAnsi="Garamond" w:cs="Calibri"/>
+          <w:sz w:val="21"/>
+          <w:szCs w:val="21"/>
+        </w:rPr>
+        <w:t xml:space="preserve"> and data mining of predictive analytic</w:t>
+      </w:r>
+      <w:r>
+        <w:rPr>
+          <w:rFonts w:ascii="Garamond" w:hAnsi="Garamond" w:cs="Calibri"/>
+          <w:sz w:val="21"/>
+          <w:szCs w:val="21"/>
+        </w:rPr>
+        <w:t>s</w:t>
+      </w:r>
+      <w:bookmarkStart w:id="2" w:name="_GoBack"/>
+      <w:bookmarkEnd w:id="2"/>
+      <w:r>
+        <w:rPr>
+          <w:rFonts w:ascii="Garamond" w:hAnsi="Garamond" w:cs="Calibri"/>
+          <w:sz w:val="21"/>
+          <w:szCs w:val="21"/>
+        </w:rPr>
+        <w:t xml:space="preserve">. </w:t>
+      </w:r>
+      <w:r>
+        <w:rPr>
+          <w:rFonts w:ascii="Garamond" w:hAnsi="Garamond" w:cs="Calibri"/>
+          <w:sz w:val="21"/>
+          <w:szCs w:val="21"/>
+        </w:rPr>
+        <w:t>Queried d</w:t>
+      </w:r>
+      <w:r>
+        <w:rPr>
+          <w:rFonts w:ascii="Garamond" w:hAnsi="Garamond" w:cs="Calibri"/>
+          <w:sz w:val="21"/>
+          <w:szCs w:val="21"/>
+        </w:rPr>
+        <w:t>ata was used to automate decisions based on various stages in marketing funnel as well as employee performance.</w:t>
+      </w:r>
+      <w:r>
+        <w:rPr>
+          <w:rFonts w:ascii="Garamond" w:hAnsi="Garamond" w:cs="Calibri"/>
+          <w:sz w:val="21"/>
+          <w:szCs w:val="21"/>
+        </w:rPr>
+        <w:t xml:space="preserve"> </w:t>
       </w:r>
     </w:p>
     <w:p>
@@ -4263,7 +4347,7 @@
 </file>
 
 <file path=customXml/itemProps1.xml><?xml version="1.0" encoding="utf-8"?>
-<ds:datastoreItem xmlns:ds="http://schemas.openxmlformats.org/officeDocument/2006/customXml" ds:itemID="{97E4735D-C926-4A56-AFB3-8BE3089EFD08}">
+<ds:datastoreItem xmlns:ds="http://schemas.openxmlformats.org/officeDocument/2006/customXml" ds:itemID="{FAA44CF9-C1B3-4E76-B42E-97503D245B1F}">
   <ds:schemaRefs>
     <ds:schemaRef ds:uri="http://schemas.openxmlformats.org/officeDocument/2006/bibliography"/>
   </ds:schemaRefs>

</xml_diff>

<commit_message>
Remove image tool JS add a few skills
</commit_message>
<xml_diff>
--- a/Aviraj_Sinha.docx
+++ b/Aviraj_Sinha.docx
@@ -1029,7 +1029,37 @@
                 <w:rFonts w:ascii="Garamond" w:hAnsi="Garamond" w:cs="Calibri"/>
                 <w:szCs w:val="21"/>
               </w:rPr>
-              <w:t xml:space="preserve">JavaScript, SQL, </w:t>
+              <w:t xml:space="preserve">JavaScript, </w:t>
+            </w:r>
+            <w:proofErr w:type="gramStart"/>
+            <w:r>
+              <w:rPr>
+                <w:rFonts w:ascii="Garamond" w:hAnsi="Garamond" w:cs="Calibri"/>
+                <w:szCs w:val="21"/>
+              </w:rPr>
+              <w:t>SQL</w:t>
+            </w:r>
+            <w:r>
+              <w:rPr>
+                <w:rFonts w:ascii="Garamond" w:hAnsi="Garamond" w:cs="Calibri"/>
+                <w:szCs w:val="21"/>
+              </w:rPr>
+              <w:t>(</w:t>
+            </w:r>
+            <w:proofErr w:type="gramEnd"/>
+            <w:r>
+              <w:rPr>
+                <w:rFonts w:ascii="Garamond" w:hAnsi="Garamond" w:cs="Calibri"/>
+                <w:szCs w:val="21"/>
+              </w:rPr>
+              <w:t>PostgreSQL, MySQL)</w:t>
+            </w:r>
+            <w:r>
+              <w:rPr>
+                <w:rFonts w:ascii="Garamond" w:hAnsi="Garamond" w:cs="Calibri"/>
+                <w:szCs w:val="21"/>
+              </w:rPr>
+              <w:t xml:space="preserve">, </w:t>
             </w:r>
             <w:r>
               <w:rPr>
@@ -1105,6 +1135,14 @@
             <w:r>
               <w:rPr>
                 <w:rFonts w:ascii="Garamond" w:hAnsi="Garamond" w:cs="Calibri"/>
+                <w:b/>
+                <w:szCs w:val="21"/>
+              </w:rPr>
+              <w:t xml:space="preserve"> (GitLab and GitHub)</w:t>
+            </w:r>
+            <w:r>
+              <w:rPr>
+                <w:rFonts w:ascii="Garamond" w:hAnsi="Garamond" w:cs="Calibri"/>
                 <w:szCs w:val="21"/>
               </w:rPr>
               <w:t xml:space="preserve">, </w:t>
@@ -1165,6 +1203,13 @@
                 <w:szCs w:val="21"/>
               </w:rPr>
               <w:t>Test-Driven Development</w:t>
+            </w:r>
+            <w:r>
+              <w:rPr>
+                <w:rFonts w:ascii="Garamond" w:hAnsi="Garamond" w:cs="Calibri"/>
+                <w:szCs w:val="21"/>
+              </w:rPr>
+              <w:t>, Docker, Salesforce API</w:t>
             </w:r>
           </w:p>
         </w:tc>
@@ -1948,16 +1993,7 @@
           <w:rFonts w:ascii="Garamond" w:hAnsi="Garamond" w:cs="Calibri"/>
           <w:szCs w:val="21"/>
         </w:rPr>
-        <w:t>Devised a command line sea</w:t>
-      </w:r>
-      <w:bookmarkStart w:id="2" w:name="_GoBack"/>
-      <w:bookmarkEnd w:id="2"/>
-      <w:r>
-        <w:rPr>
-          <w:rFonts w:ascii="Garamond" w:hAnsi="Garamond" w:cs="Calibri"/>
-          <w:szCs w:val="21"/>
-        </w:rPr>
-        <w:t xml:space="preserve">rch engine tool capable of advanced set notation queries and relevancy ranking </w:t>
+        <w:t xml:space="preserve">Devised a command line search engine tool capable of advanced set notation queries and relevancy ranking </w:t>
       </w:r>
       <w:r>
         <w:rPr>
@@ -2239,41 +2275,35 @@
     </w:p>
     <w:p>
       <w:pPr>
-        <w:pStyle w:val="ListParagraph"/>
-        <w:numPr>
-          <w:ilvl w:val="0"/>
-          <w:numId w:val="9"/>
-        </w:numPr>
-        <w:spacing w:before="40" w:after="240" w:line="276" w:lineRule="auto"/>
-        <w:rPr>
-          <w:rFonts w:ascii="Garamond" w:hAnsi="Garamond" w:cs="Calibri"/>
-          <w:szCs w:val="21"/>
-        </w:rPr>
-      </w:pPr>
-      <w:r>
-        <w:rPr>
-          <w:rFonts w:ascii="Garamond" w:hAnsi="Garamond" w:cs="Calibri"/>
-          <w:i/>
-          <w:szCs w:val="21"/>
-          <w:u w:val="single"/>
-        </w:rPr>
-        <w:t>Image Tool</w:t>
-      </w:r>
-      <w:r>
-        <w:rPr>
-          <w:rFonts w:ascii="Garamond" w:hAnsi="Garamond" w:cs="Calibri"/>
-          <w:i/>
-          <w:szCs w:val="21"/>
-          <w:u w:val="single"/>
-        </w:rPr>
-        <w:t xml:space="preserve"> (JavaScript)</w:t>
-      </w:r>
-      <w:r>
-        <w:rPr>
-          <w:rFonts w:ascii="Garamond" w:hAnsi="Garamond" w:cs="Calibri"/>
-          <w:i/>
-          <w:szCs w:val="21"/>
-          <w:u w:val="single"/>
+        <w:spacing w:before="60" w:after="240" w:line="276" w:lineRule="auto"/>
+        <w:rPr>
+          <w:rFonts w:ascii="Garamond" w:hAnsi="Garamond" w:cs="Calibri"/>
+          <w:szCs w:val="21"/>
+        </w:rPr>
+      </w:pPr>
+      <w:bookmarkStart w:id="2" w:name="_GoBack"/>
+      <w:bookmarkEnd w:id="2"/>
+      <w:r>
+        <w:rPr>
+          <w:rFonts w:ascii="Garamond" w:hAnsi="Garamond" w:cs="Calibri"/>
+          <w:b/>
+          <w:szCs w:val="21"/>
+        </w:rPr>
+        <w:t>Associations</w:t>
+      </w:r>
+      <w:r>
+        <w:rPr>
+          <w:rFonts w:ascii="Garamond" w:hAnsi="Garamond" w:cs="Calibri"/>
+          <w:b/>
+          <w:szCs w:val="21"/>
+        </w:rPr>
+        <w:t>/ Awards</w:t>
+      </w:r>
+      <w:r>
+        <w:rPr>
+          <w:rFonts w:ascii="Garamond" w:hAnsi="Garamond" w:cs="Calibri"/>
+          <w:b/>
+          <w:szCs w:val="21"/>
         </w:rPr>
         <w:t>:</w:t>
       </w:r>
@@ -2282,84 +2312,11 @@
           <w:rFonts w:ascii="Garamond" w:hAnsi="Garamond" w:cs="Calibri"/>
           <w:szCs w:val="21"/>
         </w:rPr>
-        <w:t xml:space="preserve"> Implemented blurring, </w:t>
-      </w:r>
-      <w:r>
-        <w:rPr>
-          <w:rFonts w:ascii="Garamond" w:hAnsi="Garamond" w:cs="Calibri"/>
-          <w:szCs w:val="21"/>
-        </w:rPr>
-        <w:t>graying, sharpening</w:t>
-      </w:r>
-      <w:r>
-        <w:rPr>
-          <w:rFonts w:ascii="Garamond" w:hAnsi="Garamond" w:cs="Calibri"/>
-          <w:szCs w:val="21"/>
-        </w:rPr>
-        <w:t xml:space="preserve"> using </w:t>
-      </w:r>
-      <w:r>
-        <w:rPr>
-          <w:rFonts w:ascii="Garamond" w:hAnsi="Garamond" w:cs="Calibri"/>
-          <w:szCs w:val="21"/>
-        </w:rPr>
-        <w:t>convolution</w:t>
-      </w:r>
-      <w:r>
-        <w:rPr>
-          <w:rFonts w:ascii="Garamond" w:hAnsi="Garamond" w:cs="Calibri"/>
-          <w:szCs w:val="21"/>
-        </w:rPr>
-        <w:t xml:space="preserve"> kernels algorithms, and foreground detections</w:t>
+        <w:t xml:space="preserve"> </w:t>
       </w:r>
     </w:p>
     <w:p>
       <w:pPr>
-        <w:spacing w:before="60" w:after="240" w:line="276" w:lineRule="auto"/>
-        <w:rPr>
-          <w:rFonts w:ascii="Garamond" w:hAnsi="Garamond" w:cs="Calibri"/>
-          <w:szCs w:val="21"/>
-        </w:rPr>
-      </w:pPr>
-      <w:r>
-        <w:rPr>
-          <w:rFonts w:ascii="Garamond" w:hAnsi="Garamond" w:cs="Calibri"/>
-          <w:b/>
-          <w:szCs w:val="21"/>
-        </w:rPr>
-        <w:t>Associations</w:t>
-      </w:r>
-      <w:r>
-        <w:rPr>
-          <w:rFonts w:ascii="Garamond" w:hAnsi="Garamond" w:cs="Calibri"/>
-          <w:b/>
-          <w:szCs w:val="21"/>
-        </w:rPr>
-        <w:t>/ Awards</w:t>
-      </w:r>
-      <w:r>
-        <w:rPr>
-          <w:rFonts w:ascii="Garamond" w:hAnsi="Garamond" w:cs="Calibri"/>
-          <w:b/>
-          <w:szCs w:val="21"/>
-        </w:rPr>
-        <w:t>:</w:t>
-      </w:r>
-      <w:r>
-        <w:rPr>
-          <w:rFonts w:ascii="Garamond" w:hAnsi="Garamond" w:cs="Calibri"/>
-          <w:szCs w:val="21"/>
-        </w:rPr>
-        <w:t xml:space="preserve"> </w:t>
-      </w:r>
-    </w:p>
-    <w:p>
-      <w:pPr>
-        <w:pStyle w:val="ListParagraph"/>
-        <w:numPr>
-          <w:ilvl w:val="0"/>
-          <w:numId w:val="10"/>
-        </w:numPr>
         <w:spacing w:before="60" w:after="240" w:line="276" w:lineRule="auto"/>
         <w:rPr>
           <w:rFonts w:ascii="Garamond" w:hAnsi="Garamond"/>
@@ -4370,7 +4327,7 @@
 </file>
 
 <file path=customXml/itemProps1.xml><?xml version="1.0" encoding="utf-8"?>
-<ds:datastoreItem xmlns:ds="http://schemas.openxmlformats.org/officeDocument/2006/customXml" ds:itemID="{DE373139-32CF-4231-B23A-B167EF793802}">
+<ds:datastoreItem xmlns:ds="http://schemas.openxmlformats.org/officeDocument/2006/customXml" ds:itemID="{2A31D552-A1C3-4E9D-B7BD-AE79A925F868}">
   <ds:schemaRefs>
     <ds:schemaRef ds:uri="http://schemas.openxmlformats.org/officeDocument/2006/bibliography"/>
   </ds:schemaRefs>

</xml_diff>

<commit_message>
Replace old ml proj with neural network
</commit_message>
<xml_diff>
--- a/Aviraj_Sinha.docx
+++ b/Aviraj_Sinha.docx
@@ -1915,7 +1915,17 @@
           <w:sz w:val="18"/>
           <w:u w:val="single"/>
         </w:rPr>
-        <w:t>https://github.com/avirajs</w:t>
+        <w:t>https://github.com/</w:t>
+      </w:r>
+      <w:bookmarkStart w:id="2" w:name="_GoBack"/>
+      <w:bookmarkEnd w:id="2"/>
+      <w:r>
+        <w:rPr>
+          <w:rFonts w:ascii="Garamond" w:hAnsi="Garamond" w:cs="Calibri"/>
+          <w:sz w:val="18"/>
+          <w:u w:val="single"/>
+        </w:rPr>
+        <w:t>avirajs</w:t>
       </w:r>
       <w:r>
         <w:rPr>
@@ -1952,7 +1962,7 @@
           <w:szCs w:val="21"/>
           <w:u w:val="single"/>
         </w:rPr>
-        <w:t>Advanced PDF Search Engine</w:t>
+        <w:t>I</w:t>
       </w:r>
       <w:r>
         <w:rPr>
@@ -1961,7 +1971,7 @@
           <w:szCs w:val="21"/>
           <w:u w:val="single"/>
         </w:rPr>
-        <w:t xml:space="preserve"> (C/C++)</w:t>
+        <w:t>ntrusion Detection</w:t>
       </w:r>
       <w:r>
         <w:rPr>
@@ -1970,72 +1980,61 @@
           <w:szCs w:val="21"/>
           <w:u w:val="single"/>
         </w:rPr>
-        <w:t>:</w:t>
+        <w:t xml:space="preserve"> for IOT </w:t>
       </w:r>
       <w:r>
         <w:rPr>
           <w:rFonts w:ascii="Garamond" w:hAnsi="Garamond" w:cs="Calibri"/>
           <w:i/>
           <w:szCs w:val="21"/>
+          <w:u w:val="single"/>
+        </w:rPr>
+        <w:t>network</w:t>
+      </w:r>
+      <w:r>
+        <w:rPr>
+          <w:rFonts w:ascii="Garamond" w:hAnsi="Garamond" w:cs="Calibri"/>
+          <w:i/>
+          <w:szCs w:val="21"/>
+          <w:u w:val="single"/>
+        </w:rPr>
+        <w:t xml:space="preserve"> using Neural Networks (Python):</w:t>
+      </w:r>
+      <w:r>
+        <w:rPr>
+          <w:rFonts w:ascii="Garamond" w:hAnsi="Garamond" w:cs="Calibri"/>
+          <w:i/>
+          <w:szCs w:val="21"/>
+        </w:rPr>
+        <w:t xml:space="preserve">  </w:t>
+      </w:r>
+      <w:r>
+        <w:rPr>
+          <w:rFonts w:ascii="Garamond" w:hAnsi="Garamond" w:cs="Calibri"/>
+          <w:szCs w:val="21"/>
+        </w:rPr>
+        <w:t xml:space="preserve">Analyze network traffic data of IOT networks and created a custom multilayer neural network that is trained, validated and tested for use. Fingerprinting techniques used can be </w:t>
+      </w:r>
+      <w:r>
+        <w:rPr>
+          <w:rFonts w:ascii="Garamond" w:hAnsi="Garamond" w:cs="Calibri"/>
+          <w:szCs w:val="21"/>
+        </w:rPr>
+        <w:t>useful for segmenting off the infiltrated parts of the network.</w:t>
+      </w:r>
+      <w:r>
+        <w:rPr>
+          <w:rFonts w:ascii="Garamond" w:hAnsi="Garamond" w:cs="Calibri"/>
+          <w:szCs w:val="21"/>
         </w:rPr>
         <w:t xml:space="preserve"> </w:t>
       </w:r>
       <w:r>
         <w:rPr>
           <w:rFonts w:ascii="Garamond" w:hAnsi="Garamond" w:cs="Calibri"/>
-          <w:i/>
-          <w:szCs w:val="21"/>
-        </w:rPr>
-        <w:t xml:space="preserve"> </w:t>
-      </w:r>
-      <w:r>
-        <w:rPr>
-          <w:rFonts w:ascii="Garamond" w:hAnsi="Garamond" w:cs="Calibri"/>
-          <w:szCs w:val="21"/>
-        </w:rPr>
-        <w:t xml:space="preserve">Devised a command line search engine tool capable of advanced set notation queries and relevancy ranking </w:t>
-      </w:r>
-      <w:r>
-        <w:rPr>
-          <w:rFonts w:ascii="Garamond" w:hAnsi="Garamond" w:cs="Calibri"/>
-          <w:szCs w:val="21"/>
-        </w:rPr>
-        <w:t>by</w:t>
-      </w:r>
-      <w:r>
-        <w:rPr>
-          <w:rFonts w:ascii="Garamond" w:hAnsi="Garamond" w:cs="Calibri"/>
-          <w:szCs w:val="21"/>
-        </w:rPr>
-        <w:t xml:space="preserve"> TD/IDF algorithm; </w:t>
-      </w:r>
-      <w:r>
-        <w:rPr>
-          <w:rFonts w:ascii="Garamond" w:hAnsi="Garamond" w:cs="Calibri"/>
-          <w:szCs w:val="21"/>
-        </w:rPr>
-        <w:t>decoupled</w:t>
-      </w:r>
-      <w:r>
-        <w:rPr>
-          <w:rFonts w:ascii="Garamond" w:hAnsi="Garamond" w:cs="Calibri"/>
-          <w:szCs w:val="21"/>
-        </w:rPr>
-        <w:t xml:space="preserve"> storage of inverted indices; user friendly history</w:t>
-      </w:r>
-      <w:r>
-        <w:rPr>
-          <w:rFonts w:ascii="Garamond" w:hAnsi="Garamond" w:cs="Calibri"/>
-          <w:szCs w:val="21"/>
-        </w:rPr>
-        <w:t xml:space="preserve">, </w:t>
-      </w:r>
-      <w:r>
-        <w:rPr>
-          <w:rFonts w:ascii="Garamond" w:hAnsi="Garamond" w:cs="Calibri"/>
-          <w:szCs w:val="21"/>
-        </w:rPr>
-        <w:t>bookmarks</w:t>
+          <w:szCs w:val="21"/>
+        </w:rPr>
+        <w:t>This model would be deployed in a variety of business environments that require IOT for either tracking or monitoring of data in various geographic locations.</w:t>
       </w:r>
     </w:p>
     <w:p>
@@ -2058,7 +2057,7 @@
           <w:szCs w:val="21"/>
           <w:u w:val="single"/>
         </w:rPr>
-        <w:t xml:space="preserve">Sentiment Analysis </w:t>
+        <w:t>Advanced PDF Search Engine</w:t>
       </w:r>
       <w:r>
         <w:rPr>
@@ -2067,7 +2066,7 @@
           <w:szCs w:val="21"/>
           <w:u w:val="single"/>
         </w:rPr>
-        <w:t xml:space="preserve">of Reviews </w:t>
+        <w:t xml:space="preserve"> (C/C++)</w:t>
       </w:r>
       <w:r>
         <w:rPr>
@@ -2076,7 +2075,7 @@
           <w:szCs w:val="21"/>
           <w:u w:val="single"/>
         </w:rPr>
-        <w:t>(Python):</w:t>
+        <w:t>:</w:t>
       </w:r>
       <w:r>
         <w:rPr>
@@ -2084,156 +2083,64 @@
           <w:i/>
           <w:szCs w:val="21"/>
         </w:rPr>
-        <w:t xml:space="preserve">  </w:t>
-      </w:r>
-      <w:r>
-        <w:rPr>
-          <w:rFonts w:ascii="Garamond" w:hAnsi="Garamond" w:cs="Calibri"/>
-          <w:szCs w:val="21"/>
-        </w:rPr>
-        <w:t>P</w:t>
-      </w:r>
-      <w:r>
-        <w:rPr>
-          <w:rFonts w:ascii="Garamond" w:hAnsi="Garamond" w:cs="Calibri"/>
-          <w:szCs w:val="21"/>
-        </w:rPr>
-        <w:t>erform</w:t>
-      </w:r>
-      <w:r>
-        <w:rPr>
-          <w:rFonts w:ascii="Garamond" w:hAnsi="Garamond" w:cs="Calibri"/>
-          <w:szCs w:val="21"/>
-        </w:rPr>
-        <w:t xml:space="preserve">ed </w:t>
-      </w:r>
-      <w:r>
-        <w:rPr>
-          <w:rFonts w:ascii="Garamond" w:hAnsi="Garamond" w:cs="Calibri"/>
-          <w:szCs w:val="21"/>
-        </w:rPr>
-        <w:t xml:space="preserve">preprocessing and exploratory analysis of </w:t>
-      </w:r>
-      <w:r>
-        <w:rPr>
-          <w:rFonts w:ascii="Garamond" w:hAnsi="Garamond" w:cs="Calibri"/>
-          <w:szCs w:val="21"/>
-        </w:rPr>
-        <w:t xml:space="preserve">movie review </w:t>
-      </w:r>
-      <w:r>
-        <w:rPr>
-          <w:rFonts w:ascii="Garamond" w:hAnsi="Garamond" w:cs="Calibri"/>
-          <w:szCs w:val="21"/>
-        </w:rPr>
-        <w:t>data set</w:t>
-      </w:r>
-      <w:r>
-        <w:rPr>
-          <w:rFonts w:ascii="Garamond" w:hAnsi="Garamond" w:cs="Calibri"/>
-          <w:szCs w:val="21"/>
-        </w:rPr>
-        <w:t xml:space="preserve">s. Explored </w:t>
-      </w:r>
-      <w:r>
-        <w:rPr>
-          <w:rFonts w:ascii="Garamond" w:hAnsi="Garamond" w:cs="Calibri"/>
-          <w:szCs w:val="21"/>
-        </w:rPr>
-        <w:t xml:space="preserve">the statistical summaries of the </w:t>
-      </w:r>
-      <w:r>
-        <w:rPr>
-          <w:rFonts w:ascii="Garamond" w:hAnsi="Garamond" w:cs="Calibri"/>
-          <w:szCs w:val="21"/>
-        </w:rPr>
-        <w:t xml:space="preserve">text data </w:t>
-      </w:r>
-      <w:r>
-        <w:rPr>
-          <w:rFonts w:ascii="Garamond" w:hAnsi="Garamond" w:cs="Calibri"/>
-          <w:szCs w:val="21"/>
-        </w:rPr>
-        <w:t>features</w:t>
-      </w:r>
-      <w:r>
-        <w:rPr>
-          <w:rFonts w:ascii="Garamond" w:hAnsi="Garamond" w:cs="Calibri"/>
-          <w:szCs w:val="21"/>
-        </w:rPr>
-        <w:t xml:space="preserve">. Created </w:t>
-      </w:r>
-      <w:r>
-        <w:rPr>
-          <w:rFonts w:ascii="Garamond" w:hAnsi="Garamond" w:cs="Calibri"/>
-          <w:szCs w:val="21"/>
-        </w:rPr>
-        <w:t>visualiz</w:t>
-      </w:r>
-      <w:r>
-        <w:rPr>
-          <w:rFonts w:ascii="Garamond" w:hAnsi="Garamond" w:cs="Calibri"/>
-          <w:szCs w:val="21"/>
-        </w:rPr>
-        <w:t xml:space="preserve">ations with </w:t>
-      </w:r>
-      <w:r>
-        <w:rPr>
-          <w:rFonts w:ascii="Garamond" w:hAnsi="Garamond" w:cs="Calibri"/>
-          <w:szCs w:val="21"/>
-        </w:rPr>
-        <w:t>the attributes</w:t>
-      </w:r>
-      <w:r>
-        <w:rPr>
-          <w:rFonts w:ascii="Garamond" w:hAnsi="Garamond" w:cs="Calibri"/>
-          <w:szCs w:val="21"/>
-        </w:rPr>
         <w:t xml:space="preserve"> </w:t>
       </w:r>
       <w:r>
         <w:rPr>
           <w:rFonts w:ascii="Garamond" w:hAnsi="Garamond" w:cs="Calibri"/>
-          <w:szCs w:val="21"/>
-        </w:rPr>
-        <w:t>and address</w:t>
-      </w:r>
-      <w:r>
-        <w:rPr>
-          <w:rFonts w:ascii="Garamond" w:hAnsi="Garamond" w:cs="Calibri"/>
-          <w:szCs w:val="21"/>
-        </w:rPr>
-        <w:t>ed</w:t>
-      </w:r>
-      <w:r>
-        <w:rPr>
-          <w:rFonts w:ascii="Garamond" w:hAnsi="Garamond" w:cs="Calibri"/>
-          <w:szCs w:val="21"/>
-        </w:rPr>
-        <w:t xml:space="preserve"> data quality</w:t>
-      </w:r>
-      <w:r>
-        <w:rPr>
-          <w:rFonts w:ascii="Garamond" w:hAnsi="Garamond" w:cs="Calibri"/>
-          <w:szCs w:val="21"/>
-        </w:rPr>
-        <w:t xml:space="preserve"> in a </w:t>
-      </w:r>
-      <w:proofErr w:type="spellStart"/>
-      <w:r>
-        <w:rPr>
-          <w:rFonts w:ascii="Garamond" w:hAnsi="Garamond" w:cs="Calibri"/>
-          <w:szCs w:val="21"/>
-        </w:rPr>
-        <w:t>Jupyter</w:t>
-      </w:r>
-      <w:proofErr w:type="spellEnd"/>
-      <w:r>
-        <w:rPr>
-          <w:rFonts w:ascii="Garamond" w:hAnsi="Garamond" w:cs="Calibri"/>
-          <w:szCs w:val="21"/>
-        </w:rPr>
-        <w:t xml:space="preserve"> notebook</w:t>
+          <w:i/>
+          <w:szCs w:val="21"/>
+        </w:rPr>
+        <w:t xml:space="preserve"> </w:t>
+      </w:r>
+      <w:r>
+        <w:rPr>
+          <w:rFonts w:ascii="Garamond" w:hAnsi="Garamond" w:cs="Calibri"/>
+          <w:szCs w:val="21"/>
+        </w:rPr>
+        <w:t xml:space="preserve">Devised a command line search engine tool capable of advanced set notation queries and relevancy ranking </w:t>
+      </w:r>
+      <w:r>
+        <w:rPr>
+          <w:rFonts w:ascii="Garamond" w:hAnsi="Garamond" w:cs="Calibri"/>
+          <w:szCs w:val="21"/>
+        </w:rPr>
+        <w:t>by</w:t>
+      </w:r>
+      <w:r>
+        <w:rPr>
+          <w:rFonts w:ascii="Garamond" w:hAnsi="Garamond" w:cs="Calibri"/>
+          <w:szCs w:val="21"/>
+        </w:rPr>
+        <w:t xml:space="preserve"> TD/IDF algorithm; </w:t>
+      </w:r>
+      <w:r>
+        <w:rPr>
+          <w:rFonts w:ascii="Garamond" w:hAnsi="Garamond" w:cs="Calibri"/>
+          <w:szCs w:val="21"/>
+        </w:rPr>
+        <w:t>decoupled</w:t>
+      </w:r>
+      <w:r>
+        <w:rPr>
+          <w:rFonts w:ascii="Garamond" w:hAnsi="Garamond" w:cs="Calibri"/>
+          <w:szCs w:val="21"/>
+        </w:rPr>
+        <w:t xml:space="preserve"> storage of inverted indices; user friendly history</w:t>
+      </w:r>
+      <w:r>
+        <w:rPr>
+          <w:rFonts w:ascii="Garamond" w:hAnsi="Garamond" w:cs="Calibri"/>
+          <w:szCs w:val="21"/>
+        </w:rPr>
+        <w:t xml:space="preserve">, </w:t>
+      </w:r>
+      <w:r>
+        <w:rPr>
+          <w:rFonts w:ascii="Garamond" w:hAnsi="Garamond" w:cs="Calibri"/>
+          <w:szCs w:val="21"/>
+        </w:rPr>
+        <w:t>bookmarks</w:t>
       </w:r>
       <w:r>
         <w:rPr>
@@ -2326,8 +2233,6 @@
           <w:szCs w:val="21"/>
         </w:rPr>
       </w:pPr>
-      <w:bookmarkStart w:id="2" w:name="_GoBack"/>
-      <w:bookmarkEnd w:id="2"/>
       <w:r>
         <w:rPr>
           <w:rFonts w:ascii="Garamond" w:hAnsi="Garamond" w:cs="Calibri"/>
@@ -4448,7 +4353,7 @@
 </file>
 
 <file path=customXml/itemProps1.xml><?xml version="1.0" encoding="utf-8"?>
-<ds:datastoreItem xmlns:ds="http://schemas.openxmlformats.org/officeDocument/2006/customXml" ds:itemID="{1B7D2438-F5BC-4A3A-87C6-BEC508C56B56}">
+<ds:datastoreItem xmlns:ds="http://schemas.openxmlformats.org/officeDocument/2006/customXml" ds:itemID="{BD445CD9-2BCF-4629-8D84-28B6D9CA2017}">
   <ds:schemaRefs>
     <ds:schemaRef ds:uri="http://schemas.openxmlformats.org/officeDocument/2006/bibliography"/>
   </ds:schemaRefs>

</xml_diff>

<commit_message>
Add ReddyIce and anaconda
</commit_message>
<xml_diff>
--- a/Aviraj_Sinha.docx
+++ b/Aviraj_Sinha.docx
@@ -1000,7 +1000,7 @@
                 <w:b/>
                 <w:szCs w:val="21"/>
               </w:rPr>
-              <w:t>C++, Java, Python,</w:t>
+              <w:t>C++, Python,</w:t>
             </w:r>
             <w:r>
               <w:rPr>
@@ -1009,6 +1009,52 @@
                 <w:szCs w:val="21"/>
               </w:rPr>
               <w:t xml:space="preserve"> Ruby</w:t>
+            </w:r>
+            <w:r>
+              <w:rPr>
+                <w:rFonts w:ascii="Garamond" w:hAnsi="Garamond" w:cs="Calibri"/>
+                <w:b/>
+                <w:szCs w:val="21"/>
+              </w:rPr>
+              <w:t>,</w:t>
+            </w:r>
+            <w:r>
+              <w:rPr>
+                <w:rFonts w:ascii="Garamond" w:hAnsi="Garamond" w:cs="Calibri"/>
+                <w:b/>
+                <w:szCs w:val="21"/>
+              </w:rPr>
+              <w:t xml:space="preserve"> </w:t>
+            </w:r>
+            <w:r>
+              <w:rPr>
+                <w:rFonts w:ascii="Garamond" w:hAnsi="Garamond" w:cs="Calibri"/>
+                <w:b/>
+                <w:szCs w:val="21"/>
+              </w:rPr>
+              <w:t>R</w:t>
+            </w:r>
+            <w:r>
+              <w:rPr>
+                <w:rFonts w:ascii="Garamond" w:hAnsi="Garamond" w:cs="Calibri"/>
+                <w:b/>
+                <w:szCs w:val="21"/>
+              </w:rPr>
+              <w:t>,</w:t>
+            </w:r>
+            <w:r>
+              <w:rPr>
+                <w:rFonts w:ascii="Garamond" w:hAnsi="Garamond" w:cs="Calibri"/>
+                <w:szCs w:val="21"/>
+              </w:rPr>
+              <w:t xml:space="preserve"> </w:t>
+            </w:r>
+            <w:r>
+              <w:rPr>
+                <w:rFonts w:ascii="Garamond" w:hAnsi="Garamond" w:cs="Calibri"/>
+                <w:szCs w:val="21"/>
+              </w:rPr>
+              <w:t>Java</w:t>
             </w:r>
             <w:r>
               <w:rPr>
@@ -1059,14 +1105,14 @@
                 <w:rFonts w:ascii="Garamond" w:hAnsi="Garamond" w:cs="Calibri"/>
                 <w:szCs w:val="21"/>
               </w:rPr>
-              <w:t xml:space="preserve">, </w:t>
+              <w:t>,</w:t>
             </w:r>
             <w:r>
               <w:rPr>
                 <w:rFonts w:ascii="Garamond" w:hAnsi="Garamond" w:cs="Calibri"/>
                 <w:szCs w:val="21"/>
               </w:rPr>
-              <w:t>Assembly Language, C, MATLAB, R</w:t>
+              <w:t xml:space="preserve"> C, MATLAB</w:t>
             </w:r>
           </w:p>
         </w:tc>
@@ -1130,7 +1176,7 @@
                 <w:b/>
                 <w:szCs w:val="21"/>
               </w:rPr>
-              <w:t>Git</w:t>
+              <w:t>GitLab</w:t>
             </w:r>
             <w:r>
               <w:rPr>
@@ -1138,7 +1184,15 @@
                 <w:b/>
                 <w:szCs w:val="21"/>
               </w:rPr>
-              <w:t xml:space="preserve"> (GitLab and GitHub)</w:t>
+              <w:t>/</w:t>
+            </w:r>
+            <w:r>
+              <w:rPr>
+                <w:rFonts w:ascii="Garamond" w:hAnsi="Garamond" w:cs="Calibri"/>
+                <w:b/>
+                <w:szCs w:val="21"/>
+              </w:rPr>
+              <w:t>GitHub</w:t>
             </w:r>
             <w:r>
               <w:rPr>
@@ -1174,42 +1228,56 @@
                 <w:rFonts w:ascii="Garamond" w:hAnsi="Garamond" w:cs="Calibri"/>
                 <w:szCs w:val="21"/>
               </w:rPr>
-              <w:t xml:space="preserve"> Kali</w:t>
+              <w:t xml:space="preserve"> </w:t>
             </w:r>
             <w:r>
               <w:rPr>
                 <w:rFonts w:ascii="Garamond" w:hAnsi="Garamond" w:cs="Calibri"/>
                 <w:szCs w:val="21"/>
               </w:rPr>
-              <w:t>, Jupyter</w:t>
+              <w:t>Anaconda</w:t>
             </w:r>
             <w:r>
               <w:rPr>
                 <w:rFonts w:ascii="Garamond" w:hAnsi="Garamond" w:cs="Calibri"/>
                 <w:szCs w:val="21"/>
               </w:rPr>
-              <w:t xml:space="preserve">, </w:t>
+              <w:t>,</w:t>
             </w:r>
             <w:r>
               <w:rPr>
                 <w:rFonts w:ascii="Garamond" w:hAnsi="Garamond" w:cs="Calibri"/>
                 <w:szCs w:val="21"/>
               </w:rPr>
-              <w:t xml:space="preserve">Agile Process, </w:t>
+              <w:t xml:space="preserve"> </w:t>
             </w:r>
             <w:r>
               <w:rPr>
                 <w:rFonts w:ascii="Garamond" w:hAnsi="Garamond" w:cs="Calibri"/>
                 <w:szCs w:val="21"/>
               </w:rPr>
-              <w:t>Test-Driven Development</w:t>
+              <w:t>Docker</w:t>
             </w:r>
             <w:r>
               <w:rPr>
                 <w:rFonts w:ascii="Garamond" w:hAnsi="Garamond" w:cs="Calibri"/>
                 <w:szCs w:val="21"/>
               </w:rPr>
-              <w:t>, Docker, Salesforce API</w:t>
+              <w:t>,</w:t>
+            </w:r>
+            <w:r>
+              <w:rPr>
+                <w:rFonts w:ascii="Garamond" w:hAnsi="Garamond" w:cs="Calibri"/>
+                <w:szCs w:val="21"/>
+              </w:rPr>
+              <w:t xml:space="preserve"> </w:t>
+            </w:r>
+            <w:r>
+              <w:rPr>
+                <w:rFonts w:ascii="Garamond" w:hAnsi="Garamond" w:cs="Calibri"/>
+                <w:szCs w:val="21"/>
+              </w:rPr>
+              <w:t>Test-Driven Development</w:t>
             </w:r>
           </w:p>
         </w:tc>
@@ -1260,7 +1328,16 @@
                 <w:rFonts w:ascii="Garamond" w:hAnsi="Garamond" w:cs="Calibri"/>
                 <w:szCs w:val="21"/>
               </w:rPr>
-              <w:t>TCP/IP, VPN, VLAN, DHCP, OSI, IP Routing, Virtualization</w:t>
+              <w:t>TCP/IP, VPN, VLAN, DHCP, OS</w:t>
+            </w:r>
+            <w:bookmarkStart w:id="2" w:name="_GoBack"/>
+            <w:bookmarkEnd w:id="2"/>
+            <w:r>
+              <w:rPr>
+                <w:rFonts w:ascii="Garamond" w:hAnsi="Garamond" w:cs="Calibri"/>
+                <w:szCs w:val="21"/>
+              </w:rPr>
+              <w:t>I, IP Routing, Virtualization</w:t>
             </w:r>
             <w:r>
               <w:rPr>
@@ -1399,7 +1476,21 @@
           <w:rFonts w:ascii="Garamond" w:hAnsi="Garamond" w:cs="Calibri"/>
           <w:szCs w:val="21"/>
         </w:rPr>
-        <w:t xml:space="preserve"> Lead project teams, assign tasks and work with peers to meet deadlines.</w:t>
+        <w:t xml:space="preserve"> Lead</w:t>
+      </w:r>
+      <w:r>
+        <w:rPr>
+          <w:rFonts w:ascii="Garamond" w:hAnsi="Garamond" w:cs="Calibri"/>
+          <w:szCs w:val="21"/>
+        </w:rPr>
+        <w:t xml:space="preserve"> Agile</w:t>
+      </w:r>
+      <w:r>
+        <w:rPr>
+          <w:rFonts w:ascii="Garamond" w:hAnsi="Garamond" w:cs="Calibri"/>
+          <w:szCs w:val="21"/>
+        </w:rPr>
+        <w:t xml:space="preserve"> project teams, assign tasks and work with peers to meet deadlines.</w:t>
       </w:r>
       <w:r>
         <w:rPr>
@@ -1859,17 +1950,228 @@
         </w:rPr>
         <w:t>marketing and sales decisions.</w:t>
       </w:r>
-      <w:r>
-        <w:rPr>
-          <w:rFonts w:ascii="Garamond" w:hAnsi="Garamond" w:cs="Calibri"/>
-          <w:sz w:val="21"/>
-          <w:szCs w:val="21"/>
-        </w:rPr>
-        <w:t xml:space="preserve"> </w:t>
-      </w:r>
     </w:p>
     <w:p>
       <w:pPr>
+        <w:pStyle w:val="ListParagraph"/>
+        <w:numPr>
+          <w:ilvl w:val="0"/>
+          <w:numId w:val="8"/>
+        </w:numPr>
+        <w:spacing w:before="40" w:after="240" w:line="276" w:lineRule="auto"/>
+        <w:rPr>
+          <w:rFonts w:ascii="Garamond" w:hAnsi="Garamond" w:cs="Calibri"/>
+          <w:sz w:val="21"/>
+          <w:szCs w:val="21"/>
+        </w:rPr>
+      </w:pPr>
+      <w:proofErr w:type="spellStart"/>
+      <w:r>
+        <w:rPr>
+          <w:rFonts w:ascii="Garamond" w:hAnsi="Garamond" w:cs="Calibri"/>
+          <w:i/>
+          <w:sz w:val="21"/>
+          <w:szCs w:val="21"/>
+          <w:u w:val="single"/>
+        </w:rPr>
+        <w:t>ReddyIce</w:t>
+      </w:r>
+      <w:proofErr w:type="spellEnd"/>
+      <w:r>
+        <w:rPr>
+          <w:rFonts w:ascii="Garamond" w:hAnsi="Garamond" w:cs="Calibri"/>
+          <w:i/>
+          <w:sz w:val="21"/>
+          <w:szCs w:val="21"/>
+          <w:u w:val="single"/>
+        </w:rPr>
+        <w:t xml:space="preserve"> (Sales Dashboard)</w:t>
+      </w:r>
+      <w:r>
+        <w:rPr>
+          <w:rFonts w:ascii="Garamond" w:hAnsi="Garamond" w:cs="Calibri"/>
+          <w:i/>
+          <w:sz w:val="21"/>
+          <w:szCs w:val="21"/>
+        </w:rPr>
+        <w:tab/>
+      </w:r>
+      <w:r>
+        <w:rPr>
+          <w:rFonts w:ascii="Garamond" w:hAnsi="Garamond" w:cs="Calibri"/>
+          <w:i/>
+          <w:sz w:val="21"/>
+          <w:szCs w:val="21"/>
+        </w:rPr>
+        <w:tab/>
+      </w:r>
+      <w:r>
+        <w:rPr>
+          <w:rFonts w:ascii="Garamond" w:hAnsi="Garamond" w:cs="Calibri"/>
+          <w:i/>
+          <w:sz w:val="21"/>
+          <w:szCs w:val="21"/>
+        </w:rPr>
+        <w:tab/>
+      </w:r>
+      <w:r>
+        <w:rPr>
+          <w:rFonts w:ascii="Garamond" w:hAnsi="Garamond" w:cs="Calibri"/>
+          <w:i/>
+          <w:sz w:val="21"/>
+          <w:szCs w:val="21"/>
+        </w:rPr>
+        <w:tab/>
+      </w:r>
+      <w:r>
+        <w:rPr>
+          <w:rFonts w:ascii="Garamond" w:hAnsi="Garamond" w:cs="Calibri"/>
+          <w:i/>
+          <w:sz w:val="21"/>
+          <w:szCs w:val="21"/>
+        </w:rPr>
+        <w:tab/>
+        <w:t xml:space="preserve">      </w:t>
+      </w:r>
+      <w:r>
+        <w:rPr>
+          <w:rFonts w:ascii="Garamond" w:hAnsi="Garamond" w:cs="Calibri"/>
+          <w:i/>
+          <w:sz w:val="21"/>
+          <w:szCs w:val="21"/>
+        </w:rPr>
+        <w:tab/>
+      </w:r>
+      <w:r>
+        <w:rPr>
+          <w:rFonts w:ascii="Garamond" w:hAnsi="Garamond" w:cs="Calibri"/>
+          <w:i/>
+          <w:sz w:val="21"/>
+          <w:szCs w:val="21"/>
+        </w:rPr>
+        <w:tab/>
+      </w:r>
+      <w:r>
+        <w:rPr>
+          <w:rFonts w:ascii="Garamond" w:hAnsi="Garamond" w:cs="Calibri"/>
+          <w:i/>
+          <w:sz w:val="21"/>
+          <w:szCs w:val="21"/>
+        </w:rPr>
+        <w:tab/>
+      </w:r>
+      <w:proofErr w:type="gramStart"/>
+      <w:r>
+        <w:rPr>
+          <w:rFonts w:ascii="Garamond" w:hAnsi="Garamond" w:cs="Calibri"/>
+          <w:i/>
+          <w:sz w:val="21"/>
+          <w:szCs w:val="21"/>
+        </w:rPr>
+        <w:tab/>
+        <w:t xml:space="preserve">  </w:t>
+      </w:r>
+      <w:r>
+        <w:rPr>
+          <w:rFonts w:ascii="Garamond" w:hAnsi="Garamond" w:cs="Calibri"/>
+          <w:i/>
+          <w:sz w:val="21"/>
+          <w:szCs w:val="21"/>
+        </w:rPr>
+        <w:t>(</w:t>
+      </w:r>
+      <w:proofErr w:type="gramEnd"/>
+      <w:r>
+        <w:rPr>
+          <w:rFonts w:ascii="Garamond" w:hAnsi="Garamond" w:cs="Calibri"/>
+          <w:i/>
+          <w:sz w:val="21"/>
+          <w:szCs w:val="21"/>
+        </w:rPr>
+        <w:t>8/</w:t>
+      </w:r>
+      <w:r>
+        <w:rPr>
+          <w:rFonts w:ascii="Garamond" w:hAnsi="Garamond" w:cs="Calibri"/>
+          <w:i/>
+          <w:sz w:val="21"/>
+          <w:szCs w:val="21"/>
+        </w:rPr>
+        <w:t>2018</w:t>
+      </w:r>
+      <w:r>
+        <w:rPr>
+          <w:rFonts w:ascii="Garamond" w:hAnsi="Garamond" w:cs="Calibri"/>
+          <w:i/>
+          <w:sz w:val="21"/>
+          <w:szCs w:val="21"/>
+        </w:rPr>
+        <w:t>-5/2019</w:t>
+      </w:r>
+      <w:r>
+        <w:rPr>
+          <w:rFonts w:ascii="Garamond" w:hAnsi="Garamond" w:cs="Calibri"/>
+          <w:i/>
+          <w:sz w:val="21"/>
+          <w:szCs w:val="21"/>
+        </w:rPr>
+        <w:t>)</w:t>
+      </w:r>
+      <w:r>
+        <w:rPr>
+          <w:rFonts w:ascii="Garamond" w:hAnsi="Garamond" w:cs="Calibri"/>
+          <w:sz w:val="21"/>
+          <w:szCs w:val="21"/>
+        </w:rPr>
+        <w:t xml:space="preserve"> </w:t>
+      </w:r>
+    </w:p>
+    <w:p>
+      <w:pPr>
+        <w:pStyle w:val="ListParagraph"/>
+        <w:spacing w:before="40" w:after="240" w:line="276" w:lineRule="auto"/>
+        <w:ind w:left="360"/>
+        <w:rPr>
+          <w:rFonts w:ascii="Garamond" w:hAnsi="Garamond" w:cs="Calibri"/>
+          <w:sz w:val="21"/>
+          <w:szCs w:val="21"/>
+        </w:rPr>
+      </w:pPr>
+      <w:r>
+        <w:rPr>
+          <w:rFonts w:ascii="Garamond" w:hAnsi="Garamond" w:cs="Calibri"/>
+          <w:sz w:val="21"/>
+          <w:szCs w:val="21"/>
+        </w:rPr>
+        <w:t xml:space="preserve">Gathered requirements from Sales team. </w:t>
+      </w:r>
+      <w:r>
+        <w:rPr>
+          <w:rFonts w:ascii="Garamond" w:hAnsi="Garamond" w:cs="Calibri"/>
+          <w:sz w:val="21"/>
+          <w:szCs w:val="21"/>
+        </w:rPr>
+        <w:t>Currently developing</w:t>
+      </w:r>
+      <w:r>
+        <w:rPr>
+          <w:rFonts w:ascii="Garamond" w:hAnsi="Garamond" w:cs="Calibri"/>
+          <w:sz w:val="21"/>
+          <w:szCs w:val="21"/>
+        </w:rPr>
+        <w:t xml:space="preserve"> a </w:t>
+      </w:r>
+      <w:r>
+        <w:rPr>
+          <w:rFonts w:ascii="Garamond" w:hAnsi="Garamond" w:cs="Calibri"/>
+          <w:sz w:val="21"/>
+          <w:szCs w:val="21"/>
+        </w:rPr>
+        <w:t>business intelligence dashboard using QlikView.</w:t>
+      </w:r>
+    </w:p>
+    <w:p>
+      <w:pPr>
         <w:spacing w:before="40" w:after="240" w:line="276" w:lineRule="auto"/>
         <w:rPr>
           <w:rStyle w:val="cpvalue"/>
@@ -1915,17 +2217,7 @@
           <w:sz w:val="18"/>
           <w:u w:val="single"/>
         </w:rPr>
-        <w:t>https://github.com/</w:t>
-      </w:r>
-      <w:bookmarkStart w:id="2" w:name="_GoBack"/>
-      <w:bookmarkEnd w:id="2"/>
-      <w:r>
-        <w:rPr>
-          <w:rFonts w:ascii="Garamond" w:hAnsi="Garamond" w:cs="Calibri"/>
-          <w:sz w:val="18"/>
-          <w:u w:val="single"/>
-        </w:rPr>
-        <w:t>avirajs</w:t>
+        <w:t>https://github.com/avirajs</w:t>
       </w:r>
       <w:r>
         <w:rPr>
@@ -1962,43 +2254,7 @@
           <w:szCs w:val="21"/>
           <w:u w:val="single"/>
         </w:rPr>
-        <w:t>I</w:t>
-      </w:r>
-      <w:r>
-        <w:rPr>
-          <w:rFonts w:ascii="Garamond" w:hAnsi="Garamond" w:cs="Calibri"/>
-          <w:i/>
-          <w:szCs w:val="21"/>
-          <w:u w:val="single"/>
-        </w:rPr>
-        <w:t>ntrusion Detection</w:t>
-      </w:r>
-      <w:r>
-        <w:rPr>
-          <w:rFonts w:ascii="Garamond" w:hAnsi="Garamond" w:cs="Calibri"/>
-          <w:i/>
-          <w:szCs w:val="21"/>
-          <w:u w:val="single"/>
-        </w:rPr>
-        <w:t xml:space="preserve"> for IOT </w:t>
-      </w:r>
-      <w:r>
-        <w:rPr>
-          <w:rFonts w:ascii="Garamond" w:hAnsi="Garamond" w:cs="Calibri"/>
-          <w:i/>
-          <w:szCs w:val="21"/>
-          <w:u w:val="single"/>
-        </w:rPr>
-        <w:t>network</w:t>
-      </w:r>
-      <w:r>
-        <w:rPr>
-          <w:rFonts w:ascii="Garamond" w:hAnsi="Garamond" w:cs="Calibri"/>
-          <w:i/>
-          <w:szCs w:val="21"/>
-          <w:u w:val="single"/>
-        </w:rPr>
-        <w:t xml:space="preserve"> using Neural Networks (Python):</w:t>
+        <w:t>Intrusion Detection for IOT network using Neural Networks (Python):</w:t>
       </w:r>
       <w:r>
         <w:rPr>
@@ -2148,36 +2404,6 @@
           <w:szCs w:val="21"/>
         </w:rPr>
         <w:t>.</w:t>
-      </w:r>
-    </w:p>
-    <w:p>
-      <w:pPr>
-        <w:pStyle w:val="ListParagraph"/>
-        <w:numPr>
-          <w:ilvl w:val="0"/>
-          <w:numId w:val="9"/>
-        </w:numPr>
-        <w:spacing w:before="40" w:after="240" w:line="276" w:lineRule="auto"/>
-        <w:rPr>
-          <w:smallCaps/>
-          <w:sz w:val="18"/>
-        </w:rPr>
-      </w:pPr>
-      <w:r>
-        <w:rPr>
-          <w:rFonts w:ascii="Garamond" w:hAnsi="Garamond" w:cs="Calibri"/>
-          <w:i/>
-          <w:szCs w:val="21"/>
-          <w:u w:val="single"/>
-        </w:rPr>
-        <w:t xml:space="preserve">SPACE Explorer Robot (Java): </w:t>
-      </w:r>
-      <w:r>
-        <w:rPr>
-          <w:rFonts w:ascii="Garamond" w:hAnsi="Garamond" w:cs="Calibri"/>
-          <w:szCs w:val="21"/>
-        </w:rPr>
-        <w:t>Utilized robotics expertise to design a rover that navigates rough terrain and gathers soil, air moisture and temperature sensor data with less than 5 % error at the SMU Final Design Show.</w:t>
       </w:r>
     </w:p>
     <w:p>
@@ -2350,7 +2576,7 @@
   <w:abstractNum w:abstractNumId="0" w15:restartNumberingAfterBreak="0">
     <w:nsid w:val="18691D74"/>
     <w:multiLevelType w:val="hybridMultilevel"/>
-    <w:tmpl w:val="5A56EFE0"/>
+    <w:tmpl w:val="8C5C2686"/>
     <w:lvl w:ilvl="0" w:tplc="04090001">
       <w:start w:val="1"/>
       <w:numFmt w:val="bullet"/>
@@ -4353,7 +4579,7 @@
 </file>
 
 <file path=customXml/itemProps1.xml><?xml version="1.0" encoding="utf-8"?>
-<ds:datastoreItem xmlns:ds="http://schemas.openxmlformats.org/officeDocument/2006/customXml" ds:itemID="{BD445CD9-2BCF-4629-8D84-28B6D9CA2017}">
+<ds:datastoreItem xmlns:ds="http://schemas.openxmlformats.org/officeDocument/2006/customXml" ds:itemID="{B66EF0F9-C095-4C1E-AE30-DB703B5CA453}">
   <ds:schemaRefs>
     <ds:schemaRef ds:uri="http://schemas.openxmlformats.org/officeDocument/2006/bibliography"/>
   </ds:schemaRefs>

</xml_diff>

<commit_message>
Add reddy ice desc
</commit_message>
<xml_diff>
--- a/Aviraj_Sinha.docx
+++ b/Aviraj_Sinha.docx
@@ -1024,15 +1024,7 @@
                 <w:b/>
                 <w:szCs w:val="21"/>
               </w:rPr>
-              <w:t xml:space="preserve"> </w:t>
-            </w:r>
-            <w:r>
-              <w:rPr>
-                <w:rFonts w:ascii="Garamond" w:hAnsi="Garamond" w:cs="Calibri"/>
-                <w:b/>
-                <w:szCs w:val="21"/>
-              </w:rPr>
-              <w:t>R</w:t>
+              <w:t xml:space="preserve"> R</w:t>
             </w:r>
             <w:r>
               <w:rPr>
@@ -1047,14 +1039,7 @@
                 <w:rFonts w:ascii="Garamond" w:hAnsi="Garamond" w:cs="Calibri"/>
                 <w:szCs w:val="21"/>
               </w:rPr>
-              <w:t xml:space="preserve"> </w:t>
-            </w:r>
-            <w:r>
-              <w:rPr>
-                <w:rFonts w:ascii="Garamond" w:hAnsi="Garamond" w:cs="Calibri"/>
-                <w:szCs w:val="21"/>
-              </w:rPr>
-              <w:t>Java</w:t>
+              <w:t xml:space="preserve"> Java</w:t>
             </w:r>
             <w:r>
               <w:rPr>
@@ -1249,21 +1234,7 @@
                 <w:rFonts w:ascii="Garamond" w:hAnsi="Garamond" w:cs="Calibri"/>
                 <w:szCs w:val="21"/>
               </w:rPr>
-              <w:t xml:space="preserve"> </w:t>
-            </w:r>
-            <w:r>
-              <w:rPr>
-                <w:rFonts w:ascii="Garamond" w:hAnsi="Garamond" w:cs="Calibri"/>
-                <w:szCs w:val="21"/>
-              </w:rPr>
-              <w:t>Docker</w:t>
-            </w:r>
-            <w:r>
-              <w:rPr>
-                <w:rFonts w:ascii="Garamond" w:hAnsi="Garamond" w:cs="Calibri"/>
-                <w:szCs w:val="21"/>
-              </w:rPr>
-              <w:t>,</w:t>
+              <w:t xml:space="preserve"> Docker,</w:t>
             </w:r>
             <w:r>
               <w:rPr>
@@ -1328,16 +1299,7 @@
                 <w:rFonts w:ascii="Garamond" w:hAnsi="Garamond" w:cs="Calibri"/>
                 <w:szCs w:val="21"/>
               </w:rPr>
-              <w:t>TCP/IP, VPN, VLAN, DHCP, OS</w:t>
-            </w:r>
-            <w:bookmarkStart w:id="2" w:name="_GoBack"/>
-            <w:bookmarkEnd w:id="2"/>
-            <w:r>
-              <w:rPr>
-                <w:rFonts w:ascii="Garamond" w:hAnsi="Garamond" w:cs="Calibri"/>
-                <w:szCs w:val="21"/>
-              </w:rPr>
-              <w:t>I, IP Routing, Virtualization</w:t>
+              <w:t>TCP/IP, VPN, VLAN, DHCP, OSI, IP Routing, Virtualization</w:t>
             </w:r>
             <w:r>
               <w:rPr>
@@ -2143,14 +2105,6 @@
           <w:sz w:val="21"/>
           <w:szCs w:val="21"/>
         </w:rPr>
-        <w:t xml:space="preserve">Gathered requirements from Sales team. </w:t>
-      </w:r>
-      <w:r>
-        <w:rPr>
-          <w:rFonts w:ascii="Garamond" w:hAnsi="Garamond" w:cs="Calibri"/>
-          <w:sz w:val="21"/>
-          <w:szCs w:val="21"/>
-        </w:rPr>
         <w:t>Currently developing</w:t>
       </w:r>
       <w:r>
@@ -2167,7 +2121,31 @@
           <w:sz w:val="21"/>
           <w:szCs w:val="21"/>
         </w:rPr>
-        <w:t>business intelligence dashboard using QlikView.</w:t>
+        <w:t>business intellige</w:t>
+      </w:r>
+      <w:r>
+        <w:rPr>
+          <w:rFonts w:ascii="Garamond" w:hAnsi="Garamond" w:cs="Calibri"/>
+          <w:sz w:val="21"/>
+          <w:szCs w:val="21"/>
+        </w:rPr>
+        <w:t>nt</w:t>
+      </w:r>
+      <w:r>
+        <w:rPr>
+          <w:rFonts w:ascii="Garamond" w:hAnsi="Garamond" w:cs="Calibri"/>
+          <w:sz w:val="21"/>
+          <w:szCs w:val="21"/>
+        </w:rPr>
+        <w:t xml:space="preserve"> dashboard using QlikView</w:t>
+      </w:r>
+      <w:r>
+        <w:rPr>
+          <w:rFonts w:ascii="Garamond" w:hAnsi="Garamond" w:cs="Calibri"/>
+          <w:sz w:val="21"/>
+          <w:szCs w:val="21"/>
+        </w:rPr>
+        <w:t xml:space="preserve"> that will be used to forecast and analyze sales for various markets and ice products around the country.</w:t>
       </w:r>
     </w:p>
     <w:p>
@@ -2451,45 +2429,6 @@
         <w:pStyle w:val="ListParagraph"/>
         <w:numPr>
           <w:ilvl w:val="0"/>
-          <w:numId w:val="11"/>
-        </w:numPr>
-        <w:spacing w:before="60" w:after="240" w:line="276" w:lineRule="auto"/>
-        <w:rPr>
-          <w:rFonts w:ascii="Garamond" w:hAnsi="Garamond"/>
-          <w:szCs w:val="21"/>
-        </w:rPr>
-      </w:pPr>
-      <w:r>
-        <w:rPr>
-          <w:rFonts w:ascii="Garamond" w:hAnsi="Garamond" w:cs="Calibri"/>
-          <w:i/>
-          <w:sz w:val="21"/>
-          <w:szCs w:val="21"/>
-          <w:u w:val="single"/>
-        </w:rPr>
-        <w:t>Cyber-Security Team:</w:t>
-      </w:r>
-      <w:r>
-        <w:rPr>
-          <w:rFonts w:ascii="Garamond" w:hAnsi="Garamond" w:cs="Calibri"/>
-          <w:b/>
-          <w:szCs w:val="21"/>
-        </w:rPr>
-        <w:t xml:space="preserve"> </w:t>
-      </w:r>
-      <w:r>
-        <w:rPr>
-          <w:rFonts w:ascii="Garamond" w:hAnsi="Garamond" w:cs="Calibri"/>
-          <w:szCs w:val="21"/>
-        </w:rPr>
-        <w:t>Active member in a Nationally Competitive team. Participates in Collegiate Cyber defense competitions</w:t>
-      </w:r>
-    </w:p>
-    <w:p>
-      <w:pPr>
-        <w:pStyle w:val="ListParagraph"/>
-        <w:numPr>
-          <w:ilvl w:val="0"/>
           <w:numId w:val="10"/>
         </w:numPr>
         <w:spacing w:before="60" w:after="240" w:line="276" w:lineRule="auto"/>
@@ -2544,22 +2483,16 @@
         </w:rPr>
         <w:t xml:space="preserve"> Discovery Scholar / SMU Dean’s Scholar / Recipient of HU Lee Taekwondo National Scholarship</w:t>
       </w:r>
-      <w:r>
-        <w:rPr>
-          <w:rFonts w:ascii="Garamond" w:hAnsi="Garamond" w:cs="Calibri"/>
-          <w:szCs w:val="21"/>
-        </w:rPr>
-        <w:br/>
-      </w:r>
-      <w:r>
-        <w:rPr>
-          <w:rFonts w:ascii="Garamond" w:hAnsi="Garamond" w:cs="Calibri"/>
-          <w:szCs w:val="21"/>
-        </w:rPr>
-        <w:tab/>
-        <w:t xml:space="preserve">    National AP Scholar/ Perfect Scorer in Math and Chemistry</w:t>
-      </w:r>
       <w:bookmarkEnd w:id="0"/>
+      <w:r>
+        <w:rPr>
+          <w:rFonts w:ascii="Garamond" w:hAnsi="Garamond" w:cs="Calibri"/>
+          <w:szCs w:val="21"/>
+        </w:rPr>
+        <w:t>.</w:t>
+      </w:r>
+      <w:bookmarkStart w:id="2" w:name="_GoBack"/>
+      <w:bookmarkEnd w:id="2"/>
     </w:p>
     <w:sectPr>
       <w:pgSz w:w="12240" w:h="15840"/>
@@ -4579,7 +4512,7 @@
 </file>
 
 <file path=customXml/itemProps1.xml><?xml version="1.0" encoding="utf-8"?>
-<ds:datastoreItem xmlns:ds="http://schemas.openxmlformats.org/officeDocument/2006/customXml" ds:itemID="{B66EF0F9-C095-4C1E-AE30-DB703B5CA453}">
+<ds:datastoreItem xmlns:ds="http://schemas.openxmlformats.org/officeDocument/2006/customXml" ds:itemID="{36E21ED4-B7B2-4278-AB95-A0F05876A8B5}">
   <ds:schemaRefs>
     <ds:schemaRef ds:uri="http://schemas.openxmlformats.org/officeDocument/2006/bibliography"/>
   </ds:schemaRefs>

</xml_diff>

<commit_message>
Add edited header descriptions
</commit_message>
<xml_diff>
--- a/Aviraj_Sinha.docx
+++ b/Aviraj_Sinha.docx
@@ -312,67 +312,90 @@
           <w:rFonts w:ascii="Garamond" w:hAnsi="Garamond"/>
           <w:szCs w:val="21"/>
         </w:rPr>
-        <w:t xml:space="preserve"> for designing </w:t>
+        <w:t xml:space="preserve"> for </w:t>
       </w:r>
       <w:r>
         <w:rPr>
           <w:rFonts w:ascii="Garamond" w:hAnsi="Garamond"/>
           <w:szCs w:val="21"/>
         </w:rPr>
-        <w:t xml:space="preserve">secure and </w:t>
+        <w:t>deploying</w:t>
       </w:r>
       <w:r>
         <w:rPr>
           <w:rFonts w:ascii="Garamond" w:hAnsi="Garamond"/>
           <w:szCs w:val="21"/>
         </w:rPr>
-        <w:t xml:space="preserve">sophisticated </w:t>
+        <w:t xml:space="preserve"> </w:t>
       </w:r>
       <w:r>
         <w:rPr>
           <w:rFonts w:ascii="Garamond" w:hAnsi="Garamond"/>
           <w:szCs w:val="21"/>
         </w:rPr>
-        <w:t>network</w:t>
+        <w:t xml:space="preserve">efficient full-stack </w:t>
+      </w:r>
+      <w:r>
+        <w:rPr>
+          <w:rFonts w:ascii="Garamond" w:hAnsi="Garamond" w:cs="Calibri"/>
+          <w:szCs w:val="21"/>
+        </w:rPr>
+        <w:t>SDLC</w:t>
       </w:r>
       <w:r>
         <w:rPr>
           <w:rFonts w:ascii="Garamond" w:hAnsi="Garamond"/>
           <w:szCs w:val="21"/>
         </w:rPr>
-        <w:t>s</w:t>
+        <w:t xml:space="preserve"> </w:t>
       </w:r>
       <w:r>
         <w:rPr>
           <w:rFonts w:ascii="Garamond" w:hAnsi="Garamond"/>
           <w:szCs w:val="21"/>
         </w:rPr>
-        <w:t xml:space="preserve">/cloud </w:t>
+        <w:t>principles</w:t>
       </w:r>
       <w:r>
         <w:rPr>
           <w:rFonts w:ascii="Garamond" w:hAnsi="Garamond"/>
           <w:szCs w:val="21"/>
         </w:rPr>
-        <w:t>infrastructures and</w:t>
+        <w:t xml:space="preserve"> and </w:t>
       </w:r>
       <w:r>
         <w:rPr>
           <w:rFonts w:ascii="Garamond" w:hAnsi="Garamond"/>
           <w:szCs w:val="21"/>
         </w:rPr>
+        <w:t>designing secure networks/cloud infrastructures</w:t>
+      </w:r>
+      <w:r>
+        <w:rPr>
+          <w:rFonts w:ascii="Garamond" w:hAnsi="Garamond" w:cs="Calibri"/>
+          <w:szCs w:val="21"/>
+        </w:rPr>
+        <w:t>.</w:t>
+      </w:r>
+      <w:r>
+        <w:rPr>
+          <w:rFonts w:ascii="Garamond" w:hAnsi="Garamond" w:cs="Calibri"/>
+          <w:szCs w:val="21"/>
+        </w:rPr>
         <w:t xml:space="preserve"> </w:t>
       </w:r>
       <w:r>
         <w:rPr>
-          <w:rFonts w:ascii="Garamond" w:hAnsi="Garamond"/>
-          <w:szCs w:val="21"/>
-        </w:rPr>
-        <w:t>deploying</w:t>
-      </w:r>
-      <w:r>
-        <w:rPr>
-          <w:rFonts w:ascii="Garamond" w:hAnsi="Garamond"/>
+          <w:rFonts w:ascii="Garamond" w:hAnsi="Garamond" w:cs="Calibri"/>
+          <w:sz w:val="21"/>
+          <w:szCs w:val="21"/>
+        </w:rPr>
+        <w:t>Working</w:t>
+      </w:r>
+      <w:r>
+        <w:rPr>
+          <w:rFonts w:ascii="Garamond" w:hAnsi="Garamond" w:cs="Calibri"/>
+          <w:sz w:val="21"/>
           <w:szCs w:val="21"/>
         </w:rPr>
         <w:t xml:space="preserve"> </w:t>
@@ -380,119 +403,20 @@
       <w:r>
         <w:rPr>
           <w:rFonts w:ascii="Garamond" w:hAnsi="Garamond" w:cs="Calibri"/>
-          <w:szCs w:val="21"/>
-        </w:rPr>
-        <w:t>SDLC</w:t>
-      </w:r>
-      <w:r>
-        <w:rPr>
-          <w:rFonts w:ascii="Garamond" w:hAnsi="Garamond"/>
+          <w:sz w:val="21"/>
+          <w:szCs w:val="21"/>
+        </w:rPr>
+        <w:t>towards</w:t>
+      </w:r>
+      <w:r>
+        <w:rPr>
+          <w:rFonts w:ascii="Garamond" w:hAnsi="Garamond" w:cs="Calibri"/>
+          <w:sz w:val="21"/>
           <w:szCs w:val="21"/>
         </w:rPr>
         <w:t xml:space="preserve"> </w:t>
       </w:r>
-      <w:r>
-        <w:rPr>
-          <w:rFonts w:ascii="Garamond" w:hAnsi="Garamond"/>
-          <w:szCs w:val="21"/>
-        </w:rPr>
-        <w:t>principles</w:t>
-      </w:r>
-      <w:r>
-        <w:rPr>
-          <w:rFonts w:ascii="Garamond" w:hAnsi="Garamond"/>
-          <w:szCs w:val="21"/>
-        </w:rPr>
-        <w:t xml:space="preserve"> </w:t>
-      </w:r>
-      <w:r>
-        <w:rPr>
-          <w:rFonts w:ascii="Garamond" w:hAnsi="Garamond"/>
-          <w:szCs w:val="21"/>
-        </w:rPr>
-        <w:t>for</w:t>
-      </w:r>
-      <w:r>
-        <w:rPr>
-          <w:rFonts w:ascii="Garamond" w:hAnsi="Garamond"/>
-          <w:szCs w:val="21"/>
-        </w:rPr>
-        <w:t xml:space="preserve"> designing efficient and scalable coding that address</w:t>
-      </w:r>
-      <w:r>
-        <w:rPr>
-          <w:rFonts w:ascii="Garamond" w:hAnsi="Garamond"/>
-          <w:szCs w:val="21"/>
-        </w:rPr>
-        <w:t>es</w:t>
-      </w:r>
-      <w:r>
-        <w:rPr>
-          <w:rFonts w:ascii="Garamond" w:hAnsi="Garamond"/>
-          <w:szCs w:val="21"/>
-        </w:rPr>
-        <w:t xml:space="preserve"> urg</w:t>
-      </w:r>
-      <w:r>
-        <w:rPr>
-          <w:rFonts w:ascii="Garamond" w:hAnsi="Garamond"/>
-          <w:szCs w:val="21"/>
-        </w:rPr>
-        <w:t xml:space="preserve">ent, </w:t>
-      </w:r>
-      <w:r>
-        <w:rPr>
-          <w:rFonts w:ascii="Garamond" w:hAnsi="Garamond"/>
-          <w:szCs w:val="21"/>
-        </w:rPr>
-        <w:t>emerging needs</w:t>
-      </w:r>
-      <w:r>
-        <w:rPr>
-          <w:rFonts w:ascii="Garamond" w:hAnsi="Garamond" w:cs="Calibri"/>
-          <w:szCs w:val="21"/>
-        </w:rPr>
-        <w:t>.</w:t>
-      </w:r>
-      <w:r>
-        <w:rPr>
-          <w:rFonts w:ascii="Garamond" w:hAnsi="Garamond" w:cs="Calibri"/>
-          <w:szCs w:val="21"/>
-        </w:rPr>
-        <w:t xml:space="preserve"> </w:t>
-      </w:r>
-      <w:r>
-        <w:rPr>
-          <w:rFonts w:ascii="Garamond" w:hAnsi="Garamond" w:cs="Calibri"/>
-          <w:sz w:val="21"/>
-          <w:szCs w:val="21"/>
-        </w:rPr>
-        <w:t>W</w:t>
-      </w:r>
-      <w:r>
-        <w:rPr>
-          <w:rFonts w:ascii="Garamond" w:hAnsi="Garamond" w:cs="Calibri"/>
-          <w:sz w:val="21"/>
-          <w:szCs w:val="21"/>
-        </w:rPr>
-        <w:t xml:space="preserve">orking </w:t>
-      </w:r>
-      <w:r>
-        <w:rPr>
-          <w:rFonts w:ascii="Garamond" w:hAnsi="Garamond" w:cs="Calibri"/>
-          <w:sz w:val="21"/>
-          <w:szCs w:val="21"/>
-        </w:rPr>
-        <w:t>towards</w:t>
-      </w:r>
-      <w:r>
-        <w:rPr>
-          <w:rFonts w:ascii="Garamond" w:hAnsi="Garamond" w:cs="Calibri"/>
-          <w:sz w:val="21"/>
-          <w:szCs w:val="21"/>
-        </w:rPr>
-        <w:t xml:space="preserve"> both Bachelor / </w:t>
-      </w:r>
+      <w:proofErr w:type="gramStart"/>
       <w:r>
         <w:rPr>
           <w:rFonts w:ascii="Garamond" w:hAnsi="Garamond" w:cs="Calibri"/>
@@ -501,21 +425,14 @@
         </w:rPr>
         <w:t>Master’s</w:t>
       </w:r>
-      <w:r>
-        <w:rPr>
-          <w:rFonts w:ascii="Garamond" w:hAnsi="Garamond" w:cs="Calibri"/>
-          <w:sz w:val="21"/>
-          <w:szCs w:val="21"/>
-        </w:rPr>
-        <w:t xml:space="preserve"> degrees </w:t>
-      </w:r>
-      <w:r>
-        <w:rPr>
-          <w:rFonts w:ascii="Garamond" w:hAnsi="Garamond" w:cs="Calibri"/>
-          <w:sz w:val="21"/>
-          <w:szCs w:val="21"/>
-        </w:rPr>
-        <w:t>concurrently</w:t>
+      <w:proofErr w:type="gramEnd"/>
+      <w:r>
+        <w:rPr>
+          <w:rFonts w:ascii="Garamond" w:hAnsi="Garamond" w:cs="Calibri"/>
+          <w:sz w:val="21"/>
+          <w:szCs w:val="21"/>
+        </w:rPr>
+        <w:t xml:space="preserve"> degree</w:t>
       </w:r>
       <w:r>
         <w:rPr>
@@ -592,7 +509,21 @@
           <w:rFonts w:ascii="Garamond" w:hAnsi="Garamond" w:cs="Calibri"/>
           <w:szCs w:val="21"/>
         </w:rPr>
-        <w:t>(May 2019)</w:t>
+        <w:t>(</w:t>
+      </w:r>
+      <w:r>
+        <w:rPr>
+          <w:rFonts w:ascii="Garamond" w:hAnsi="Garamond" w:cs="Calibri"/>
+          <w:szCs w:val="21"/>
+        </w:rPr>
+        <w:t xml:space="preserve">Aug 2016- </w:t>
+      </w:r>
+      <w:r>
+        <w:rPr>
+          <w:rFonts w:ascii="Garamond" w:hAnsi="Garamond" w:cs="Calibri"/>
+          <w:szCs w:val="21"/>
+        </w:rPr>
+        <w:t>May 2019)</w:t>
       </w:r>
     </w:p>
     <w:p>
@@ -1431,7 +1362,7 @@
           <w:rFonts w:ascii="Garamond" w:hAnsi="Garamond" w:cs="Calibri"/>
           <w:szCs w:val="21"/>
         </w:rPr>
-        <w:t xml:space="preserve"> development and coding for numerous projects.</w:t>
+        <w:t xml:space="preserve"> development for numerous projects.</w:t>
       </w:r>
       <w:r>
         <w:rPr>
@@ -1452,7 +1383,63 @@
           <w:rFonts w:ascii="Garamond" w:hAnsi="Garamond" w:cs="Calibri"/>
           <w:szCs w:val="21"/>
         </w:rPr>
-        <w:t xml:space="preserve"> project teams, assign tasks and work with peers to meet deadlines.</w:t>
+        <w:t xml:space="preserve"> project teams, assign</w:t>
+      </w:r>
+      <w:r>
+        <w:rPr>
+          <w:rFonts w:ascii="Garamond" w:hAnsi="Garamond" w:cs="Calibri"/>
+          <w:szCs w:val="21"/>
+        </w:rPr>
+        <w:t>ed</w:t>
+      </w:r>
+      <w:r>
+        <w:rPr>
+          <w:rFonts w:ascii="Garamond" w:hAnsi="Garamond" w:cs="Calibri"/>
+          <w:szCs w:val="21"/>
+        </w:rPr>
+        <w:t xml:space="preserve"> tasks</w:t>
+      </w:r>
+      <w:r>
+        <w:rPr>
+          <w:rFonts w:ascii="Garamond" w:hAnsi="Garamond" w:cs="Calibri"/>
+          <w:szCs w:val="21"/>
+        </w:rPr>
+        <w:t>, and</w:t>
+      </w:r>
+      <w:r>
+        <w:rPr>
+          <w:rFonts w:ascii="Garamond" w:hAnsi="Garamond" w:cs="Calibri"/>
+          <w:szCs w:val="21"/>
+        </w:rPr>
+        <w:t xml:space="preserve"> work</w:t>
+      </w:r>
+      <w:r>
+        <w:rPr>
+          <w:rFonts w:ascii="Garamond" w:hAnsi="Garamond" w:cs="Calibri"/>
+          <w:szCs w:val="21"/>
+        </w:rPr>
+        <w:t>ed</w:t>
+      </w:r>
+      <w:r>
+        <w:rPr>
+          <w:rFonts w:ascii="Garamond" w:hAnsi="Garamond" w:cs="Calibri"/>
+          <w:szCs w:val="21"/>
+        </w:rPr>
+        <w:t xml:space="preserve"> with peers</w:t>
+      </w:r>
+      <w:r>
+        <w:rPr>
+          <w:rFonts w:ascii="Garamond" w:hAnsi="Garamond" w:cs="Calibri"/>
+          <w:szCs w:val="21"/>
+        </w:rPr>
+        <w:t xml:space="preserve"> and higher management</w:t>
+      </w:r>
+      <w:r>
+        <w:rPr>
+          <w:rFonts w:ascii="Garamond" w:hAnsi="Garamond" w:cs="Calibri"/>
+          <w:szCs w:val="21"/>
+        </w:rPr>
+        <w:t xml:space="preserve"> to meet deadlines.</w:t>
       </w:r>
       <w:r>
         <w:rPr>
@@ -1473,7 +1460,21 @@
           <w:rFonts w:ascii="Garamond" w:hAnsi="Garamond" w:cs="Calibri"/>
           <w:szCs w:val="21"/>
         </w:rPr>
-        <w:t xml:space="preserve"> programming skills to complete tasks. Author</w:t>
+        <w:t xml:space="preserve"> </w:t>
+      </w:r>
+      <w:r>
+        <w:rPr>
+          <w:rFonts w:ascii="Garamond" w:hAnsi="Garamond" w:cs="Calibri"/>
+          <w:szCs w:val="21"/>
+        </w:rPr>
+        <w:t xml:space="preserve">variety of </w:t>
+      </w:r>
+      <w:r>
+        <w:rPr>
+          <w:rFonts w:ascii="Garamond" w:hAnsi="Garamond" w:cs="Calibri"/>
+          <w:szCs w:val="21"/>
+        </w:rPr>
+        <w:t>programming skills to complete tasks. Author</w:t>
       </w:r>
       <w:r>
         <w:rPr>
@@ -1725,8 +1726,19 @@
           <w:szCs w:val="21"/>
         </w:rPr>
         <w:tab/>
-        <w:t xml:space="preserve">     </w:t>
-      </w:r>
+        <w:t xml:space="preserve">       </w:t>
+      </w:r>
+      <w:r>
+        <w:rPr>
+          <w:rFonts w:ascii="Garamond" w:hAnsi="Garamond" w:cs="Calibri"/>
+          <w:i/>
+          <w:sz w:val="21"/>
+          <w:szCs w:val="21"/>
+        </w:rPr>
+        <w:t xml:space="preserve">  </w:t>
+      </w:r>
+      <w:bookmarkStart w:id="2" w:name="_GoBack"/>
+      <w:bookmarkEnd w:id="2"/>
       <w:proofErr w:type="gramStart"/>
       <w:r>
         <w:rPr>
@@ -1735,7 +1747,16 @@
           <w:sz w:val="21"/>
           <w:szCs w:val="21"/>
         </w:rPr>
-        <w:t xml:space="preserve">   </w:t>
+        <w:t xml:space="preserve">  </w:t>
+      </w:r>
+      <w:r>
+        <w:rPr>
+          <w:rFonts w:ascii="Garamond" w:hAnsi="Garamond" w:cs="Calibri"/>
+          <w:i/>
+          <w:sz w:val="21"/>
+          <w:szCs w:val="21"/>
+        </w:rPr>
+        <w:t xml:space="preserve"> </w:t>
       </w:r>
       <w:r>
         <w:rPr>
@@ -1947,7 +1968,27 @@
           <w:szCs w:val="21"/>
           <w:u w:val="single"/>
         </w:rPr>
-        <w:t xml:space="preserve"> (Sales Dashboard)</w:t>
+        <w:t xml:space="preserve"> (</w:t>
+      </w:r>
+      <w:r>
+        <w:rPr>
+          <w:rFonts w:ascii="Garamond" w:hAnsi="Garamond" w:cs="Calibri"/>
+          <w:i/>
+          <w:sz w:val="21"/>
+          <w:szCs w:val="21"/>
+          <w:u w:val="single"/>
+        </w:rPr>
+        <w:t>Senior Design</w:t>
+      </w:r>
+      <w:r>
+        <w:rPr>
+          <w:rFonts w:ascii="Garamond" w:hAnsi="Garamond" w:cs="Calibri"/>
+          <w:i/>
+          <w:sz w:val="21"/>
+          <w:szCs w:val="21"/>
+          <w:u w:val="single"/>
+        </w:rPr>
+        <w:t>)</w:t>
       </w:r>
       <w:r>
         <w:rPr>
@@ -2040,9 +2081,36 @@
           <w:sz w:val="21"/>
           <w:szCs w:val="21"/>
         </w:rPr>
+        <w:tab/>
+      </w:r>
+      <w:proofErr w:type="gramEnd"/>
+      <w:r>
+        <w:rPr>
+          <w:rFonts w:ascii="Garamond" w:hAnsi="Garamond" w:cs="Calibri"/>
+          <w:i/>
+          <w:sz w:val="21"/>
+          <w:szCs w:val="21"/>
+        </w:rPr>
+        <w:t xml:space="preserve">  </w:t>
+      </w:r>
+      <w:r>
+        <w:rPr>
+          <w:rFonts w:ascii="Garamond" w:hAnsi="Garamond" w:cs="Calibri"/>
+          <w:i/>
+          <w:sz w:val="21"/>
+          <w:szCs w:val="21"/>
+        </w:rPr>
+        <w:t xml:space="preserve">    </w:t>
+      </w:r>
+      <w:r>
+        <w:rPr>
+          <w:rFonts w:ascii="Garamond" w:hAnsi="Garamond" w:cs="Calibri"/>
+          <w:i/>
+          <w:sz w:val="21"/>
+          <w:szCs w:val="21"/>
+        </w:rPr>
         <w:t>(</w:t>
       </w:r>
-      <w:proofErr w:type="gramEnd"/>
       <w:r>
         <w:rPr>
           <w:rFonts w:ascii="Garamond" w:hAnsi="Garamond" w:cs="Calibri"/>
@@ -2360,28 +2428,7 @@
           <w:rFonts w:ascii="Garamond" w:hAnsi="Garamond" w:cs="Calibri"/>
           <w:szCs w:val="21"/>
         </w:rPr>
-        <w:t xml:space="preserve"> storage of inverted indices; user friendly history</w:t>
-      </w:r>
-      <w:r>
-        <w:rPr>
-          <w:rFonts w:ascii="Garamond" w:hAnsi="Garamond" w:cs="Calibri"/>
-          <w:szCs w:val="21"/>
-        </w:rPr>
-        <w:t xml:space="preserve">, </w:t>
-      </w:r>
-      <w:r>
-        <w:rPr>
-          <w:rFonts w:ascii="Garamond" w:hAnsi="Garamond" w:cs="Calibri"/>
-          <w:szCs w:val="21"/>
-        </w:rPr>
-        <w:t>bookmarks</w:t>
-      </w:r>
-      <w:r>
-        <w:rPr>
-          <w:rFonts w:ascii="Garamond" w:hAnsi="Garamond" w:cs="Calibri"/>
-          <w:szCs w:val="21"/>
-        </w:rPr>
-        <w:t>.</w:t>
+        <w:t xml:space="preserve"> storage of inverted indices</w:t>
       </w:r>
     </w:p>
     <w:p>
@@ -2491,8 +2538,6 @@
         </w:rPr>
         <w:t>.</w:t>
       </w:r>
-      <w:bookmarkStart w:id="2" w:name="_GoBack"/>
-      <w:bookmarkEnd w:id="2"/>
     </w:p>
     <w:sectPr>
       <w:pgSz w:w="12240" w:h="15840"/>
@@ -4140,7 +4185,6 @@
   <w:style w:type="character" w:default="1" w:styleId="DefaultParagraphFont">
     <w:name w:val="Default Paragraph Font"/>
     <w:uiPriority w:val="1"/>
-    <w:semiHidden/>
     <w:unhideWhenUsed/>
   </w:style>
   <w:style w:type="table" w:default="1" w:styleId="TableNormal">
@@ -4512,7 +4556,7 @@
 </file>
 
 <file path=customXml/itemProps1.xml><?xml version="1.0" encoding="utf-8"?>
-<ds:datastoreItem xmlns:ds="http://schemas.openxmlformats.org/officeDocument/2006/customXml" ds:itemID="{36E21ED4-B7B2-4278-AB95-A0F05876A8B5}">
+<ds:datastoreItem xmlns:ds="http://schemas.openxmlformats.org/officeDocument/2006/customXml" ds:itemID="{E380E345-E700-4E94-B53A-03B36123FE55}">
   <ds:schemaRefs>
     <ds:schemaRef ds:uri="http://schemas.openxmlformats.org/officeDocument/2006/bibliography"/>
   </ds:schemaRefs>

</xml_diff>

<commit_message>
Improve work experience subpoints, modify description for data science, remove extraneous, reword dsescriptions
</commit_message>
<xml_diff>
--- a/Aviraj_Sinha.docx
+++ b/Aviraj_Sinha.docx
@@ -56,86 +56,23 @@
           <w:rFonts w:ascii="Garamond" w:hAnsi="Garamond" w:cs="Calibri"/>
           <w:sz w:val="18"/>
         </w:rPr>
-        <w:t>Houston/Dallas</w:t>
-      </w:r>
+        <w:t xml:space="preserve">Houston/Dallas, </w:t>
+      </w:r>
+      <w:proofErr w:type="gramStart"/>
       <w:r>
         <w:rPr>
           <w:rFonts w:ascii="Garamond" w:hAnsi="Garamond" w:cs="Calibri"/>
           <w:sz w:val="18"/>
         </w:rPr>
-        <w:t xml:space="preserve">, </w:t>
-      </w:r>
-      <w:proofErr w:type="gramStart"/>
+        <w:t>TX  •</w:t>
+      </w:r>
+      <w:proofErr w:type="gramEnd"/>
       <w:r>
         <w:rPr>
           <w:rFonts w:ascii="Garamond" w:hAnsi="Garamond" w:cs="Calibri"/>
           <w:sz w:val="18"/>
         </w:rPr>
-        <w:t>TX  •</w:t>
-      </w:r>
-      <w:proofErr w:type="gramEnd"/>
-      <w:r>
-        <w:rPr>
-          <w:rFonts w:ascii="Garamond" w:hAnsi="Garamond" w:cs="Calibri"/>
-          <w:sz w:val="18"/>
-        </w:rPr>
-        <w:t xml:space="preserve"> </w:t>
-      </w:r>
-      <w:r>
-        <w:rPr>
-          <w:rFonts w:ascii="Garamond" w:hAnsi="Garamond" w:cs="Calibri"/>
-          <w:sz w:val="18"/>
-        </w:rPr>
-        <w:t>H: 901-255-2744</w:t>
-      </w:r>
-      <w:r>
-        <w:rPr>
-          <w:rFonts w:ascii="Garamond" w:hAnsi="Garamond" w:cs="Calibri"/>
-          <w:sz w:val="18"/>
-        </w:rPr>
-        <w:t xml:space="preserve"> • C: 828-750-3310</w:t>
-      </w:r>
-      <w:r>
-        <w:rPr>
-          <w:rFonts w:ascii="Garamond" w:hAnsi="Garamond" w:cs="Calibri"/>
-          <w:sz w:val="18"/>
-        </w:rPr>
-        <w:t xml:space="preserve"> • </w:t>
-      </w:r>
-      <w:r>
-        <w:rPr>
-          <w:rFonts w:ascii="Garamond" w:hAnsi="Garamond" w:cs="Calibri"/>
-          <w:sz w:val="18"/>
-        </w:rPr>
-        <w:t>avirajs@smu.edu</w:t>
-      </w:r>
-      <w:r>
-        <w:rPr>
-          <w:rFonts w:ascii="Garamond" w:hAnsi="Garamond" w:cs="Calibri"/>
-          <w:sz w:val="18"/>
-        </w:rPr>
-        <w:t xml:space="preserve"> </w:t>
-      </w:r>
-      <w:r>
-        <w:rPr>
-          <w:rFonts w:ascii="Garamond" w:hAnsi="Garamond" w:cs="Calibri"/>
-          <w:sz w:val="18"/>
-        </w:rPr>
-        <w:t xml:space="preserve">• </w:t>
-      </w:r>
-      <w:r>
-        <w:rPr>
-          <w:rFonts w:ascii="Garamond" w:hAnsi="Garamond" w:cs="Calibri"/>
-          <w:sz w:val="18"/>
-        </w:rPr>
-        <w:t>www.linkedin.com/in/aviraj-sinha</w:t>
-      </w:r>
-      <w:r>
-        <w:rPr>
-          <w:rFonts w:ascii="Garamond" w:hAnsi="Garamond" w:cs="Calibri"/>
-          <w:sz w:val="18"/>
-        </w:rPr>
-        <w:t xml:space="preserve"> </w:t>
+        <w:t xml:space="preserve"> H: 901-255-2744 • C: 828-750-3310 • avirajs@smu.edu • www.linkedin.com/in/aviraj-sinha </w:t>
       </w:r>
     </w:p>
     <w:p>
@@ -158,7 +95,7 @@
           <w:sz w:val="24"/>
           <w:szCs w:val="27"/>
         </w:rPr>
-        <w:t xml:space="preserve">Software Developer / </w:t>
+        <w:t>Data Scientist</w:t>
       </w:r>
       <w:r>
         <w:rPr>
@@ -168,7 +105,7 @@
           <w:sz w:val="24"/>
           <w:szCs w:val="27"/>
         </w:rPr>
-        <w:t>IT</w:t>
+        <w:t xml:space="preserve">/ </w:t>
       </w:r>
       <w:r>
         <w:rPr>
@@ -178,7 +115,7 @@
           <w:sz w:val="24"/>
           <w:szCs w:val="27"/>
         </w:rPr>
-        <w:t xml:space="preserve"> </w:t>
+        <w:t xml:space="preserve">Developer </w:t>
       </w:r>
       <w:r>
         <w:rPr>
@@ -188,17 +125,7 @@
           <w:sz w:val="24"/>
           <w:szCs w:val="27"/>
         </w:rPr>
-        <w:t>Analyst</w:t>
-      </w:r>
-      <w:r>
-        <w:rPr>
-          <w:rFonts w:ascii="Garamond" w:hAnsi="Garamond" w:cs="Calibri"/>
-          <w:b/>
-          <w:smallCaps/>
-          <w:sz w:val="24"/>
-          <w:szCs w:val="27"/>
-        </w:rPr>
-        <w:t xml:space="preserve"> Profile</w:t>
+        <w:t>Profile</w:t>
       </w:r>
     </w:p>
     <w:p>
@@ -213,23 +140,17 @@
       <w:r>
         <w:rPr>
           <w:rFonts w:ascii="Garamond" w:hAnsi="Garamond"/>
-          <w:szCs w:val="21"/>
-        </w:rPr>
-        <w:t xml:space="preserve">Analytical and </w:t>
+          <w:b/>
+          <w:szCs w:val="21"/>
+        </w:rPr>
+        <w:t xml:space="preserve">Data Scientist </w:t>
       </w:r>
       <w:r>
         <w:rPr>
           <w:rFonts w:ascii="Garamond" w:hAnsi="Garamond"/>
           <w:szCs w:val="21"/>
         </w:rPr>
-        <w:t>knowledgeable</w:t>
-      </w:r>
-      <w:r>
-        <w:rPr>
-          <w:rFonts w:ascii="Garamond" w:hAnsi="Garamond"/>
-          <w:szCs w:val="21"/>
-        </w:rPr>
-        <w:t xml:space="preserve"> </w:t>
+        <w:t>and</w:t>
       </w:r>
       <w:r>
         <w:rPr>
@@ -237,7 +158,7 @@
           <w:b/>
           <w:szCs w:val="21"/>
         </w:rPr>
-        <w:t>Developer</w:t>
+        <w:t xml:space="preserve"> Developer</w:t>
       </w:r>
       <w:r>
         <w:rPr>
@@ -252,195 +173,119 @@
           <w:rFonts w:ascii="Garamond" w:hAnsi="Garamond"/>
           <w:szCs w:val="21"/>
         </w:rPr>
-        <w:t>and</w:t>
+        <w:t xml:space="preserve">with </w:t>
       </w:r>
       <w:r>
         <w:rPr>
           <w:rFonts w:ascii="Garamond" w:hAnsi="Garamond"/>
-          <w:b/>
-          <w:szCs w:val="21"/>
-        </w:rPr>
-        <w:t xml:space="preserve"> </w:t>
+          <w:szCs w:val="21"/>
+        </w:rPr>
+        <w:t>experience designing</w:t>
       </w:r>
       <w:r>
         <w:rPr>
           <w:rFonts w:ascii="Garamond" w:hAnsi="Garamond"/>
-          <w:b/>
-          <w:szCs w:val="21"/>
-        </w:rPr>
-        <w:t xml:space="preserve">IT </w:t>
+          <w:szCs w:val="21"/>
+        </w:rPr>
+        <w:t>, implement</w:t>
       </w:r>
       <w:r>
         <w:rPr>
           <w:rFonts w:ascii="Garamond" w:hAnsi="Garamond"/>
-          <w:b/>
-          <w:szCs w:val="21"/>
-        </w:rPr>
-        <w:t>Analyst</w:t>
+          <w:szCs w:val="21"/>
+        </w:rPr>
+        <w:t>ing</w:t>
       </w:r>
       <w:r>
         <w:rPr>
           <w:rFonts w:ascii="Garamond" w:hAnsi="Garamond"/>
-          <w:b/>
-          <w:szCs w:val="21"/>
-        </w:rPr>
-        <w:t xml:space="preserve"> </w:t>
+          <w:szCs w:val="21"/>
+        </w:rPr>
+        <w:t>, and deploy</w:t>
       </w:r>
       <w:r>
         <w:rPr>
           <w:rFonts w:ascii="Garamond" w:hAnsi="Garamond"/>
           <w:szCs w:val="21"/>
         </w:rPr>
-        <w:t xml:space="preserve">with </w:t>
+        <w:t>ing</w:t>
       </w:r>
       <w:r>
         <w:rPr>
           <w:rFonts w:ascii="Garamond" w:hAnsi="Garamond"/>
           <w:szCs w:val="21"/>
         </w:rPr>
-        <w:t xml:space="preserve">related education, training, and technical </w:t>
-      </w:r>
-      <w:r>
-        <w:rPr>
-          <w:rFonts w:ascii="Garamond" w:hAnsi="Garamond"/>
-          <w:szCs w:val="21"/>
-        </w:rPr>
-        <w:t>certifications</w:t>
-      </w:r>
-      <w:r>
-        <w:rPr>
-          <w:rFonts w:ascii="Garamond" w:hAnsi="Garamond"/>
-          <w:szCs w:val="21"/>
-        </w:rPr>
-        <w:t xml:space="preserve"> for </w:t>
-      </w:r>
-      <w:r>
-        <w:rPr>
-          <w:rFonts w:ascii="Garamond" w:hAnsi="Garamond"/>
-          <w:szCs w:val="21"/>
-        </w:rPr>
-        <w:t>deploying</w:t>
-      </w:r>
-      <w:r>
-        <w:rPr>
-          <w:rFonts w:ascii="Garamond" w:hAnsi="Garamond"/>
-          <w:szCs w:val="21"/>
-        </w:rPr>
-        <w:t xml:space="preserve"> </w:t>
-      </w:r>
-      <w:r>
-        <w:rPr>
-          <w:rFonts w:ascii="Garamond" w:hAnsi="Garamond"/>
-          <w:szCs w:val="21"/>
-        </w:rPr>
-        <w:t xml:space="preserve">efficient full-stack </w:t>
-      </w:r>
-      <w:r>
-        <w:rPr>
-          <w:rFonts w:ascii="Garamond" w:hAnsi="Garamond" w:cs="Calibri"/>
-          <w:szCs w:val="21"/>
-        </w:rPr>
-        <w:t>SDLC</w:t>
-      </w:r>
-      <w:r>
-        <w:rPr>
-          <w:rFonts w:ascii="Garamond" w:hAnsi="Garamond"/>
-          <w:szCs w:val="21"/>
-        </w:rPr>
-        <w:t xml:space="preserve"> </w:t>
-      </w:r>
-      <w:r>
-        <w:rPr>
-          <w:rFonts w:ascii="Garamond" w:hAnsi="Garamond"/>
-          <w:szCs w:val="21"/>
-        </w:rPr>
-        <w:t>principles</w:t>
-      </w:r>
-      <w:r>
-        <w:rPr>
-          <w:rFonts w:ascii="Garamond" w:hAnsi="Garamond"/>
-          <w:szCs w:val="21"/>
-        </w:rPr>
-        <w:t xml:space="preserve"> and </w:t>
-      </w:r>
-      <w:r>
-        <w:rPr>
-          <w:rFonts w:ascii="Garamond" w:hAnsi="Garamond"/>
-          <w:szCs w:val="21"/>
-        </w:rPr>
-        <w:t>designing secure networks/cloud infrastructures</w:t>
-      </w:r>
-      <w:r>
-        <w:rPr>
-          <w:rFonts w:ascii="Garamond" w:hAnsi="Garamond" w:cs="Calibri"/>
-          <w:szCs w:val="21"/>
-        </w:rPr>
-        <w:t>.</w:t>
-      </w:r>
-      <w:r>
-        <w:rPr>
-          <w:rFonts w:ascii="Garamond" w:hAnsi="Garamond" w:cs="Calibri"/>
-          <w:szCs w:val="21"/>
-        </w:rPr>
-        <w:t xml:space="preserve"> </w:t>
-      </w:r>
-      <w:r>
-        <w:rPr>
-          <w:rFonts w:ascii="Garamond" w:hAnsi="Garamond" w:cs="Calibri"/>
-          <w:sz w:val="21"/>
-          <w:szCs w:val="21"/>
-        </w:rPr>
-        <w:t>Working</w:t>
-      </w:r>
-      <w:r>
-        <w:rPr>
-          <w:rFonts w:ascii="Garamond" w:hAnsi="Garamond" w:cs="Calibri"/>
-          <w:sz w:val="21"/>
-          <w:szCs w:val="21"/>
-        </w:rPr>
-        <w:t xml:space="preserve"> </w:t>
-      </w:r>
-      <w:r>
-        <w:rPr>
-          <w:rFonts w:ascii="Garamond" w:hAnsi="Garamond" w:cs="Calibri"/>
-          <w:sz w:val="21"/>
-          <w:szCs w:val="21"/>
-        </w:rPr>
-        <w:t>towards</w:t>
-      </w:r>
-      <w:r>
-        <w:rPr>
-          <w:rFonts w:ascii="Garamond" w:hAnsi="Garamond" w:cs="Calibri"/>
-          <w:sz w:val="21"/>
-          <w:szCs w:val="21"/>
-        </w:rPr>
-        <w:t xml:space="preserve"> </w:t>
-      </w:r>
-      <w:proofErr w:type="gramStart"/>
-      <w:r>
-        <w:rPr>
-          <w:rFonts w:ascii="Garamond" w:hAnsi="Garamond" w:cs="Calibri"/>
-          <w:sz w:val="21"/>
-          <w:szCs w:val="21"/>
-        </w:rPr>
-        <w:t>Master’s</w:t>
-      </w:r>
-      <w:proofErr w:type="gramEnd"/>
-      <w:r>
-        <w:rPr>
-          <w:rFonts w:ascii="Garamond" w:hAnsi="Garamond" w:cs="Calibri"/>
-          <w:sz w:val="21"/>
-          <w:szCs w:val="21"/>
-        </w:rPr>
-        <w:t xml:space="preserve"> degree</w:t>
-      </w:r>
-      <w:r>
-        <w:rPr>
-          <w:rFonts w:ascii="Garamond" w:hAnsi="Garamond" w:cs="Calibri"/>
-          <w:sz w:val="21"/>
-          <w:szCs w:val="21"/>
-        </w:rPr>
-        <w:t>.</w:t>
+        <w:t xml:space="preserve"> machine learning algorithms</w:t>
+      </w:r>
+      <w:r>
+        <w:rPr>
+          <w:rFonts w:ascii="Garamond" w:hAnsi="Garamond" w:cs="Calibri"/>
+          <w:szCs w:val="21"/>
+        </w:rPr>
+        <w:t xml:space="preserve">, as well as </w:t>
+      </w:r>
+      <w:r>
+        <w:rPr>
+          <w:rFonts w:ascii="Garamond" w:hAnsi="Garamond" w:cs="Calibri"/>
+          <w:szCs w:val="21"/>
+        </w:rPr>
+        <w:t>program</w:t>
+      </w:r>
+      <w:r>
+        <w:rPr>
+          <w:rFonts w:ascii="Garamond" w:hAnsi="Garamond" w:cs="Calibri"/>
+          <w:szCs w:val="21"/>
+        </w:rPr>
+        <w:t>ing</w:t>
+      </w:r>
+      <w:r>
+        <w:rPr>
+          <w:rFonts w:ascii="Garamond" w:hAnsi="Garamond" w:cs="Calibri"/>
+          <w:szCs w:val="21"/>
+        </w:rPr>
+        <w:t xml:space="preserve"> and test</w:t>
+      </w:r>
+      <w:r>
+        <w:rPr>
+          <w:rFonts w:ascii="Garamond" w:hAnsi="Garamond" w:cs="Calibri"/>
+          <w:szCs w:val="21"/>
+        </w:rPr>
+        <w:t xml:space="preserve">ing dynamic </w:t>
+      </w:r>
+      <w:r>
+        <w:rPr>
+          <w:rFonts w:ascii="Garamond" w:hAnsi="Garamond" w:cs="Calibri"/>
+          <w:szCs w:val="21"/>
+        </w:rPr>
+        <w:t>business intelligent</w:t>
+      </w:r>
+      <w:r>
+        <w:rPr>
+          <w:rFonts w:ascii="Garamond" w:hAnsi="Garamond" w:cs="Calibri"/>
+          <w:szCs w:val="21"/>
+        </w:rPr>
+        <w:t xml:space="preserve"> interfaces</w:t>
+      </w:r>
+      <w:r>
+        <w:rPr>
+          <w:rFonts w:ascii="Garamond" w:hAnsi="Garamond" w:cs="Calibri"/>
+          <w:szCs w:val="21"/>
+        </w:rPr>
+        <w:t xml:space="preserve">. </w:t>
+      </w:r>
+      <w:r>
+        <w:rPr>
+          <w:rFonts w:ascii="Garamond" w:hAnsi="Garamond" w:cs="Calibri"/>
+          <w:szCs w:val="21"/>
+        </w:rPr>
+        <w:t>Ability to gather and process raw data at scale</w:t>
+      </w:r>
+      <w:r>
+        <w:rPr>
+          <w:rFonts w:ascii="Garamond" w:hAnsi="Garamond" w:cs="Calibri"/>
+          <w:szCs w:val="21"/>
+        </w:rPr>
+        <w:t>, provide complex analysis, and present to a variety of audiences.</w:t>
       </w:r>
     </w:p>
     <w:p>
@@ -476,15 +321,7 @@
           <w:rFonts w:ascii="Garamond" w:hAnsi="Garamond"/>
           <w:szCs w:val="21"/>
         </w:rPr>
-        <w:t xml:space="preserve">, Dallas, Texas </w:t>
-      </w:r>
-      <w:r>
-        <w:rPr>
-          <w:rStyle w:val="cpvalue"/>
-          <w:rFonts w:ascii="Garamond" w:hAnsi="Garamond"/>
-          <w:szCs w:val="21"/>
-        </w:rPr>
-        <w:tab/>
+        <w:t>, Dallas, Texas</w:t>
       </w:r>
     </w:p>
     <w:p>
@@ -502,7 +339,22 @@
           <w:b/>
           <w:szCs w:val="21"/>
         </w:rPr>
-        <w:t xml:space="preserve">Bachelor of Science in Computer Science, Security Specialization </w:t>
+        <w:t xml:space="preserve">Bachelor of Science in Computer Science, </w:t>
+      </w:r>
+      <w:r>
+        <w:rPr>
+          <w:rFonts w:ascii="Garamond" w:hAnsi="Garamond" w:cs="Calibri"/>
+          <w:szCs w:val="21"/>
+        </w:rPr>
+        <w:t>Security Specialization</w:t>
+      </w:r>
+      <w:r>
+        <w:rPr>
+          <w:rFonts w:ascii="Garamond" w:hAnsi="Garamond" w:cs="Calibri"/>
+          <w:b/>
+          <w:szCs w:val="21"/>
+        </w:rPr>
+        <w:t xml:space="preserve"> </w:t>
       </w:r>
       <w:r>
         <w:rPr>
@@ -560,7 +412,30 @@
           <w:b/>
           <w:szCs w:val="21"/>
         </w:rPr>
-        <w:t>Master of Science in Computer Science, Data Science Specialization</w:t>
+        <w:t>Master of Science in Computer Science</w:t>
+      </w:r>
+      <w:r>
+        <w:rPr>
+          <w:rFonts w:ascii="Garamond" w:hAnsi="Garamond" w:cs="Calibri"/>
+          <w:b/>
+          <w:szCs w:val="21"/>
+        </w:rPr>
+        <w:t>,</w:t>
+      </w:r>
+      <w:r>
+        <w:rPr>
+          <w:rFonts w:ascii="Garamond" w:hAnsi="Garamond" w:cs="Calibri"/>
+          <w:b/>
+          <w:szCs w:val="21"/>
+        </w:rPr>
+        <w:t xml:space="preserve"> </w:t>
+      </w:r>
+      <w:r>
+        <w:rPr>
+          <w:rFonts w:ascii="Garamond" w:hAnsi="Garamond" w:cs="Calibri"/>
+          <w:szCs w:val="21"/>
+        </w:rPr>
+        <w:t>Data Science Specialization</w:t>
       </w:r>
       <w:r>
         <w:rPr>
@@ -594,16 +469,7 @@
           <w:smallCaps/>
           <w:sz w:val="24"/>
         </w:rPr>
-        <w:t>Skills</w:t>
-      </w:r>
-      <w:r>
-        <w:rPr>
-          <w:rFonts w:ascii="Garamond" w:hAnsi="Garamond"/>
-          <w:i w:val="0"/>
-          <w:smallCaps/>
-          <w:sz w:val="24"/>
-        </w:rPr>
-        <w:t>/Certifications</w:t>
+        <w:t>Certifications, Tech Skills</w:t>
       </w:r>
     </w:p>
     <w:p>
@@ -621,22 +487,14 @@
           <w:smallCaps/>
           <w:szCs w:val="21"/>
         </w:rPr>
-        <w:t xml:space="preserve">IT </w:t>
-      </w:r>
-      <w:r>
-        <w:rPr>
-          <w:rFonts w:ascii="Garamond" w:hAnsi="Garamond" w:cs="Calibri"/>
-          <w:smallCaps/>
-          <w:szCs w:val="21"/>
-        </w:rPr>
-        <w:t>Certifications</w:t>
-      </w:r>
-      <w:r>
-        <w:rPr>
-          <w:rFonts w:ascii="Garamond" w:hAnsi="Garamond" w:cs="Calibri"/>
-          <w:szCs w:val="21"/>
-        </w:rPr>
-        <w:t xml:space="preserve">: </w:t>
+        <w:t>IT Certifications</w:t>
+      </w:r>
+      <w:r>
+        <w:rPr>
+          <w:rFonts w:ascii="Garamond" w:hAnsi="Garamond" w:cs="Calibri"/>
+          <w:szCs w:val="21"/>
+        </w:rPr>
+        <w:t>:  CompTIA Security+, Network+, Cloud+, (CCAP) Cloud Admin Professional, (CSCP) Secure Cloud</w:t>
       </w:r>
       <w:r>
         <w:rPr>
@@ -650,168 +508,7 @@
           <w:rFonts w:ascii="Garamond" w:hAnsi="Garamond" w:cs="Calibri"/>
           <w:szCs w:val="21"/>
         </w:rPr>
-        <w:t>CompTIA</w:t>
-      </w:r>
-      <w:r>
-        <w:rPr>
-          <w:rFonts w:ascii="Garamond" w:hAnsi="Garamond" w:cs="Calibri"/>
-          <w:szCs w:val="21"/>
-        </w:rPr>
-        <w:t xml:space="preserve"> </w:t>
-      </w:r>
-      <w:r>
-        <w:rPr>
-          <w:rFonts w:ascii="Garamond" w:hAnsi="Garamond" w:cs="Calibri"/>
-          <w:szCs w:val="21"/>
-        </w:rPr>
-        <w:t>Sec</w:t>
-      </w:r>
-      <w:r>
-        <w:rPr>
-          <w:rFonts w:ascii="Garamond" w:hAnsi="Garamond" w:cs="Calibri"/>
-          <w:szCs w:val="21"/>
-        </w:rPr>
-        <w:t>urity</w:t>
-      </w:r>
-      <w:r>
-        <w:rPr>
-          <w:rFonts w:ascii="Garamond" w:hAnsi="Garamond" w:cs="Calibri"/>
-          <w:szCs w:val="21"/>
-        </w:rPr>
-        <w:t>+</w:t>
-      </w:r>
-      <w:r>
-        <w:rPr>
-          <w:rFonts w:ascii="Garamond" w:hAnsi="Garamond" w:cs="Calibri"/>
-          <w:szCs w:val="21"/>
-        </w:rPr>
-        <w:t xml:space="preserve">, </w:t>
-      </w:r>
-      <w:r>
-        <w:rPr>
-          <w:rFonts w:ascii="Garamond" w:hAnsi="Garamond" w:cs="Calibri"/>
-          <w:szCs w:val="21"/>
-        </w:rPr>
-        <w:t>Net</w:t>
-      </w:r>
-      <w:r>
-        <w:rPr>
-          <w:rFonts w:ascii="Garamond" w:hAnsi="Garamond" w:cs="Calibri"/>
-          <w:szCs w:val="21"/>
-        </w:rPr>
-        <w:t>work</w:t>
-      </w:r>
-      <w:r>
-        <w:rPr>
-          <w:rFonts w:ascii="Garamond" w:hAnsi="Garamond" w:cs="Calibri"/>
-          <w:szCs w:val="21"/>
-        </w:rPr>
-        <w:t>+</w:t>
-      </w:r>
-      <w:r>
-        <w:rPr>
-          <w:rFonts w:ascii="Garamond" w:hAnsi="Garamond" w:cs="Calibri"/>
-          <w:szCs w:val="21"/>
-        </w:rPr>
-        <w:t>, Cloud+</w:t>
-      </w:r>
-      <w:r>
-        <w:rPr>
-          <w:rFonts w:ascii="Garamond" w:hAnsi="Garamond" w:cs="Calibri"/>
-          <w:szCs w:val="21"/>
-        </w:rPr>
-        <w:t>, (</w:t>
-      </w:r>
-      <w:r>
-        <w:rPr>
-          <w:rFonts w:ascii="Garamond" w:hAnsi="Garamond" w:cs="Calibri"/>
-          <w:szCs w:val="21"/>
-        </w:rPr>
-        <w:t>CCAP) Cloud Admin Professional, (CSCP) Secure Cloud</w:t>
-      </w:r>
-      <w:r>
-        <w:rPr>
-          <w:rFonts w:ascii="Garamond" w:hAnsi="Garamond" w:cs="Calibri"/>
-          <w:szCs w:val="21"/>
-        </w:rPr>
-        <w:t>,</w:t>
-      </w:r>
-      <w:r>
-        <w:rPr>
-          <w:rFonts w:ascii="Garamond" w:hAnsi="Garamond" w:cs="Calibri"/>
-          <w:szCs w:val="21"/>
-        </w:rPr>
-        <w:t xml:space="preserve"> Professional</w:t>
-      </w:r>
-      <w:r>
-        <w:rPr>
-          <w:rFonts w:ascii="Garamond" w:hAnsi="Garamond" w:cs="Calibri"/>
-          <w:szCs w:val="21"/>
-        </w:rPr>
-        <w:t xml:space="preserve">, </w:t>
-      </w:r>
-      <w:r>
-        <w:rPr>
-          <w:rFonts w:ascii="Garamond" w:hAnsi="Garamond" w:cs="Calibri"/>
-          <w:szCs w:val="21"/>
-        </w:rPr>
-        <w:t>Trained</w:t>
-      </w:r>
-      <w:r>
-        <w:rPr>
-          <w:rFonts w:ascii="Garamond" w:hAnsi="Garamond" w:cs="Calibri"/>
-          <w:szCs w:val="21"/>
-        </w:rPr>
-        <w:t xml:space="preserve"> in </w:t>
-      </w:r>
-      <w:r>
-        <w:rPr>
-          <w:rFonts w:ascii="Garamond" w:hAnsi="Garamond" w:cs="Calibri"/>
-          <w:szCs w:val="21"/>
-        </w:rPr>
-        <w:t xml:space="preserve">AWS </w:t>
-      </w:r>
-      <w:r>
-        <w:rPr>
-          <w:rFonts w:ascii="Garamond" w:hAnsi="Garamond" w:cs="Calibri"/>
-          <w:szCs w:val="21"/>
-        </w:rPr>
-        <w:t>Cloud</w:t>
-      </w:r>
-      <w:r>
-        <w:rPr>
-          <w:rFonts w:ascii="Garamond" w:hAnsi="Garamond" w:cs="Calibri"/>
-          <w:szCs w:val="21"/>
-        </w:rPr>
-        <w:t>, SAP</w:t>
-      </w:r>
-      <w:r>
-        <w:rPr>
-          <w:rFonts w:ascii="Garamond" w:hAnsi="Garamond" w:cs="Calibri"/>
-          <w:szCs w:val="21"/>
-        </w:rPr>
-        <w:t>, Microsoft Office Professional (Excel, Word,</w:t>
-      </w:r>
-      <w:r>
-        <w:rPr>
-          <w:rFonts w:ascii="Garamond" w:hAnsi="Garamond" w:cs="Calibri"/>
-          <w:szCs w:val="21"/>
-        </w:rPr>
-        <w:t xml:space="preserve"> </w:t>
-      </w:r>
-      <w:r>
-        <w:rPr>
-          <w:rFonts w:ascii="Garamond" w:hAnsi="Garamond" w:cs="Calibri"/>
-          <w:szCs w:val="21"/>
-        </w:rPr>
-        <w:t>PowerPoint, Outlook</w:t>
-      </w:r>
-      <w:r>
-        <w:rPr>
-          <w:rFonts w:ascii="Garamond" w:hAnsi="Garamond" w:cs="Calibri"/>
-          <w:szCs w:val="21"/>
-        </w:rPr>
-        <w:t>)</w:t>
+        <w:t>Professional, Microsoft Office Professional</w:t>
       </w:r>
     </w:p>
     <w:p>
@@ -831,7 +528,7 @@
           <w:smallCaps/>
           <w:szCs w:val="21"/>
         </w:rPr>
-        <w:t>Computer</w:t>
+        <w:t xml:space="preserve">Development </w:t>
       </w:r>
       <w:r>
         <w:rPr>
@@ -840,16 +537,7 @@
           <w:smallCaps/>
           <w:szCs w:val="21"/>
         </w:rPr>
-        <w:t xml:space="preserve"> Science</w:t>
-      </w:r>
-      <w:r>
-        <w:rPr>
-          <w:rStyle w:val="cpvalue"/>
-          <w:rFonts w:ascii="Garamond" w:hAnsi="Garamond"/>
-          <w:smallCaps/>
-          <w:szCs w:val="21"/>
-        </w:rPr>
-        <w:t xml:space="preserve"> Skills</w:t>
+        <w:t>Skills</w:t>
       </w:r>
       <w:r>
         <w:rPr>
@@ -928,47 +616,16 @@
             <w:r>
               <w:rPr>
                 <w:rFonts w:ascii="Garamond" w:hAnsi="Garamond" w:cs="Calibri"/>
-                <w:b/>
                 <w:szCs w:val="21"/>
               </w:rPr>
-              <w:t>C++, Python,</w:t>
-            </w:r>
-            <w:r>
-              <w:rPr>
-                <w:rFonts w:ascii="Garamond" w:hAnsi="Garamond" w:cs="Calibri"/>
-                <w:b/>
-                <w:szCs w:val="21"/>
-              </w:rPr>
-              <w:t xml:space="preserve"> </w:t>
-            </w:r>
-            <w:r>
-              <w:rPr>
-                <w:rFonts w:ascii="Garamond" w:hAnsi="Garamond" w:cs="Calibri"/>
-                <w:b/>
-                <w:szCs w:val="21"/>
-              </w:rPr>
-              <w:t>JavaScript</w:t>
+              <w:t>Python, C++,</w:t>
             </w:r>
             <w:r>
               <w:rPr>
                 <w:rFonts w:ascii="Garamond" w:hAnsi="Garamond" w:cs="Calibri"/>
                 <w:szCs w:val="21"/>
               </w:rPr>
-              <w:t>,</w:t>
-            </w:r>
-            <w:r>
-              <w:rPr>
-                <w:rFonts w:ascii="Garamond" w:hAnsi="Garamond" w:cs="Calibri"/>
-                <w:szCs w:val="21"/>
-              </w:rPr>
-              <w:t xml:space="preserve"> </w:t>
-            </w:r>
-            <w:r>
-              <w:rPr>
-                <w:rFonts w:ascii="Garamond" w:hAnsi="Garamond" w:cs="Calibri"/>
-                <w:szCs w:val="21"/>
-              </w:rPr>
-              <w:t>Ruby</w:t>
+              <w:t xml:space="preserve"> Ruby</w:t>
             </w:r>
             <w:r>
               <w:rPr>
@@ -1028,21 +685,21 @@
                 <w:rFonts w:ascii="Garamond" w:hAnsi="Garamond" w:cs="Calibri"/>
                 <w:szCs w:val="21"/>
               </w:rPr>
-              <w:t>PostgreSQL, MySQL)</w:t>
+              <w:t xml:space="preserve">PostgreSQL, MySQL), </w:t>
             </w:r>
             <w:r>
               <w:rPr>
                 <w:rFonts w:ascii="Garamond" w:hAnsi="Garamond" w:cs="Calibri"/>
                 <w:szCs w:val="21"/>
               </w:rPr>
-              <w:t>,</w:t>
+              <w:t>JavaScript</w:t>
             </w:r>
             <w:r>
               <w:rPr>
                 <w:rFonts w:ascii="Garamond" w:hAnsi="Garamond" w:cs="Calibri"/>
                 <w:szCs w:val="21"/>
               </w:rPr>
-              <w:t xml:space="preserve"> C, MATLAB</w:t>
+              <w:t>/HTML/CSS</w:t>
             </w:r>
           </w:p>
         </w:tc>
@@ -1068,6 +725,7 @@
                 <w:szCs w:val="21"/>
               </w:rPr>
             </w:pPr>
+            <w:proofErr w:type="gramStart"/>
             <w:r>
               <w:rPr>
                 <w:rFonts w:ascii="Garamond" w:hAnsi="Garamond" w:cs="Calibri"/>
@@ -1080,11 +738,20 @@
               <w:rPr>
                 <w:rFonts w:ascii="Garamond" w:hAnsi="Garamond" w:cs="Calibri"/>
                 <w:i/>
+                <w:szCs w:val="21"/>
+              </w:rPr>
+              <w:t xml:space="preserve"> </w:t>
+            </w:r>
+            <w:r>
+              <w:rPr>
+                <w:rFonts w:ascii="Garamond" w:hAnsi="Garamond" w:cs="Calibri"/>
+                <w:i/>
                 <w:iCs/>
                 <w:szCs w:val="21"/>
               </w:rPr>
               <w:t>:</w:t>
             </w:r>
+            <w:proofErr w:type="gramEnd"/>
           </w:p>
         </w:tc>
         <w:tc>
@@ -1103,39 +770,48 @@
             <w:r>
               <w:rPr>
                 <w:rFonts w:ascii="Garamond" w:hAnsi="Garamond" w:cs="Calibri"/>
-                <w:b/>
                 <w:szCs w:val="21"/>
               </w:rPr>
-              <w:t>Git</w:t>
+              <w:t xml:space="preserve">Git, </w:t>
+            </w:r>
+            <w:proofErr w:type="gramStart"/>
+            <w:r>
+              <w:rPr>
+                <w:rFonts w:ascii="Garamond" w:hAnsi="Garamond" w:cs="Calibri"/>
+                <w:szCs w:val="21"/>
+              </w:rPr>
+              <w:t>Linux(</w:t>
+            </w:r>
+            <w:proofErr w:type="gramEnd"/>
+            <w:r>
+              <w:rPr>
+                <w:rFonts w:ascii="Garamond" w:hAnsi="Garamond" w:cs="Calibri"/>
+                <w:szCs w:val="21"/>
+              </w:rPr>
+              <w:t>Bash),</w:t>
             </w:r>
             <w:r>
               <w:rPr>
                 <w:rFonts w:ascii="Garamond" w:hAnsi="Garamond" w:cs="Calibri"/>
                 <w:szCs w:val="21"/>
               </w:rPr>
-              <w:t xml:space="preserve">, </w:t>
+              <w:t xml:space="preserve"> Windows(</w:t>
             </w:r>
-            <w:r>
-              <w:rPr>
-                <w:rFonts w:ascii="Garamond" w:hAnsi="Garamond" w:cs="Calibri"/>
-                <w:b/>
-                <w:szCs w:val="21"/>
-              </w:rPr>
-              <w:t>Linux</w:t>
-            </w:r>
+            <w:proofErr w:type="spellStart"/>
             <w:r>
               <w:rPr>
                 <w:rFonts w:ascii="Garamond" w:hAnsi="Garamond" w:cs="Calibri"/>
                 <w:szCs w:val="21"/>
               </w:rPr>
-              <w:t>,</w:t>
+              <w:t>Powershell</w:t>
             </w:r>
+            <w:proofErr w:type="spellEnd"/>
             <w:r>
               <w:rPr>
                 <w:rFonts w:ascii="Garamond" w:hAnsi="Garamond" w:cs="Calibri"/>
                 <w:szCs w:val="21"/>
               </w:rPr>
-              <w:t xml:space="preserve"> Windows,</w:t>
+              <w:t>),</w:t>
             </w:r>
             <w:r>
               <w:rPr>
@@ -1154,102 +830,89 @@
             <w:r>
               <w:rPr>
                 <w:rFonts w:ascii="Garamond" w:hAnsi="Garamond" w:cs="Calibri"/>
+                <w:sz w:val="21"/>
                 <w:szCs w:val="21"/>
               </w:rPr>
-              <w:t>,</w:t>
+              <w:t>(</w:t>
+            </w:r>
+            <w:proofErr w:type="spellStart"/>
+            <w:r>
+              <w:rPr>
+                <w:rFonts w:ascii="Garamond" w:hAnsi="Garamond" w:cs="Calibri"/>
+                <w:sz w:val="21"/>
+                <w:szCs w:val="21"/>
+              </w:rPr>
+              <w:t>eg.</w:t>
+            </w:r>
+            <w:proofErr w:type="spellEnd"/>
+            <w:r>
+              <w:rPr>
+                <w:rFonts w:ascii="Garamond" w:hAnsi="Garamond" w:cs="Calibri"/>
+                <w:sz w:val="21"/>
+                <w:szCs w:val="21"/>
+              </w:rPr>
+              <w:t xml:space="preserve"> </w:t>
+            </w:r>
+            <w:proofErr w:type="spellStart"/>
+            <w:r>
+              <w:rPr>
+                <w:rFonts w:ascii="Garamond" w:hAnsi="Garamond" w:cs="Calibri"/>
+                <w:sz w:val="21"/>
+                <w:szCs w:val="21"/>
+              </w:rPr>
+              <w:t>scikit</w:t>
+            </w:r>
+            <w:proofErr w:type="spellEnd"/>
+            <w:r>
+              <w:rPr>
+                <w:rFonts w:ascii="Garamond" w:hAnsi="Garamond" w:cs="Calibri"/>
+                <w:sz w:val="21"/>
+                <w:szCs w:val="21"/>
+              </w:rPr>
+              <w:t xml:space="preserve">-learn, </w:t>
+            </w:r>
+            <w:proofErr w:type="spellStart"/>
+            <w:r>
+              <w:rPr>
+                <w:rFonts w:ascii="Garamond" w:hAnsi="Garamond" w:cs="Calibri"/>
+                <w:sz w:val="21"/>
+                <w:szCs w:val="21"/>
+              </w:rPr>
+              <w:t>tensorflow</w:t>
+            </w:r>
+            <w:proofErr w:type="spellEnd"/>
+            <w:r>
+              <w:rPr>
+                <w:rFonts w:ascii="Garamond" w:hAnsi="Garamond" w:cs="Calibri"/>
+                <w:sz w:val="21"/>
+                <w:szCs w:val="21"/>
+              </w:rPr>
+              <w:t xml:space="preserve">, </w:t>
+            </w:r>
+            <w:proofErr w:type="spellStart"/>
+            <w:r>
+              <w:rPr>
+                <w:rFonts w:ascii="Garamond" w:hAnsi="Garamond" w:cs="Calibri"/>
+                <w:sz w:val="21"/>
+                <w:szCs w:val="21"/>
+              </w:rPr>
+              <w:t>keras</w:t>
+            </w:r>
+            <w:proofErr w:type="spellEnd"/>
+            <w:r>
+              <w:rPr>
+                <w:rFonts w:ascii="Garamond" w:hAnsi="Garamond" w:cs="Calibri"/>
+                <w:sz w:val="21"/>
+                <w:szCs w:val="21"/>
+              </w:rPr>
+              <w:t>)</w:t>
             </w:r>
             <w:r>
               <w:rPr>
                 <w:rFonts w:ascii="Garamond" w:hAnsi="Garamond" w:cs="Calibri"/>
                 <w:szCs w:val="21"/>
               </w:rPr>
-              <w:t xml:space="preserve"> Docker,</w:t>
-            </w:r>
-            <w:r>
-              <w:rPr>
-                <w:rFonts w:ascii="Garamond" w:hAnsi="Garamond" w:cs="Calibri"/>
-                <w:szCs w:val="21"/>
-              </w:rPr>
-              <w:t xml:space="preserve"> </w:t>
-            </w:r>
-            <w:r>
-              <w:rPr>
-                <w:rFonts w:ascii="Garamond" w:hAnsi="Garamond" w:cs="Calibri"/>
-                <w:szCs w:val="21"/>
-              </w:rPr>
-              <w:t>Test-Driven Development</w:t>
-            </w:r>
-          </w:p>
-        </w:tc>
-      </w:tr>
-      <w:tr>
-        <w:trPr>
-          <w:trHeight w:val="252"/>
-          <w:jc w:val="center"/>
-        </w:trPr>
-        <w:tc>
-          <w:tcPr>
-            <w:tcW w:w="1311" w:type="dxa"/>
-          </w:tcPr>
-          <w:p>
-            <w:pPr>
-              <w:spacing w:line="276" w:lineRule="auto"/>
-              <w:jc w:val="right"/>
-              <w:rPr>
-                <w:rFonts w:ascii="Garamond" w:hAnsi="Garamond" w:cs="Calibri"/>
-                <w:i/>
-                <w:szCs w:val="21"/>
-              </w:rPr>
-            </w:pPr>
-            <w:r>
-              <w:rPr>
-                <w:rFonts w:ascii="Garamond" w:hAnsi="Garamond" w:cs="Calibri"/>
-                <w:i/>
-                <w:szCs w:val="21"/>
-              </w:rPr>
-              <w:t>Networks:</w:t>
-            </w:r>
-          </w:p>
-        </w:tc>
-        <w:tc>
-          <w:tcPr>
-            <w:tcW w:w="8417" w:type="dxa"/>
-          </w:tcPr>
-          <w:p>
-            <w:pPr>
-              <w:spacing w:line="276" w:lineRule="auto"/>
-              <w:rPr>
-                <w:rFonts w:ascii="Garamond" w:hAnsi="Garamond" w:cs="Calibri"/>
-                <w:szCs w:val="21"/>
-              </w:rPr>
-            </w:pPr>
-            <w:r>
-              <w:rPr>
-                <w:rFonts w:ascii="Garamond" w:hAnsi="Garamond" w:cs="Calibri"/>
-                <w:szCs w:val="21"/>
-              </w:rPr>
-              <w:t>TCP/IP, VPN, VLAN, DHCP, OSI, IP Routing, Virtualization</w:t>
-            </w:r>
-            <w:r>
-              <w:rPr>
-                <w:rFonts w:ascii="Garamond" w:hAnsi="Garamond" w:cs="Calibri"/>
-                <w:szCs w:val="21"/>
-              </w:rPr>
-              <w:t xml:space="preserve"> </w:t>
-            </w:r>
-            <w:r>
-              <w:rPr>
-                <w:rFonts w:ascii="Garamond" w:hAnsi="Garamond" w:cs="Calibri"/>
-                <w:szCs w:val="21"/>
-              </w:rPr>
-              <w:t>Software</w:t>
-            </w:r>
-            <w:r>
-              <w:rPr>
-                <w:rFonts w:ascii="Garamond" w:hAnsi="Garamond" w:cs="Calibri"/>
-                <w:szCs w:val="21"/>
-              </w:rPr>
-              <w:t>, Switches, Firewalls</w:t>
+              <w:t>, Docker, AWS</w:t>
             </w:r>
           </w:p>
         </w:tc>
@@ -1257,58 +920,6 @@
     </w:tbl>
     <w:p>
       <w:pPr>
-        <w:spacing w:before="60" w:line="276" w:lineRule="auto"/>
-        <w:rPr>
-          <w:rFonts w:ascii="Garamond" w:hAnsi="Garamond" w:cs="Calibri"/>
-          <w:szCs w:val="21"/>
-        </w:rPr>
-      </w:pPr>
-      <w:r>
-        <w:rPr>
-          <w:rFonts w:ascii="Garamond" w:hAnsi="Garamond" w:cs="Calibri"/>
-          <w:smallCaps/>
-          <w:szCs w:val="21"/>
-        </w:rPr>
-        <w:t>Related coursework:</w:t>
-      </w:r>
-      <w:r>
-        <w:rPr>
-          <w:rFonts w:ascii="Garamond" w:hAnsi="Garamond" w:cs="Calibri"/>
-          <w:szCs w:val="21"/>
-        </w:rPr>
-        <w:t xml:space="preserve"> Networks and Data security, Software/Algorithms, </w:t>
-      </w:r>
-      <w:r>
-        <w:rPr>
-          <w:rFonts w:ascii="Garamond" w:hAnsi="Garamond" w:cs="Calibri"/>
-          <w:szCs w:val="21"/>
-        </w:rPr>
-        <w:t>Machine Learning</w:t>
-      </w:r>
-      <w:r>
-        <w:rPr>
-          <w:rFonts w:ascii="Garamond" w:hAnsi="Garamond" w:cs="Calibri"/>
-          <w:szCs w:val="21"/>
-        </w:rPr>
-        <w:t xml:space="preserve">, and Database </w:t>
-      </w:r>
-      <w:r>
-        <w:rPr>
-          <w:rFonts w:ascii="Garamond" w:hAnsi="Garamond" w:cs="Calibri"/>
-          <w:szCs w:val="21"/>
-        </w:rPr>
-        <w:t>Management</w:t>
-      </w:r>
-      <w:r>
-        <w:rPr>
-          <w:rFonts w:ascii="Garamond" w:hAnsi="Garamond" w:cs="Calibri"/>
-          <w:szCs w:val="21"/>
-        </w:rPr>
-        <w:t>.</w:t>
-      </w:r>
-    </w:p>
-    <w:p>
-      <w:pPr>
         <w:pStyle w:val="Heading1"/>
         <w:pBdr>
           <w:top w:val="single" w:sz="4" w:space="7" w:color="auto"/>
@@ -1338,50 +949,23 @@
         <w:jc w:val="both"/>
         <w:rPr>
           <w:rFonts w:ascii="Garamond" w:hAnsi="Garamond" w:cs="Calibri"/>
-          <w:szCs w:val="21"/>
-        </w:rPr>
-      </w:pPr>
-      <w:r>
-        <w:rPr>
-          <w:rFonts w:ascii="Garamond" w:hAnsi="Garamond" w:cs="Calibri"/>
-          <w:szCs w:val="21"/>
-        </w:rPr>
-        <w:t>Coordinate</w:t>
-      </w:r>
-      <w:r>
-        <w:rPr>
-          <w:rFonts w:ascii="Garamond" w:hAnsi="Garamond" w:cs="Calibri"/>
-          <w:szCs w:val="21"/>
-        </w:rPr>
-        <w:t>d</w:t>
-      </w:r>
-      <w:r>
-        <w:rPr>
-          <w:rFonts w:ascii="Garamond" w:hAnsi="Garamond" w:cs="Calibri"/>
-          <w:szCs w:val="21"/>
-        </w:rPr>
-        <w:t xml:space="preserve"> development for numerous projects.</w:t>
-      </w:r>
-      <w:r>
-        <w:rPr>
-          <w:rFonts w:ascii="Garamond" w:hAnsi="Garamond" w:cs="Calibri"/>
-          <w:szCs w:val="21"/>
-        </w:rPr>
-        <w:t xml:space="preserve"> Lead</w:t>
-      </w:r>
-      <w:r>
-        <w:rPr>
-          <w:rFonts w:ascii="Garamond" w:hAnsi="Garamond" w:cs="Calibri"/>
-          <w:szCs w:val="21"/>
-        </w:rPr>
-        <w:t xml:space="preserve"> Agile</w:t>
-      </w:r>
-      <w:r>
-        <w:rPr>
-          <w:rFonts w:ascii="Garamond" w:hAnsi="Garamond" w:cs="Calibri"/>
-          <w:szCs w:val="21"/>
-        </w:rPr>
-        <w:t xml:space="preserve"> project teams, assign</w:t>
+          <w:sz w:val="21"/>
+          <w:szCs w:val="21"/>
+        </w:rPr>
+      </w:pPr>
+      <w:r>
+        <w:rPr>
+          <w:rFonts w:ascii="Garamond" w:hAnsi="Garamond" w:cs="Calibri"/>
+          <w:szCs w:val="21"/>
+        </w:rPr>
+        <w:t>W</w:t>
+      </w:r>
+      <w:r>
+        <w:rPr>
+          <w:rFonts w:ascii="Garamond" w:hAnsi="Garamond" w:cs="Calibri"/>
+          <w:szCs w:val="21"/>
+        </w:rPr>
+        <w:t>ork</w:t>
       </w:r>
       <w:r>
         <w:rPr>
@@ -1395,34 +979,6 @@
           <w:rFonts w:ascii="Garamond" w:hAnsi="Garamond" w:cs="Calibri"/>
           <w:szCs w:val="21"/>
         </w:rPr>
-        <w:t xml:space="preserve"> tasks</w:t>
-      </w:r>
-      <w:r>
-        <w:rPr>
-          <w:rFonts w:ascii="Garamond" w:hAnsi="Garamond" w:cs="Calibri"/>
-          <w:szCs w:val="21"/>
-        </w:rPr>
-        <w:t>, and</w:t>
-      </w:r>
-      <w:r>
-        <w:rPr>
-          <w:rFonts w:ascii="Garamond" w:hAnsi="Garamond" w:cs="Calibri"/>
-          <w:szCs w:val="21"/>
-        </w:rPr>
-        <w:t xml:space="preserve"> work</w:t>
-      </w:r>
-      <w:r>
-        <w:rPr>
-          <w:rFonts w:ascii="Garamond" w:hAnsi="Garamond" w:cs="Calibri"/>
-          <w:szCs w:val="21"/>
-        </w:rPr>
-        <w:t>ed</w:t>
-      </w:r>
-      <w:r>
-        <w:rPr>
-          <w:rFonts w:ascii="Garamond" w:hAnsi="Garamond" w:cs="Calibri"/>
-          <w:szCs w:val="21"/>
-        </w:rPr>
         <w:t xml:space="preserve"> with peers</w:t>
       </w:r>
       <w:r>
@@ -1430,28 +986,21 @@
           <w:rFonts w:ascii="Garamond" w:hAnsi="Garamond" w:cs="Calibri"/>
           <w:szCs w:val="21"/>
         </w:rPr>
-        <w:t xml:space="preserve"> and higher management</w:t>
-      </w:r>
-      <w:r>
-        <w:rPr>
-          <w:rFonts w:ascii="Garamond" w:hAnsi="Garamond" w:cs="Calibri"/>
-          <w:szCs w:val="21"/>
-        </w:rPr>
-        <w:t xml:space="preserve"> to meet deadlines.</w:t>
-      </w:r>
-      <w:r>
-        <w:rPr>
-          <w:rFonts w:ascii="Garamond" w:hAnsi="Garamond" w:cs="Calibri"/>
-          <w:szCs w:val="21"/>
-        </w:rPr>
-        <w:t xml:space="preserve"> Leverage</w:t>
-      </w:r>
-      <w:r>
-        <w:rPr>
-          <w:rFonts w:ascii="Garamond" w:hAnsi="Garamond" w:cs="Calibri"/>
-          <w:szCs w:val="21"/>
-        </w:rPr>
-        <w:t>d</w:t>
+        <w:t xml:space="preserve"> in agile project teams and higher management</w:t>
+      </w:r>
+      <w:r>
+        <w:rPr>
+          <w:rFonts w:ascii="Garamond" w:hAnsi="Garamond" w:cs="Calibri"/>
+          <w:szCs w:val="21"/>
+        </w:rPr>
+        <w:t xml:space="preserve"> to meet deadlines. </w:t>
+      </w:r>
+      <w:r>
+        <w:rPr>
+          <w:rFonts w:ascii="Garamond" w:hAnsi="Garamond" w:cs="Calibri"/>
+          <w:szCs w:val="21"/>
+        </w:rPr>
+        <w:t>Experienced</w:t>
       </w:r>
       <w:r>
         <w:rPr>
@@ -1465,60 +1014,86 @@
           <w:rFonts w:ascii="Garamond" w:hAnsi="Garamond" w:cs="Calibri"/>
           <w:szCs w:val="21"/>
         </w:rPr>
-        <w:t xml:space="preserve">variety of </w:t>
-      </w:r>
-      <w:r>
-        <w:rPr>
-          <w:rFonts w:ascii="Garamond" w:hAnsi="Garamond" w:cs="Calibri"/>
-          <w:szCs w:val="21"/>
-        </w:rPr>
-        <w:t>programming skills to complete tasks. Author</w:t>
-      </w:r>
-      <w:r>
-        <w:rPr>
-          <w:rFonts w:ascii="Garamond" w:hAnsi="Garamond" w:cs="Calibri"/>
-          <w:szCs w:val="21"/>
-        </w:rPr>
-        <w:t>ed</w:t>
-      </w:r>
-      <w:r>
-        <w:rPr>
-          <w:rFonts w:ascii="Garamond" w:hAnsi="Garamond" w:cs="Calibri"/>
-          <w:szCs w:val="21"/>
-        </w:rPr>
-        <w:t xml:space="preserve"> and present</w:t>
-      </w:r>
-      <w:r>
-        <w:rPr>
-          <w:rFonts w:ascii="Garamond" w:hAnsi="Garamond" w:cs="Calibri"/>
-          <w:szCs w:val="21"/>
-        </w:rPr>
-        <w:t>ed</w:t>
-      </w:r>
-      <w:r>
-        <w:rPr>
-          <w:rFonts w:ascii="Garamond" w:hAnsi="Garamond" w:cs="Calibri"/>
-          <w:szCs w:val="21"/>
-        </w:rPr>
-        <w:t xml:space="preserve"> final projects for peer and faculty review. Tutor</w:t>
-      </w:r>
-      <w:r>
-        <w:rPr>
-          <w:rFonts w:ascii="Garamond" w:hAnsi="Garamond" w:cs="Calibri"/>
-          <w:szCs w:val="21"/>
-        </w:rPr>
-        <w:t>ed</w:t>
-      </w:r>
-      <w:r>
-        <w:rPr>
-          <w:rFonts w:ascii="Garamond" w:hAnsi="Garamond" w:cs="Calibri"/>
-          <w:szCs w:val="21"/>
-        </w:rPr>
-        <w:t xml:space="preserve"> peers in best design practices</w:t>
-      </w:r>
-      <w:r>
-        <w:rPr>
-          <w:rFonts w:ascii="Garamond" w:hAnsi="Garamond" w:cs="Calibri"/>
+        <w:t xml:space="preserve">in </w:t>
+      </w:r>
+      <w:r>
+        <w:rPr>
+          <w:rFonts w:ascii="Garamond" w:hAnsi="Garamond" w:cs="Calibri"/>
+          <w:szCs w:val="21"/>
+        </w:rPr>
+        <w:t>participat</w:t>
+      </w:r>
+      <w:r>
+        <w:rPr>
+          <w:rFonts w:ascii="Garamond" w:hAnsi="Garamond" w:cs="Calibri"/>
+          <w:szCs w:val="21"/>
+        </w:rPr>
+        <w:t xml:space="preserve">ing </w:t>
+      </w:r>
+      <w:r>
+        <w:rPr>
+          <w:rFonts w:ascii="Garamond" w:hAnsi="Garamond" w:cs="Calibri"/>
+          <w:szCs w:val="21"/>
+        </w:rPr>
+        <w:t>in conference calls, presentations and interact</w:t>
+      </w:r>
+      <w:r>
+        <w:rPr>
+          <w:rFonts w:ascii="Garamond" w:hAnsi="Garamond" w:cs="Calibri"/>
+          <w:szCs w:val="21"/>
+        </w:rPr>
+        <w:t>ions</w:t>
+      </w:r>
+      <w:r>
+        <w:rPr>
+          <w:rFonts w:ascii="Garamond" w:hAnsi="Garamond" w:cs="Calibri"/>
+          <w:szCs w:val="21"/>
+        </w:rPr>
+        <w:t xml:space="preserve"> with clients</w:t>
+      </w:r>
+      <w:r>
+        <w:rPr>
+          <w:rFonts w:ascii="Garamond" w:hAnsi="Garamond" w:cs="Calibri"/>
+          <w:szCs w:val="21"/>
+        </w:rPr>
+        <w:t xml:space="preserve">. </w:t>
+      </w:r>
+      <w:r>
+        <w:rPr>
+          <w:rFonts w:ascii="Garamond" w:hAnsi="Garamond" w:cs="Calibri"/>
+          <w:sz w:val="21"/>
+          <w:szCs w:val="21"/>
+        </w:rPr>
+        <w:t>Always applied b</w:t>
+      </w:r>
+      <w:r>
+        <w:rPr>
+          <w:rFonts w:ascii="Garamond" w:hAnsi="Garamond" w:cs="Calibri"/>
+          <w:sz w:val="21"/>
+          <w:szCs w:val="21"/>
+        </w:rPr>
+        <w:t xml:space="preserve">est practices and industry standards to ensure a consistent design across </w:t>
+      </w:r>
+      <w:r>
+        <w:rPr>
+          <w:rFonts w:ascii="Garamond" w:hAnsi="Garamond" w:cs="Calibri"/>
+          <w:sz w:val="21"/>
+          <w:szCs w:val="21"/>
+        </w:rPr>
+        <w:t xml:space="preserve">all </w:t>
+      </w:r>
+      <w:r>
+        <w:rPr>
+          <w:rFonts w:ascii="Garamond" w:hAnsi="Garamond" w:cs="Calibri"/>
+          <w:sz w:val="21"/>
+          <w:szCs w:val="21"/>
+        </w:rPr>
+        <w:t>areas</w:t>
+      </w:r>
+      <w:r>
+        <w:rPr>
+          <w:rFonts w:ascii="Garamond" w:hAnsi="Garamond" w:cs="Calibri"/>
+          <w:sz w:val="21"/>
           <w:szCs w:val="21"/>
         </w:rPr>
         <w:t>.</w:t>
@@ -1566,6 +1141,16 @@
           <w:szCs w:val="21"/>
         </w:rPr>
       </w:pPr>
+      <w:r>
+        <w:rPr>
+          <w:rFonts w:ascii="Garamond" w:hAnsi="Garamond" w:cs="Calibri"/>
+          <w:i/>
+          <w:sz w:val="21"/>
+          <w:szCs w:val="21"/>
+          <w:u w:val="single"/>
+        </w:rPr>
+        <w:t xml:space="preserve">Darwin </w:t>
+      </w:r>
       <w:proofErr w:type="spellStart"/>
       <w:r>
         <w:rPr>
@@ -1586,8 +1171,10 @@
           <w:szCs w:val="21"/>
           <w:u w:val="single"/>
         </w:rPr>
-        <w:t xml:space="preserve"> Institute of Technology</w:t>
-      </w:r>
+        <w:t xml:space="preserve"> Institute </w:t>
+      </w:r>
+      <w:bookmarkStart w:id="2" w:name="_GoBack"/>
+      <w:bookmarkEnd w:id="2"/>
       <w:r>
         <w:rPr>
           <w:rFonts w:ascii="Garamond" w:hAnsi="Garamond" w:cs="Calibri"/>
@@ -1596,17 +1183,36 @@
           <w:szCs w:val="21"/>
           <w:u w:val="single"/>
         </w:rPr>
+        <w:t xml:space="preserve">- </w:t>
+      </w:r>
+      <w:r>
+        <w:rPr>
+          <w:rFonts w:ascii="Garamond" w:hAnsi="Garamond" w:cs="Calibri"/>
+          <w:i/>
+          <w:sz w:val="21"/>
+          <w:szCs w:val="21"/>
+          <w:u w:val="single"/>
+        </w:rPr>
+        <w:t>Research Assistant</w:t>
+      </w:r>
+      <w:r>
+        <w:rPr>
+          <w:rFonts w:ascii="Garamond" w:hAnsi="Garamond" w:cs="Calibri"/>
+          <w:i/>
+          <w:sz w:val="21"/>
+          <w:szCs w:val="21"/>
+          <w:u w:val="single"/>
+        </w:rPr>
         <w:t xml:space="preserve"> - </w:t>
       </w:r>
       <w:r>
         <w:rPr>
           <w:rFonts w:ascii="Garamond" w:hAnsi="Garamond" w:cs="Calibri"/>
-          <w:i/>
           <w:sz w:val="21"/>
           <w:szCs w:val="21"/>
           <w:u w:val="single"/>
         </w:rPr>
-        <w:t>Artificial Intelligence Research Assistant</w:t>
+        <w:t>Machine Learning</w:t>
       </w:r>
       <w:r>
         <w:rPr>
@@ -1635,7 +1241,6 @@
         </w:rPr>
         <w:tab/>
       </w:r>
-      <w:proofErr w:type="gramStart"/>
       <w:r>
         <w:rPr>
           <w:rFonts w:ascii="Garamond" w:hAnsi="Garamond" w:cs="Calibri"/>
@@ -1654,15 +1259,6 @@
           <w:szCs w:val="21"/>
         </w:rPr>
         <w:tab/>
-      </w:r>
-      <w:proofErr w:type="gramEnd"/>
-      <w:r>
-        <w:rPr>
-          <w:rFonts w:ascii="Garamond" w:hAnsi="Garamond" w:cs="Calibri"/>
-          <w:i/>
-          <w:sz w:val="21"/>
-          <w:szCs w:val="21"/>
-        </w:rPr>
         <w:t xml:space="preserve">      </w:t>
       </w:r>
       <w:r>
@@ -1681,16 +1277,7 @@
           <w:sz w:val="21"/>
           <w:szCs w:val="21"/>
         </w:rPr>
-        <w:t>3</w:t>
-      </w:r>
-      <w:r>
-        <w:rPr>
-          <w:rFonts w:ascii="Garamond" w:hAnsi="Garamond" w:cs="Calibri"/>
-          <w:i/>
-          <w:sz w:val="21"/>
-          <w:szCs w:val="21"/>
-        </w:rPr>
-        <w:t>/</w:t>
+        <w:t>3/</w:t>
       </w:r>
       <w:r>
         <w:rPr>
@@ -1708,25 +1295,7 @@
           <w:sz w:val="21"/>
           <w:szCs w:val="21"/>
         </w:rPr>
-        <w:t>9</w:t>
-      </w:r>
-      <w:r>
-        <w:rPr>
-          <w:rFonts w:ascii="Garamond" w:hAnsi="Garamond" w:cs="Calibri"/>
-          <w:i/>
-          <w:sz w:val="21"/>
-          <w:szCs w:val="21"/>
-        </w:rPr>
-        <w:t>-</w:t>
-      </w:r>
-      <w:r>
-        <w:rPr>
-          <w:rFonts w:ascii="Garamond" w:hAnsi="Garamond" w:cs="Calibri"/>
-          <w:i/>
-          <w:sz w:val="21"/>
-          <w:szCs w:val="21"/>
-        </w:rPr>
-        <w:t xml:space="preserve"> till date</w:t>
+        <w:t>9- till date</w:t>
       </w:r>
       <w:r>
         <w:rPr>
@@ -1749,69 +1318,151 @@
     <w:p>
       <w:pPr>
         <w:pStyle w:val="ListParagraph"/>
+        <w:numPr>
+          <w:ilvl w:val="1"/>
+          <w:numId w:val="8"/>
+        </w:numPr>
         <w:spacing w:before="40" w:after="240" w:line="276" w:lineRule="auto"/>
-        <w:ind w:left="360"/>
-        <w:rPr>
-          <w:rFonts w:ascii="Garamond" w:hAnsi="Garamond" w:cs="Calibri"/>
-          <w:sz w:val="21"/>
-          <w:szCs w:val="21"/>
-        </w:rPr>
-      </w:pPr>
-      <w:r>
-        <w:rPr>
-          <w:rFonts w:ascii="Garamond" w:hAnsi="Garamond" w:cs="Calibri"/>
-          <w:sz w:val="21"/>
-          <w:szCs w:val="21"/>
-        </w:rPr>
-        <w:t>Project l</w:t>
-      </w:r>
-      <w:r>
-        <w:rPr>
-          <w:rFonts w:ascii="Garamond" w:hAnsi="Garamond" w:cs="Calibri"/>
-          <w:sz w:val="21"/>
-          <w:szCs w:val="21"/>
-        </w:rPr>
-        <w:t xml:space="preserve">ead </w:t>
-      </w:r>
-      <w:r>
-        <w:rPr>
-          <w:rFonts w:ascii="Garamond" w:hAnsi="Garamond" w:cs="Calibri"/>
-          <w:sz w:val="21"/>
-          <w:szCs w:val="21"/>
-        </w:rPr>
-        <w:t xml:space="preserve">and expert </w:t>
-      </w:r>
-      <w:r>
-        <w:rPr>
-          <w:rFonts w:ascii="Garamond" w:hAnsi="Garamond" w:cs="Calibri"/>
-          <w:sz w:val="21"/>
-          <w:szCs w:val="21"/>
-        </w:rPr>
-        <w:t xml:space="preserve">for </w:t>
-      </w:r>
-      <w:r>
-        <w:rPr>
-          <w:rFonts w:ascii="Garamond" w:hAnsi="Garamond" w:cs="Calibri"/>
-          <w:sz w:val="21"/>
-          <w:szCs w:val="21"/>
-        </w:rPr>
-        <w:t>developing Machine Learning solutions</w:t>
-      </w:r>
-      <w:r>
-        <w:rPr>
-          <w:rFonts w:ascii="Garamond" w:hAnsi="Garamond" w:cs="Calibri"/>
-          <w:sz w:val="21"/>
-          <w:szCs w:val="21"/>
-        </w:rPr>
-        <w:t xml:space="preserve"> involving network security</w:t>
-      </w:r>
-      <w:r>
-        <w:rPr>
-          <w:rFonts w:ascii="Garamond" w:hAnsi="Garamond" w:cs="Calibri"/>
-          <w:sz w:val="21"/>
-          <w:szCs w:val="21"/>
-        </w:rPr>
-        <w:t xml:space="preserve"> defense.</w:t>
+        <w:rPr>
+          <w:rFonts w:ascii="Garamond" w:hAnsi="Garamond" w:cs="Calibri"/>
+          <w:sz w:val="21"/>
+          <w:szCs w:val="21"/>
+        </w:rPr>
+      </w:pPr>
+      <w:r>
+        <w:rPr>
+          <w:rFonts w:ascii="Garamond" w:hAnsi="Garamond" w:cs="Calibri"/>
+          <w:sz w:val="21"/>
+          <w:szCs w:val="21"/>
+        </w:rPr>
+        <w:t xml:space="preserve">Applied </w:t>
+      </w:r>
+      <w:r>
+        <w:rPr>
+          <w:rFonts w:ascii="Garamond" w:hAnsi="Garamond" w:cs="Calibri"/>
+          <w:sz w:val="21"/>
+          <w:szCs w:val="21"/>
+        </w:rPr>
+        <w:t>technical skills in machine learning</w:t>
+      </w:r>
+      <w:r>
+        <w:rPr>
+          <w:rFonts w:ascii="Garamond" w:hAnsi="Garamond" w:cs="Calibri"/>
+          <w:sz w:val="21"/>
+          <w:szCs w:val="21"/>
+        </w:rPr>
+        <w:t xml:space="preserve"> specifically</w:t>
+      </w:r>
+      <w:r>
+        <w:rPr>
+          <w:rFonts w:ascii="Garamond" w:hAnsi="Garamond" w:cs="Calibri"/>
+          <w:sz w:val="21"/>
+          <w:szCs w:val="21"/>
+        </w:rPr>
+        <w:t xml:space="preserve"> deep learning, natural language processing</w:t>
+      </w:r>
+      <w:r>
+        <w:rPr>
+          <w:rFonts w:ascii="Garamond" w:hAnsi="Garamond" w:cs="Calibri"/>
+          <w:sz w:val="21"/>
+          <w:szCs w:val="21"/>
+        </w:rPr>
+        <w:t xml:space="preserve"> in </w:t>
+      </w:r>
+      <w:r>
+        <w:rPr>
+          <w:rFonts w:ascii="Garamond" w:hAnsi="Garamond" w:cs="Calibri"/>
+          <w:sz w:val="21"/>
+          <w:szCs w:val="21"/>
+        </w:rPr>
+        <w:t xml:space="preserve">confidential </w:t>
+      </w:r>
+      <w:r>
+        <w:rPr>
+          <w:rFonts w:ascii="Garamond" w:hAnsi="Garamond" w:cs="Calibri"/>
+          <w:sz w:val="21"/>
+          <w:szCs w:val="21"/>
+        </w:rPr>
+        <w:t xml:space="preserve">security related field. </w:t>
+      </w:r>
+      <w:r>
+        <w:rPr>
+          <w:rFonts w:ascii="Garamond" w:hAnsi="Garamond" w:cs="Calibri"/>
+          <w:sz w:val="21"/>
+          <w:szCs w:val="21"/>
+        </w:rPr>
+        <w:t>Successfully d</w:t>
+      </w:r>
+      <w:r>
+        <w:rPr>
+          <w:rFonts w:ascii="Garamond" w:hAnsi="Garamond" w:cs="Calibri"/>
+          <w:sz w:val="21"/>
+          <w:szCs w:val="21"/>
+        </w:rPr>
+        <w:t>esigned data collection pipelines from sensitive sources. Created</w:t>
+      </w:r>
+      <w:r>
+        <w:rPr>
+          <w:rFonts w:ascii="Garamond" w:hAnsi="Garamond" w:cs="Calibri"/>
+          <w:sz w:val="21"/>
+          <w:szCs w:val="21"/>
+        </w:rPr>
+        <w:t xml:space="preserve"> tests for algorithm effectiveness and performance monitoring</w:t>
+      </w:r>
+    </w:p>
+    <w:p>
+      <w:pPr>
+        <w:pStyle w:val="ListParagraph"/>
+        <w:numPr>
+          <w:ilvl w:val="1"/>
+          <w:numId w:val="8"/>
+        </w:numPr>
+        <w:spacing w:before="40" w:after="240" w:line="276" w:lineRule="auto"/>
+        <w:rPr>
+          <w:rFonts w:ascii="Garamond" w:hAnsi="Garamond" w:cs="Calibri"/>
+          <w:sz w:val="21"/>
+          <w:szCs w:val="21"/>
+        </w:rPr>
+      </w:pPr>
+      <w:r>
+        <w:rPr>
+          <w:rFonts w:ascii="Garamond" w:hAnsi="Garamond" w:cs="Calibri"/>
+          <w:sz w:val="21"/>
+          <w:szCs w:val="21"/>
+        </w:rPr>
+        <w:t xml:space="preserve">Shared knowledge gained </w:t>
+      </w:r>
+      <w:r>
+        <w:rPr>
+          <w:rFonts w:ascii="Garamond" w:hAnsi="Garamond" w:cs="Calibri"/>
+          <w:sz w:val="21"/>
+          <w:szCs w:val="21"/>
+        </w:rPr>
+        <w:t>as a</w:t>
+      </w:r>
+      <w:r>
+        <w:rPr>
+          <w:rFonts w:ascii="Garamond" w:hAnsi="Garamond" w:cs="Calibri"/>
+          <w:sz w:val="21"/>
+          <w:szCs w:val="21"/>
+        </w:rPr>
+        <w:t xml:space="preserve"> strong team collaborator. Coordinate</w:t>
+      </w:r>
+      <w:r>
+        <w:rPr>
+          <w:rFonts w:ascii="Garamond" w:hAnsi="Garamond" w:cs="Calibri"/>
+          <w:sz w:val="21"/>
+          <w:szCs w:val="21"/>
+        </w:rPr>
+        <w:t>d</w:t>
+      </w:r>
+      <w:r>
+        <w:rPr>
+          <w:rFonts w:ascii="Garamond" w:hAnsi="Garamond" w:cs="Calibri"/>
+          <w:sz w:val="21"/>
+          <w:szCs w:val="21"/>
+        </w:rPr>
+        <w:t xml:space="preserve"> data collection and annotation efforts.</w:t>
       </w:r>
     </w:p>
     <w:p>
@@ -1848,19 +1499,16 @@
           <w:szCs w:val="21"/>
           <w:u w:val="single"/>
         </w:rPr>
-        <w:t xml:space="preserve"> </w:t>
-      </w:r>
-      <w:bookmarkStart w:id="2" w:name="_GoBack"/>
-      <w:bookmarkEnd w:id="2"/>
-      <w:r>
-        <w:rPr>
-          <w:rFonts w:ascii="Garamond" w:hAnsi="Garamond" w:cs="Calibri"/>
-          <w:i/>
+        <w:t xml:space="preserve"> - </w:t>
+      </w:r>
+      <w:r>
+        <w:rPr>
+          <w:rFonts w:ascii="Garamond" w:hAnsi="Garamond" w:cs="Calibri"/>
           <w:sz w:val="21"/>
           <w:szCs w:val="21"/>
           <w:u w:val="single"/>
         </w:rPr>
-        <w:t>- BI Developer</w:t>
+        <w:t>BI Dev</w:t>
       </w:r>
       <w:r>
         <w:rPr>
@@ -1943,17 +1591,27 @@
           <w:szCs w:val="21"/>
         </w:rPr>
         <w:tab/>
+        <w:t xml:space="preserve">    </w:t>
+      </w:r>
+      <w:r>
+        <w:rPr>
+          <w:rFonts w:ascii="Garamond" w:hAnsi="Garamond" w:cs="Calibri"/>
+          <w:i/>
+          <w:sz w:val="21"/>
+          <w:szCs w:val="21"/>
+        </w:rPr>
+        <w:tab/>
         <w:t xml:space="preserve">  </w:t>
       </w:r>
-      <w:r>
-        <w:rPr>
-          <w:rFonts w:ascii="Garamond" w:hAnsi="Garamond" w:cs="Calibri"/>
-          <w:i/>
-          <w:sz w:val="21"/>
-          <w:szCs w:val="21"/>
-        </w:rPr>
-        <w:tab/>
-        <w:t xml:space="preserve">      </w:t>
+      <w:proofErr w:type="gramStart"/>
+      <w:r>
+        <w:rPr>
+          <w:rFonts w:ascii="Garamond" w:hAnsi="Garamond" w:cs="Calibri"/>
+          <w:i/>
+          <w:sz w:val="21"/>
+          <w:szCs w:val="21"/>
+        </w:rPr>
+        <w:t xml:space="preserve">   </w:t>
       </w:r>
       <w:r>
         <w:rPr>
@@ -1964,6 +1622,7 @@
         </w:rPr>
         <w:t>(</w:t>
       </w:r>
+      <w:proofErr w:type="gramEnd"/>
       <w:r>
         <w:rPr>
           <w:rFonts w:ascii="Garamond" w:hAnsi="Garamond" w:cs="Calibri"/>
@@ -2012,21 +1671,71 @@
     <w:p>
       <w:pPr>
         <w:pStyle w:val="ListParagraph"/>
+        <w:numPr>
+          <w:ilvl w:val="1"/>
+          <w:numId w:val="8"/>
+        </w:numPr>
         <w:spacing w:before="40" w:after="240" w:line="276" w:lineRule="auto"/>
-        <w:ind w:left="360"/>
-        <w:rPr>
-          <w:rFonts w:ascii="Garamond" w:hAnsi="Garamond" w:cs="Calibri"/>
-          <w:sz w:val="21"/>
-          <w:szCs w:val="21"/>
-        </w:rPr>
-      </w:pPr>
-      <w:r>
-        <w:rPr>
-          <w:rFonts w:ascii="Garamond" w:hAnsi="Garamond" w:cs="Calibri"/>
-          <w:sz w:val="21"/>
-          <w:szCs w:val="21"/>
-        </w:rPr>
-        <w:t>Developed a business intelligent dashboard using QlikView that will be used to forecast and analyze sales for various markets and ice products around the country.</w:t>
+        <w:rPr>
+          <w:rFonts w:ascii="Garamond" w:hAnsi="Garamond" w:cs="Calibri"/>
+          <w:sz w:val="21"/>
+          <w:szCs w:val="21"/>
+        </w:rPr>
+      </w:pPr>
+      <w:r>
+        <w:rPr>
+          <w:rFonts w:ascii="Garamond" w:hAnsi="Garamond" w:cs="Calibri"/>
+          <w:sz w:val="21"/>
+          <w:szCs w:val="21"/>
+        </w:rPr>
+        <w:t>Developed a business intelligent solution using QlikView that will be used to forecast and analyze sales for various markets and ice products around the country. Created</w:t>
+      </w:r>
+      <w:r>
+        <w:rPr>
+          <w:rFonts w:ascii="Garamond" w:hAnsi="Garamond" w:cs="Calibri"/>
+          <w:sz w:val="21"/>
+          <w:szCs w:val="21"/>
+        </w:rPr>
+        <w:t xml:space="preserve"> dashboards and reports in SQL / Qlik BI.</w:t>
+      </w:r>
+    </w:p>
+    <w:p>
+      <w:pPr>
+        <w:pStyle w:val="ListParagraph"/>
+        <w:numPr>
+          <w:ilvl w:val="1"/>
+          <w:numId w:val="8"/>
+        </w:numPr>
+        <w:spacing w:before="40" w:after="240" w:line="276" w:lineRule="auto"/>
+        <w:rPr>
+          <w:rFonts w:ascii="Garamond" w:hAnsi="Garamond" w:cs="Calibri"/>
+          <w:sz w:val="21"/>
+          <w:szCs w:val="21"/>
+        </w:rPr>
+      </w:pPr>
+      <w:r>
+        <w:rPr>
+          <w:rFonts w:ascii="Garamond" w:hAnsi="Garamond" w:cs="Calibri"/>
+          <w:sz w:val="21"/>
+          <w:szCs w:val="21"/>
+        </w:rPr>
+        <w:t>Work in collaboration with management, business users, IT developers and Subject Matter Experts (SMEs) to understand and specify requirements, design, and program</w:t>
+      </w:r>
+      <w:r>
+        <w:rPr>
+          <w:rFonts w:ascii="Garamond" w:hAnsi="Garamond" w:cs="Calibri"/>
+          <w:sz w:val="21"/>
+          <w:szCs w:val="21"/>
+        </w:rPr>
+        <w:t xml:space="preserve"> </w:t>
+      </w:r>
+      <w:r>
+        <w:rPr>
+          <w:rFonts w:ascii="Garamond" w:hAnsi="Garamond" w:cs="Calibri"/>
+          <w:sz w:val="21"/>
+          <w:szCs w:val="21"/>
+        </w:rPr>
+        <w:t>highly customized analytic and reporting solutions.</w:t>
       </w:r>
     </w:p>
     <w:p>
@@ -2051,7 +1760,7 @@
           <w:szCs w:val="21"/>
           <w:u w:val="single"/>
         </w:rPr>
-        <w:t>ORM Technologies</w:t>
+        <w:t xml:space="preserve">ORM Technologies </w:t>
       </w:r>
       <w:r>
         <w:rPr>
@@ -2061,27 +1770,25 @@
           <w:szCs w:val="21"/>
           <w:u w:val="single"/>
         </w:rPr>
-        <w:t xml:space="preserve"> </w:t>
-      </w:r>
-      <w:r>
-        <w:rPr>
-          <w:rFonts w:ascii="Garamond" w:hAnsi="Garamond" w:cs="Calibri"/>
-          <w:i/>
+        <w:t xml:space="preserve">- </w:t>
+      </w:r>
+      <w:r>
+        <w:rPr>
+          <w:rFonts w:ascii="Garamond" w:hAnsi="Garamond" w:cs="Calibri"/>
           <w:sz w:val="21"/>
           <w:szCs w:val="21"/>
           <w:u w:val="single"/>
         </w:rPr>
-        <w:t xml:space="preserve">- </w:t>
-      </w:r>
-      <w:r>
-        <w:rPr>
-          <w:rFonts w:ascii="Garamond" w:hAnsi="Garamond" w:cs="Calibri"/>
-          <w:i/>
+        <w:t>Ruby on Rails</w:t>
+      </w:r>
+      <w:r>
+        <w:rPr>
+          <w:rFonts w:ascii="Garamond" w:hAnsi="Garamond" w:cs="Calibri"/>
           <w:sz w:val="21"/>
           <w:szCs w:val="21"/>
           <w:u w:val="single"/>
         </w:rPr>
-        <w:t>Ruby on Rails Developer</w:t>
+        <w:t xml:space="preserve"> Dev</w:t>
       </w:r>
       <w:r>
         <w:rPr>
@@ -2145,7 +1852,17 @@
           <w:szCs w:val="21"/>
         </w:rPr>
         <w:tab/>
-        <w:t xml:space="preserve">         </w:t>
+        <w:t xml:space="preserve">           </w:t>
+      </w:r>
+      <w:r>
+        <w:rPr>
+          <w:rFonts w:ascii="Garamond" w:hAnsi="Garamond" w:cs="Calibri"/>
+          <w:i/>
+          <w:sz w:val="21"/>
+          <w:szCs w:val="21"/>
+        </w:rPr>
+        <w:tab/>
+        <w:t xml:space="preserve">        </w:t>
       </w:r>
       <w:proofErr w:type="gramStart"/>
       <w:r>
@@ -2188,155 +1905,296 @@
     <w:p>
       <w:pPr>
         <w:pStyle w:val="ListParagraph"/>
+        <w:numPr>
+          <w:ilvl w:val="1"/>
+          <w:numId w:val="8"/>
+        </w:numPr>
         <w:spacing w:before="40" w:after="240" w:line="276" w:lineRule="auto"/>
-        <w:ind w:left="360"/>
-        <w:rPr>
-          <w:rFonts w:ascii="Garamond" w:hAnsi="Garamond" w:cs="Calibri"/>
-          <w:sz w:val="21"/>
-          <w:szCs w:val="21"/>
-        </w:rPr>
-      </w:pPr>
-      <w:r>
-        <w:rPr>
-          <w:rFonts w:ascii="Garamond" w:hAnsi="Garamond" w:cs="Calibri"/>
-          <w:sz w:val="21"/>
-          <w:szCs w:val="21"/>
-        </w:rPr>
-        <w:t xml:space="preserve">As a </w:t>
-      </w:r>
-      <w:r>
-        <w:rPr>
-          <w:rFonts w:ascii="Garamond" w:hAnsi="Garamond" w:cs="Calibri"/>
-          <w:sz w:val="21"/>
-          <w:szCs w:val="21"/>
-        </w:rPr>
-        <w:t xml:space="preserve">Full Stack, </w:t>
-      </w:r>
-      <w:r>
-        <w:rPr>
-          <w:rFonts w:ascii="Garamond" w:hAnsi="Garamond" w:cs="Calibri"/>
-          <w:sz w:val="21"/>
-          <w:szCs w:val="21"/>
-        </w:rPr>
-        <w:t xml:space="preserve">Ruby </w:t>
-      </w:r>
-      <w:r>
-        <w:rPr>
-          <w:rFonts w:ascii="Garamond" w:hAnsi="Garamond" w:cs="Calibri"/>
-          <w:sz w:val="21"/>
-          <w:szCs w:val="21"/>
-        </w:rPr>
-        <w:t xml:space="preserve">on Rails </w:t>
-      </w:r>
-      <w:r>
-        <w:rPr>
-          <w:rFonts w:ascii="Garamond" w:hAnsi="Garamond" w:cs="Calibri"/>
-          <w:sz w:val="21"/>
-          <w:szCs w:val="21"/>
-        </w:rPr>
-        <w:t>developer, customized web application interfaces for clients</w:t>
-      </w:r>
-      <w:r>
-        <w:rPr>
-          <w:rFonts w:ascii="Garamond" w:hAnsi="Garamond" w:cs="Calibri"/>
-          <w:sz w:val="21"/>
-          <w:szCs w:val="21"/>
-        </w:rPr>
-        <w:t>. M</w:t>
-      </w:r>
-      <w:r>
-        <w:rPr>
-          <w:rFonts w:ascii="Garamond" w:hAnsi="Garamond" w:cs="Calibri"/>
-          <w:sz w:val="21"/>
-          <w:szCs w:val="21"/>
-        </w:rPr>
-        <w:t xml:space="preserve">ade </w:t>
-      </w:r>
-      <w:r>
-        <w:rPr>
-          <w:rFonts w:ascii="Garamond" w:hAnsi="Garamond" w:cs="Calibri"/>
-          <w:sz w:val="21"/>
-          <w:szCs w:val="21"/>
-        </w:rPr>
-        <w:t xml:space="preserve">optimal </w:t>
-      </w:r>
-      <w:r>
-        <w:rPr>
-          <w:rFonts w:ascii="Garamond" w:hAnsi="Garamond" w:cs="Calibri"/>
-          <w:sz w:val="21"/>
-          <w:szCs w:val="21"/>
-        </w:rPr>
-        <w:t xml:space="preserve">design decisions for the </w:t>
-      </w:r>
-      <w:r>
-        <w:rPr>
-          <w:rFonts w:ascii="Garamond" w:hAnsi="Garamond" w:cs="Calibri"/>
-          <w:sz w:val="21"/>
-          <w:szCs w:val="21"/>
-        </w:rPr>
-        <w:t>displaying</w:t>
-      </w:r>
-      <w:r>
-        <w:rPr>
-          <w:rFonts w:ascii="Garamond" w:hAnsi="Garamond" w:cs="Calibri"/>
-          <w:sz w:val="21"/>
-          <w:szCs w:val="21"/>
-        </w:rPr>
-        <w:t>, RSPEC testing</w:t>
-      </w:r>
-      <w:r>
-        <w:rPr>
-          <w:rFonts w:ascii="Garamond" w:hAnsi="Garamond" w:cs="Calibri"/>
-          <w:sz w:val="21"/>
-          <w:szCs w:val="21"/>
-        </w:rPr>
-        <w:t xml:space="preserve"> and data mining of predictive analytic</w:t>
-      </w:r>
-      <w:r>
-        <w:rPr>
-          <w:rFonts w:ascii="Garamond" w:hAnsi="Garamond" w:cs="Calibri"/>
-          <w:sz w:val="21"/>
-          <w:szCs w:val="21"/>
-        </w:rPr>
-        <w:t>s</w:t>
-      </w:r>
-      <w:r>
-        <w:rPr>
-          <w:rFonts w:ascii="Garamond" w:hAnsi="Garamond" w:cs="Calibri"/>
-          <w:sz w:val="21"/>
-          <w:szCs w:val="21"/>
-        </w:rPr>
-        <w:t xml:space="preserve">. </w:t>
-      </w:r>
-      <w:r>
-        <w:rPr>
-          <w:rFonts w:ascii="Garamond" w:hAnsi="Garamond" w:cs="Calibri"/>
-          <w:sz w:val="21"/>
-          <w:szCs w:val="21"/>
-        </w:rPr>
-        <w:t>Queried d</w:t>
-      </w:r>
-      <w:r>
-        <w:rPr>
-          <w:rFonts w:ascii="Garamond" w:hAnsi="Garamond" w:cs="Calibri"/>
-          <w:sz w:val="21"/>
-          <w:szCs w:val="21"/>
-        </w:rPr>
-        <w:t xml:space="preserve">ata was used to automate </w:t>
-      </w:r>
-      <w:r>
-        <w:rPr>
-          <w:rFonts w:ascii="Garamond" w:hAnsi="Garamond" w:cs="Calibri"/>
-          <w:sz w:val="21"/>
-          <w:szCs w:val="21"/>
-        </w:rPr>
-        <w:t>marketing and sales decisions.</w:t>
+        <w:rPr>
+          <w:rFonts w:ascii="Garamond" w:hAnsi="Garamond" w:cs="Calibri"/>
+          <w:sz w:val="21"/>
+          <w:szCs w:val="21"/>
+        </w:rPr>
+      </w:pPr>
+      <w:r>
+        <w:rPr>
+          <w:rFonts w:ascii="Garamond" w:hAnsi="Garamond" w:cs="Calibri"/>
+          <w:sz w:val="21"/>
+          <w:szCs w:val="21"/>
+        </w:rPr>
+        <w:t>C</w:t>
+      </w:r>
+      <w:r>
+        <w:rPr>
+          <w:rFonts w:ascii="Garamond" w:hAnsi="Garamond" w:cs="Calibri"/>
+          <w:sz w:val="21"/>
+          <w:szCs w:val="21"/>
+        </w:rPr>
+        <w:t>ustomized web application interfaces for clients</w:t>
+      </w:r>
+      <w:r>
+        <w:rPr>
+          <w:rFonts w:ascii="Garamond" w:hAnsi="Garamond" w:cs="Calibri"/>
+          <w:sz w:val="21"/>
+          <w:szCs w:val="21"/>
+        </w:rPr>
+        <w:t xml:space="preserve"> </w:t>
+      </w:r>
+      <w:r>
+        <w:rPr>
+          <w:rFonts w:ascii="Garamond" w:hAnsi="Garamond" w:cs="Calibri"/>
+          <w:sz w:val="21"/>
+          <w:szCs w:val="21"/>
+        </w:rPr>
+        <w:t>used to automate business decisions</w:t>
+      </w:r>
+      <w:r>
+        <w:rPr>
+          <w:rFonts w:ascii="Garamond" w:hAnsi="Garamond" w:cs="Calibri"/>
+          <w:sz w:val="21"/>
+          <w:szCs w:val="21"/>
+        </w:rPr>
+        <w:t>.</w:t>
+      </w:r>
+      <w:r>
+        <w:t xml:space="preserve"> </w:t>
+      </w:r>
+      <w:r>
+        <w:rPr>
+          <w:rFonts w:ascii="Garamond" w:hAnsi="Garamond" w:cs="Calibri"/>
+          <w:sz w:val="21"/>
+          <w:szCs w:val="21"/>
+        </w:rPr>
+        <w:t>Work</w:t>
+      </w:r>
+      <w:r>
+        <w:rPr>
+          <w:rFonts w:ascii="Garamond" w:hAnsi="Garamond" w:cs="Calibri"/>
+          <w:sz w:val="21"/>
+          <w:szCs w:val="21"/>
+        </w:rPr>
+        <w:t>ed</w:t>
+      </w:r>
+      <w:r>
+        <w:rPr>
+          <w:rFonts w:ascii="Garamond" w:hAnsi="Garamond" w:cs="Calibri"/>
+          <w:sz w:val="21"/>
+          <w:szCs w:val="21"/>
+        </w:rPr>
+        <w:t xml:space="preserve"> with </w:t>
+      </w:r>
+      <w:r>
+        <w:rPr>
+          <w:rFonts w:ascii="Garamond" w:hAnsi="Garamond" w:cs="Calibri"/>
+          <w:sz w:val="21"/>
+          <w:szCs w:val="21"/>
+        </w:rPr>
+        <w:t>clients</w:t>
+      </w:r>
+      <w:r>
+        <w:rPr>
+          <w:rFonts w:ascii="Garamond" w:hAnsi="Garamond" w:cs="Calibri"/>
+          <w:sz w:val="21"/>
+          <w:szCs w:val="21"/>
+        </w:rPr>
+        <w:t xml:space="preserve"> regarding their tools, maintain</w:t>
+      </w:r>
+      <w:r>
+        <w:rPr>
+          <w:rFonts w:ascii="Garamond" w:hAnsi="Garamond" w:cs="Calibri"/>
+          <w:sz w:val="21"/>
+          <w:szCs w:val="21"/>
+        </w:rPr>
+        <w:t>ed</w:t>
+      </w:r>
+      <w:r>
+        <w:rPr>
+          <w:rFonts w:ascii="Garamond" w:hAnsi="Garamond" w:cs="Calibri"/>
+          <w:sz w:val="21"/>
+          <w:szCs w:val="21"/>
+        </w:rPr>
+        <w:t xml:space="preserve"> current expertise about the products, undert</w:t>
+      </w:r>
+      <w:r>
+        <w:rPr>
+          <w:rFonts w:ascii="Garamond" w:hAnsi="Garamond" w:cs="Calibri"/>
+          <w:sz w:val="21"/>
+          <w:szCs w:val="21"/>
+        </w:rPr>
+        <w:t>ook</w:t>
+      </w:r>
+      <w:r>
+        <w:rPr>
+          <w:rFonts w:ascii="Garamond" w:hAnsi="Garamond" w:cs="Calibri"/>
+          <w:sz w:val="21"/>
+          <w:szCs w:val="21"/>
+        </w:rPr>
+        <w:t xml:space="preserve"> upgrades of the tools</w:t>
+      </w:r>
+      <w:r>
+        <w:rPr>
+          <w:rFonts w:ascii="Garamond" w:hAnsi="Garamond" w:cs="Calibri"/>
+          <w:sz w:val="21"/>
+          <w:szCs w:val="21"/>
+        </w:rPr>
+        <w:t>.</w:t>
       </w:r>
     </w:p>
     <w:p>
       <w:pPr>
+        <w:pStyle w:val="ListParagraph"/>
+        <w:numPr>
+          <w:ilvl w:val="1"/>
+          <w:numId w:val="8"/>
+        </w:numPr>
         <w:spacing w:before="40" w:after="240" w:line="276" w:lineRule="auto"/>
         <w:rPr>
+          <w:rFonts w:ascii="Garamond" w:hAnsi="Garamond" w:cs="Calibri"/>
+          <w:sz w:val="21"/>
+          <w:szCs w:val="21"/>
+        </w:rPr>
+      </w:pPr>
+      <w:r>
+        <w:rPr>
+          <w:rFonts w:ascii="Garamond" w:hAnsi="Garamond" w:cs="Calibri"/>
+          <w:sz w:val="21"/>
+          <w:szCs w:val="21"/>
+        </w:rPr>
+        <w:t>Gained familiarity with</w:t>
+      </w:r>
+      <w:r>
+        <w:rPr>
+          <w:rFonts w:ascii="Garamond" w:hAnsi="Garamond" w:cs="Calibri"/>
+          <w:sz w:val="21"/>
+          <w:szCs w:val="21"/>
+        </w:rPr>
+        <w:t xml:space="preserve"> MVC pattern and i</w:t>
+      </w:r>
+      <w:r>
+        <w:rPr>
+          <w:rFonts w:ascii="Garamond" w:hAnsi="Garamond" w:cs="Calibri"/>
+          <w:sz w:val="21"/>
+          <w:szCs w:val="21"/>
+        </w:rPr>
+        <w:t>mplement</w:t>
+      </w:r>
+      <w:r>
+        <w:rPr>
+          <w:rFonts w:ascii="Garamond" w:hAnsi="Garamond" w:cs="Calibri"/>
+          <w:sz w:val="21"/>
+          <w:szCs w:val="21"/>
+        </w:rPr>
+        <w:t>ed</w:t>
+      </w:r>
+      <w:r>
+        <w:rPr>
+          <w:rFonts w:ascii="Garamond" w:hAnsi="Garamond" w:cs="Calibri"/>
+          <w:sz w:val="21"/>
+          <w:szCs w:val="21"/>
+        </w:rPr>
+        <w:t xml:space="preserve"> automated testing platforms and unit tests</w:t>
+      </w:r>
+      <w:r>
+        <w:rPr>
+          <w:rFonts w:ascii="Garamond" w:hAnsi="Garamond" w:cs="Calibri"/>
+          <w:sz w:val="21"/>
+          <w:szCs w:val="21"/>
+        </w:rPr>
+        <w:t>.</w:t>
+      </w:r>
+      <w:r>
+        <w:rPr>
+          <w:rFonts w:ascii="Garamond" w:hAnsi="Garamond" w:cs="Calibri"/>
+          <w:sz w:val="21"/>
+          <w:szCs w:val="21"/>
+        </w:rPr>
+        <w:t xml:space="preserve"> </w:t>
+      </w:r>
+      <w:r>
+        <w:rPr>
+          <w:rFonts w:ascii="Garamond" w:hAnsi="Garamond" w:cs="Calibri"/>
+          <w:sz w:val="21"/>
+          <w:szCs w:val="21"/>
+        </w:rPr>
+        <w:t>Identif</w:t>
+      </w:r>
+      <w:r>
+        <w:rPr>
+          <w:rFonts w:ascii="Garamond" w:hAnsi="Garamond" w:cs="Calibri"/>
+          <w:sz w:val="21"/>
+          <w:szCs w:val="21"/>
+        </w:rPr>
+        <w:t xml:space="preserve">ied </w:t>
+      </w:r>
+      <w:r>
+        <w:rPr>
+          <w:rFonts w:ascii="Garamond" w:hAnsi="Garamond" w:cs="Calibri"/>
+          <w:sz w:val="21"/>
+          <w:szCs w:val="21"/>
+        </w:rPr>
+        <w:t>bottlenecks and bugs, and devise</w:t>
+      </w:r>
+      <w:r>
+        <w:rPr>
+          <w:rFonts w:ascii="Garamond" w:hAnsi="Garamond" w:cs="Calibri"/>
+          <w:sz w:val="21"/>
+          <w:szCs w:val="21"/>
+        </w:rPr>
+        <w:t>d</w:t>
+      </w:r>
+      <w:r>
+        <w:rPr>
+          <w:rFonts w:ascii="Garamond" w:hAnsi="Garamond" w:cs="Calibri"/>
+          <w:sz w:val="21"/>
+          <w:szCs w:val="21"/>
+        </w:rPr>
+        <w:t xml:space="preserve"> solutions</w:t>
+      </w:r>
+      <w:r>
+        <w:rPr>
+          <w:rFonts w:ascii="Garamond" w:hAnsi="Garamond" w:cs="Calibri"/>
+          <w:sz w:val="21"/>
+          <w:szCs w:val="21"/>
+        </w:rPr>
+        <w:t xml:space="preserve"> to help </w:t>
+      </w:r>
+      <w:r>
+        <w:rPr>
+          <w:rFonts w:ascii="Garamond" w:hAnsi="Garamond" w:cs="Calibri"/>
+          <w:sz w:val="21"/>
+          <w:szCs w:val="21"/>
+        </w:rPr>
+        <w:t>improve and maintain existing code quality</w:t>
+      </w:r>
+      <w:r>
+        <w:rPr>
+          <w:rFonts w:ascii="Garamond" w:hAnsi="Garamond" w:cs="Calibri"/>
+          <w:sz w:val="21"/>
+          <w:szCs w:val="21"/>
+        </w:rPr>
+        <w:t xml:space="preserve"> to allow </w:t>
+      </w:r>
+      <w:r>
+        <w:rPr>
+          <w:rFonts w:ascii="Garamond" w:hAnsi="Garamond" w:cs="Calibri"/>
+          <w:sz w:val="21"/>
+          <w:szCs w:val="21"/>
+        </w:rPr>
+        <w:t>continuous integration</w:t>
+      </w:r>
+      <w:r>
+        <w:rPr>
+          <w:rFonts w:ascii="Garamond" w:hAnsi="Garamond" w:cs="Calibri"/>
+          <w:sz w:val="21"/>
+          <w:szCs w:val="21"/>
+        </w:rPr>
+        <w:t>.</w:t>
+      </w:r>
+    </w:p>
+    <w:p>
+      <w:pPr>
+        <w:spacing w:before="40" w:after="240" w:line="276" w:lineRule="auto"/>
+        <w:rPr>
           <w:rStyle w:val="cpvalue"/>
           <w:rFonts w:ascii="Garamond" w:hAnsi="Garamond" w:cs="Calibri"/>
           <w:szCs w:val="21"/>
@@ -2356,23 +2214,7 @@
           <w:b/>
           <w:szCs w:val="21"/>
         </w:rPr>
-        <w:t xml:space="preserve"> </w:t>
-      </w:r>
-      <w:r>
-        <w:rPr>
-          <w:rFonts w:ascii="Garamond" w:hAnsi="Garamond" w:cs="Calibri"/>
-          <w:b/>
-          <w:szCs w:val="21"/>
-        </w:rPr>
-        <w:t xml:space="preserve">Projects </w:t>
-      </w:r>
-      <w:r>
-        <w:rPr>
-          <w:rFonts w:ascii="Garamond" w:hAnsi="Garamond" w:cs="Calibri"/>
-          <w:b/>
-          <w:szCs w:val="21"/>
-        </w:rPr>
-        <w:t>(</w:t>
+        <w:t xml:space="preserve"> Projects (</w:t>
       </w:r>
       <w:r>
         <w:rPr>
@@ -2417,43 +2259,25 @@
           <w:szCs w:val="21"/>
           <w:u w:val="single"/>
         </w:rPr>
-        <w:t>Intrusion Detection for IOT network using Neural Networks (Python):</w:t>
-      </w:r>
-      <w:r>
-        <w:rPr>
-          <w:rFonts w:ascii="Garamond" w:hAnsi="Garamond" w:cs="Calibri"/>
-          <w:i/>
-          <w:szCs w:val="21"/>
-        </w:rPr>
-        <w:t xml:space="preserve">  </w:t>
-      </w:r>
-      <w:r>
-        <w:rPr>
-          <w:rFonts w:ascii="Garamond" w:hAnsi="Garamond" w:cs="Calibri"/>
-          <w:szCs w:val="21"/>
-        </w:rPr>
-        <w:t xml:space="preserve">Analyze network traffic data of IOT networks and created a custom multilayer neural network that is trained, validated and tested for use. Fingerprinting techniques used can be </w:t>
-      </w:r>
-      <w:r>
-        <w:rPr>
-          <w:rFonts w:ascii="Garamond" w:hAnsi="Garamond" w:cs="Calibri"/>
-          <w:szCs w:val="21"/>
-        </w:rPr>
-        <w:t>useful for segmenting off the infiltrated parts of the network.</w:t>
-      </w:r>
-      <w:r>
-        <w:rPr>
-          <w:rFonts w:ascii="Garamond" w:hAnsi="Garamond" w:cs="Calibri"/>
-          <w:szCs w:val="21"/>
-        </w:rPr>
-        <w:t xml:space="preserve"> </w:t>
-      </w:r>
-      <w:r>
-        <w:rPr>
-          <w:rFonts w:ascii="Garamond" w:hAnsi="Garamond" w:cs="Calibri"/>
-          <w:szCs w:val="21"/>
-        </w:rPr>
-        <w:t>This model would be deployed in a variety of business environments that require IOT for either tracking or monitoring of data in various geographic locations.</w:t>
+        <w:t xml:space="preserve">Intrusion Detection for IOT network using </w:t>
+      </w:r>
+      <w:r>
+        <w:rPr>
+          <w:rFonts w:ascii="Garamond" w:hAnsi="Garamond" w:cs="Calibri"/>
+          <w:i/>
+          <w:szCs w:val="21"/>
+          <w:u w:val="single"/>
+        </w:rPr>
+        <w:t xml:space="preserve">Artificial </w:t>
+      </w:r>
+      <w:r>
+        <w:rPr>
+          <w:rFonts w:ascii="Garamond" w:hAnsi="Garamond" w:cs="Calibri"/>
+          <w:i/>
+          <w:szCs w:val="21"/>
+          <w:u w:val="single"/>
+        </w:rPr>
+        <w:t>Neural Networks (Python)</w:t>
       </w:r>
     </w:p>
     <w:p>
@@ -2476,186 +2300,11 @@
           <w:szCs w:val="21"/>
           <w:u w:val="single"/>
         </w:rPr>
-        <w:t>Advanced PDF Search Engine</w:t>
-      </w:r>
-      <w:r>
-        <w:rPr>
-          <w:rFonts w:ascii="Garamond" w:hAnsi="Garamond" w:cs="Calibri"/>
-          <w:i/>
-          <w:szCs w:val="21"/>
-          <w:u w:val="single"/>
-        </w:rPr>
-        <w:t xml:space="preserve"> (C/C++)</w:t>
-      </w:r>
-      <w:r>
-        <w:rPr>
-          <w:rFonts w:ascii="Garamond" w:hAnsi="Garamond" w:cs="Calibri"/>
-          <w:i/>
-          <w:szCs w:val="21"/>
-          <w:u w:val="single"/>
-        </w:rPr>
-        <w:t>:</w:t>
-      </w:r>
-      <w:r>
-        <w:rPr>
-          <w:rFonts w:ascii="Garamond" w:hAnsi="Garamond" w:cs="Calibri"/>
-          <w:i/>
-          <w:szCs w:val="21"/>
-        </w:rPr>
-        <w:t xml:space="preserve"> </w:t>
-      </w:r>
-      <w:r>
-        <w:rPr>
-          <w:rFonts w:ascii="Garamond" w:hAnsi="Garamond" w:cs="Calibri"/>
-          <w:i/>
-          <w:szCs w:val="21"/>
-        </w:rPr>
-        <w:t xml:space="preserve"> </w:t>
-      </w:r>
-      <w:r>
-        <w:rPr>
-          <w:rFonts w:ascii="Garamond" w:hAnsi="Garamond" w:cs="Calibri"/>
-          <w:szCs w:val="21"/>
-        </w:rPr>
-        <w:t xml:space="preserve">Devised a command line search engine tool capable of advanced set notation queries and relevancy ranking </w:t>
-      </w:r>
-      <w:r>
-        <w:rPr>
-          <w:rFonts w:ascii="Garamond" w:hAnsi="Garamond" w:cs="Calibri"/>
-          <w:szCs w:val="21"/>
-        </w:rPr>
-        <w:t>by</w:t>
-      </w:r>
-      <w:r>
-        <w:rPr>
-          <w:rFonts w:ascii="Garamond" w:hAnsi="Garamond" w:cs="Calibri"/>
-          <w:szCs w:val="21"/>
-        </w:rPr>
-        <w:t xml:space="preserve"> TD/IDF algorithm; </w:t>
-      </w:r>
-      <w:r>
-        <w:rPr>
-          <w:rFonts w:ascii="Garamond" w:hAnsi="Garamond" w:cs="Calibri"/>
-          <w:szCs w:val="21"/>
-        </w:rPr>
-        <w:t>decoupled</w:t>
-      </w:r>
-      <w:r>
-        <w:rPr>
-          <w:rFonts w:ascii="Garamond" w:hAnsi="Garamond" w:cs="Calibri"/>
-          <w:szCs w:val="21"/>
-        </w:rPr>
-        <w:t xml:space="preserve"> storage of inverted indices</w:t>
-      </w:r>
+        <w:t>Advanced PDF Search Engine (C/C++)</w:t>
+      </w:r>
+      <w:bookmarkEnd w:id="0"/>
     </w:p>
-    <w:p>
-      <w:pPr>
-        <w:spacing w:before="60" w:after="240" w:line="276" w:lineRule="auto"/>
-        <w:rPr>
-          <w:rFonts w:ascii="Garamond" w:hAnsi="Garamond" w:cs="Calibri"/>
-          <w:szCs w:val="21"/>
-        </w:rPr>
-      </w:pPr>
-      <w:r>
-        <w:rPr>
-          <w:rFonts w:ascii="Garamond" w:hAnsi="Garamond" w:cs="Calibri"/>
-          <w:b/>
-          <w:szCs w:val="21"/>
-        </w:rPr>
-        <w:t>Associations</w:t>
-      </w:r>
-      <w:r>
-        <w:rPr>
-          <w:rFonts w:ascii="Garamond" w:hAnsi="Garamond" w:cs="Calibri"/>
-          <w:b/>
-          <w:szCs w:val="21"/>
-        </w:rPr>
-        <w:t>/ Awards</w:t>
-      </w:r>
-      <w:r>
-        <w:rPr>
-          <w:rFonts w:ascii="Garamond" w:hAnsi="Garamond" w:cs="Calibri"/>
-          <w:b/>
-          <w:szCs w:val="21"/>
-        </w:rPr>
-        <w:t>:</w:t>
-      </w:r>
-      <w:r>
-        <w:rPr>
-          <w:rFonts w:ascii="Garamond" w:hAnsi="Garamond" w:cs="Calibri"/>
-          <w:szCs w:val="21"/>
-        </w:rPr>
-        <w:t xml:space="preserve"> </w:t>
-      </w:r>
-    </w:p>
-    <w:p>
-      <w:pPr>
-        <w:pStyle w:val="ListParagraph"/>
-        <w:numPr>
-          <w:ilvl w:val="0"/>
-          <w:numId w:val="10"/>
-        </w:numPr>
-        <w:spacing w:before="60" w:after="240" w:line="276" w:lineRule="auto"/>
-        <w:rPr>
-          <w:rFonts w:ascii="Garamond" w:hAnsi="Garamond"/>
-          <w:szCs w:val="21"/>
-        </w:rPr>
-      </w:pPr>
-      <w:r>
-        <w:rPr>
-          <w:rFonts w:ascii="Garamond" w:hAnsi="Garamond" w:cs="Calibri"/>
-          <w:i/>
-          <w:szCs w:val="21"/>
-          <w:u w:val="single"/>
-        </w:rPr>
-        <w:t>IEEE:</w:t>
-      </w:r>
-      <w:r>
-        <w:rPr>
-          <w:rFonts w:ascii="Garamond" w:hAnsi="Garamond" w:cs="Calibri"/>
-          <w:szCs w:val="21"/>
-        </w:rPr>
-        <w:t xml:space="preserve">  Member of Institute of Electrical/Electronics (IEEE) Community; various networking in leadership events.</w:t>
-      </w:r>
-    </w:p>
-    <w:p>
-      <w:pPr>
-        <w:pStyle w:val="ListParagraph"/>
-        <w:numPr>
-          <w:ilvl w:val="0"/>
-          <w:numId w:val="10"/>
-        </w:numPr>
-        <w:spacing w:before="60" w:line="276" w:lineRule="auto"/>
-        <w:rPr>
-          <w:rFonts w:ascii="Garamond" w:hAnsi="Garamond" w:cs="Calibri"/>
-          <w:szCs w:val="21"/>
-        </w:rPr>
-      </w:pPr>
-      <w:r>
-        <w:rPr>
-          <w:rFonts w:ascii="Garamond" w:hAnsi="Garamond" w:cs="Calibri"/>
-          <w:i/>
-          <w:szCs w:val="21"/>
-          <w:u w:val="single"/>
-        </w:rPr>
-        <w:t>AWARDS:</w:t>
-      </w:r>
-      <w:r>
-        <w:rPr>
-          <w:rFonts w:ascii="Garamond" w:hAnsi="Garamond" w:cs="Calibri"/>
-          <w:szCs w:val="21"/>
-        </w:rPr>
-        <w:t xml:space="preserve"> Discovery Scholar / SMU Dean’s Scholar / Recipient of HU Lee Taekwondo National Scholarship</w:t>
-      </w:r>
-      <w:bookmarkEnd w:id="0"/>
-      <w:r>
-        <w:rPr>
-          <w:rFonts w:ascii="Garamond" w:hAnsi="Garamond" w:cs="Calibri"/>
-          <w:szCs w:val="21"/>
-        </w:rPr>
-        <w:t>.</w:t>
-      </w:r>
-    </w:p>
+    <w:p/>
     <w:sectPr>
       <w:pgSz w:w="12240" w:h="15840"/>
       <w:pgMar w:top="630" w:right="900" w:bottom="360" w:left="1008" w:header="720" w:footer="720" w:gutter="0"/>
@@ -2671,7 +2320,7 @@
   <w:abstractNum w:abstractNumId="0" w15:restartNumberingAfterBreak="0">
     <w:nsid w:val="18691D74"/>
     <w:multiLevelType w:val="hybridMultilevel"/>
-    <w:tmpl w:val="8C5C2686"/>
+    <w:tmpl w:val="26BEC772"/>
     <w:lvl w:ilvl="0" w:tplc="04090001">
       <w:start w:val="1"/>
       <w:numFmt w:val="bullet"/>
@@ -2684,7 +2333,7 @@
         <w:rFonts w:ascii="Symbol" w:hAnsi="Symbol" w:hint="default"/>
       </w:rPr>
     </w:lvl>
-    <w:lvl w:ilvl="1" w:tplc="04090003" w:tentative="1">
+    <w:lvl w:ilvl="1" w:tplc="04090003">
       <w:start w:val="1"/>
       <w:numFmt w:val="bullet"/>
       <w:lvlText w:val="o"/>
@@ -3899,7 +3548,7 @@
     </w:rPrDefault>
     <w:pPrDefault/>
   </w:docDefaults>
-  <w:latentStyles w:defLockedState="0" w:defUIPriority="99" w:defSemiHidden="0" w:defUnhideWhenUsed="0" w:defQFormat="0" w:count="376">
+  <w:latentStyles w:defLockedState="0" w:defUIPriority="99" w:defSemiHidden="0" w:defUnhideWhenUsed="0" w:defQFormat="0" w:count="375">
     <w:lsdException w:name="Normal" w:uiPriority="0" w:qFormat="1"/>
     <w:lsdException w:name="heading 1" w:uiPriority="0" w:qFormat="1"/>
     <w:lsdException w:name="heading 2" w:semiHidden="1" w:uiPriority="9" w:unhideWhenUsed="1" w:qFormat="1"/>
@@ -4275,7 +3924,6 @@
     <w:lsdException w:name="Smart Hyperlink" w:semiHidden="1" w:unhideWhenUsed="1"/>
     <w:lsdException w:name="Hashtag" w:semiHidden="1" w:unhideWhenUsed="1"/>
     <w:lsdException w:name="Unresolved Mention" w:semiHidden="1" w:unhideWhenUsed="1"/>
-    <w:lsdException w:name="Smart Link" w:semiHidden="1" w:unhideWhenUsed="1"/>
   </w:latentStyles>
   <w:style w:type="paragraph" w:default="1" w:styleId="Normal">
     <w:name w:val="Normal"/>
@@ -4675,7 +4323,7 @@
 </file>
 
 <file path=customXml/itemProps1.xml><?xml version="1.0" encoding="utf-8"?>
-<ds:datastoreItem xmlns:ds="http://schemas.openxmlformats.org/officeDocument/2006/customXml" ds:itemID="{AC09AD2C-36A3-400E-A6D7-A3624047C245}">
+<ds:datastoreItem xmlns:ds="http://schemas.openxmlformats.org/officeDocument/2006/customXml" ds:itemID="{1DEA40C9-1F61-42B7-B555-9028FF128157}">
   <ds:schemaRefs>
     <ds:schemaRef ds:uri="http://schemas.openxmlformats.org/officeDocument/2006/bibliography"/>
   </ds:schemaRefs>

</xml_diff>

<commit_message>
Add QIRG and Reword DDI to include python mobi and ML
</commit_message>
<xml_diff>
--- a/Aviraj_Sinha.docx
+++ b/Aviraj_Sinha.docx
@@ -1,6 +1,6 @@
 
 <file path=word/document.xml><?xml version="1.0" encoding="utf-8"?>
-<w:document xmlns:wpc="http://schemas.microsoft.com/office/word/2010/wordprocessingCanvas" xmlns:cx="http://schemas.microsoft.com/office/drawing/2014/chartex" xmlns:cx1="http://schemas.microsoft.com/office/drawing/2015/9/8/chartex" xmlns:cx2="http://schemas.microsoft.com/office/drawing/2015/10/21/chartex" xmlns:cx3="http://schemas.microsoft.com/office/drawing/2016/5/9/chartex" xmlns:cx4="http://schemas.microsoft.com/office/drawing/2016/5/10/chartex" xmlns:cx5="http://schemas.microsoft.com/office/drawing/2016/5/11/chartex" xmlns:cx6="http://schemas.microsoft.com/office/drawing/2016/5/12/chartex" xmlns:cx7="http://schemas.microsoft.com/office/drawing/2016/5/13/chartex" xmlns:cx8="http://schemas.microsoft.com/office/drawing/2016/5/14/chartex" xmlns:mc="http://schemas.openxmlformats.org/markup-compatibility/2006" xmlns:aink="http://schemas.microsoft.com/office/drawing/2016/ink" xmlns:am3d="http://schemas.microsoft.com/office/drawing/2017/model3d" xmlns:o="urn:schemas-microsoft-com:office:office" xmlns:r="http://schemas.openxmlformats.org/officeDocument/2006/relationships" xmlns:m="http://schemas.openxmlformats.org/officeDocument/2006/math" xmlns:v="urn:schemas-microsoft-com:vml" xmlns:wp14="http://schemas.microsoft.com/office/word/2010/wordprocessingDrawing" xmlns:wp="http://schemas.openxmlformats.org/drawingml/2006/wordprocessingDrawing" xmlns:w10="urn:schemas-microsoft-com:office:word" xmlns:w="http://schemas.openxmlformats.org/wordprocessingml/2006/main" xmlns:w14="http://schemas.microsoft.com/office/word/2010/wordml" xmlns:w15="http://schemas.microsoft.com/office/word/2012/wordml" xmlns:w16cid="http://schemas.microsoft.com/office/word/2016/wordml/cid" xmlns:w16se="http://schemas.microsoft.com/office/word/2015/wordml/symex" xmlns:wpg="http://schemas.microsoft.com/office/word/2010/wordprocessingGroup" xmlns:wpi="http://schemas.microsoft.com/office/word/2010/wordprocessingInk" xmlns:wne="http://schemas.microsoft.com/office/word/2006/wordml" xmlns:wps="http://schemas.microsoft.com/office/word/2010/wordprocessingShape" mc:Ignorable="w14 w15 w16se w16cid wp14">
+<w:document xmlns:wpc="http://schemas.microsoft.com/office/word/2010/wordprocessingCanvas" xmlns:cx="http://schemas.microsoft.com/office/drawing/2014/chartex" xmlns:cx1="http://schemas.microsoft.com/office/drawing/2015/9/8/chartex" xmlns:cx2="http://schemas.microsoft.com/office/drawing/2015/10/21/chartex" xmlns:cx3="http://schemas.microsoft.com/office/drawing/2016/5/9/chartex" xmlns:cx4="http://schemas.microsoft.com/office/drawing/2016/5/10/chartex" xmlns:cx5="http://schemas.microsoft.com/office/drawing/2016/5/11/chartex" xmlns:cx6="http://schemas.microsoft.com/office/drawing/2016/5/12/chartex" xmlns:cx7="http://schemas.microsoft.com/office/drawing/2016/5/13/chartex" xmlns:cx8="http://schemas.microsoft.com/office/drawing/2016/5/14/chartex" xmlns:mc="http://schemas.openxmlformats.org/markup-compatibility/2006" xmlns:aink="http://schemas.microsoft.com/office/drawing/2016/ink" xmlns:am3d="http://schemas.microsoft.com/office/drawing/2017/model3d" xmlns:o="urn:schemas-microsoft-com:office:office" xmlns:r="http://schemas.openxmlformats.org/officeDocument/2006/relationships" xmlns:m="http://schemas.openxmlformats.org/officeDocument/2006/math" xmlns:v="urn:schemas-microsoft-com:vml" xmlns:wp14="http://schemas.microsoft.com/office/word/2010/wordprocessingDrawing" xmlns:wp="http://schemas.openxmlformats.org/drawingml/2006/wordprocessingDrawing" xmlns:w10="urn:schemas-microsoft-com:office:word" xmlns:w="http://schemas.openxmlformats.org/wordprocessingml/2006/main" xmlns:w14="http://schemas.microsoft.com/office/word/2010/wordml" xmlns:w15="http://schemas.microsoft.com/office/word/2012/wordml" xmlns:w16cex="http://schemas.microsoft.com/office/word/2018/wordml/cex" xmlns:w16cid="http://schemas.microsoft.com/office/word/2016/wordml/cid" xmlns:w16="http://schemas.microsoft.com/office/word/2018/wordml" xmlns:w16se="http://schemas.microsoft.com/office/word/2015/wordml/symex" xmlns:wpg="http://schemas.microsoft.com/office/word/2010/wordprocessingGroup" xmlns:wpi="http://schemas.microsoft.com/office/word/2010/wordprocessingInk" xmlns:wne="http://schemas.microsoft.com/office/word/2006/wordml" xmlns:wps="http://schemas.microsoft.com/office/word/2010/wordprocessingShape" mc:Ignorable="w14 w15 w16se w16cid w16 w16cex wp14">
   <w:body>
     <w:p>
       <w:pPr>
@@ -27,6 +27,15 @@
         </w:rPr>
         <w:t>Avi</w:t>
       </w:r>
+      <w:r>
+        <w:rPr>
+          <w:rFonts w:ascii="Garamond" w:hAnsi="Garamond" w:cs="Calibri"/>
+          <w:b/>
+          <w:smallCaps/>
+          <w:sz w:val="32"/>
+        </w:rPr>
+        <w:t>raj</w:t>
+      </w:r>
       <w:proofErr w:type="spellEnd"/>
       <w:r>
         <w:rPr>
@@ -230,6 +239,13 @@
           <w:szCs w:val="21"/>
         </w:rPr>
         <w:t>program</w:t>
+      </w:r>
+      <w:r>
+        <w:rPr>
+          <w:rFonts w:ascii="Garamond" w:hAnsi="Garamond" w:cs="Calibri"/>
+          <w:szCs w:val="21"/>
+        </w:rPr>
+        <w:t>m</w:t>
       </w:r>
       <w:r>
         <w:rPr>
@@ -851,25 +867,7 @@
                 <w:sz w:val="21"/>
                 <w:szCs w:val="21"/>
               </w:rPr>
-              <w:t xml:space="preserve"> </w:t>
-            </w:r>
-            <w:proofErr w:type="spellStart"/>
-            <w:r>
-              <w:rPr>
-                <w:rFonts w:ascii="Garamond" w:hAnsi="Garamond" w:cs="Calibri"/>
-                <w:sz w:val="21"/>
-                <w:szCs w:val="21"/>
-              </w:rPr>
-              <w:t>scikit</w:t>
-            </w:r>
-            <w:proofErr w:type="spellEnd"/>
-            <w:r>
-              <w:rPr>
-                <w:rFonts w:ascii="Garamond" w:hAnsi="Garamond" w:cs="Calibri"/>
-                <w:sz w:val="21"/>
-                <w:szCs w:val="21"/>
-              </w:rPr>
-              <w:t xml:space="preserve">-learn, </w:t>
+              <w:t xml:space="preserve"> scikit-learn, </w:t>
             </w:r>
             <w:proofErr w:type="spellStart"/>
             <w:r>
@@ -1173,8 +1171,6 @@
         </w:rPr>
         <w:t xml:space="preserve"> Institute </w:t>
       </w:r>
-      <w:bookmarkStart w:id="2" w:name="_GoBack"/>
-      <w:bookmarkEnd w:id="2"/>
       <w:r>
         <w:rPr>
           <w:rFonts w:ascii="Garamond" w:hAnsi="Garamond" w:cs="Calibri"/>
@@ -1335,79 +1331,71 @@
           <w:sz w:val="21"/>
           <w:szCs w:val="21"/>
         </w:rPr>
-        <w:t xml:space="preserve">Applied </w:t>
-      </w:r>
-      <w:r>
-        <w:rPr>
-          <w:rFonts w:ascii="Garamond" w:hAnsi="Garamond" w:cs="Calibri"/>
-          <w:sz w:val="21"/>
-          <w:szCs w:val="21"/>
-        </w:rPr>
-        <w:t>technical skills in machine learning</w:t>
-      </w:r>
-      <w:r>
-        <w:rPr>
-          <w:rFonts w:ascii="Garamond" w:hAnsi="Garamond" w:cs="Calibri"/>
-          <w:sz w:val="21"/>
-          <w:szCs w:val="21"/>
-        </w:rPr>
-        <w:t xml:space="preserve"> specifically</w:t>
-      </w:r>
-      <w:r>
-        <w:rPr>
-          <w:rFonts w:ascii="Garamond" w:hAnsi="Garamond" w:cs="Calibri"/>
-          <w:sz w:val="21"/>
-          <w:szCs w:val="21"/>
-        </w:rPr>
-        <w:t xml:space="preserve"> deep learning, natural language processing</w:t>
-      </w:r>
-      <w:r>
-        <w:rPr>
-          <w:rFonts w:ascii="Garamond" w:hAnsi="Garamond" w:cs="Calibri"/>
-          <w:sz w:val="21"/>
-          <w:szCs w:val="21"/>
-        </w:rPr>
-        <w:t xml:space="preserve"> in </w:t>
-      </w:r>
-      <w:r>
-        <w:rPr>
-          <w:rFonts w:ascii="Garamond" w:hAnsi="Garamond" w:cs="Calibri"/>
-          <w:sz w:val="21"/>
-          <w:szCs w:val="21"/>
-        </w:rPr>
-        <w:t xml:space="preserve">confidential </w:t>
-      </w:r>
-      <w:r>
-        <w:rPr>
-          <w:rFonts w:ascii="Garamond" w:hAnsi="Garamond" w:cs="Calibri"/>
-          <w:sz w:val="21"/>
-          <w:szCs w:val="21"/>
-        </w:rPr>
-        <w:t xml:space="preserve">security related field. </w:t>
-      </w:r>
-      <w:r>
-        <w:rPr>
-          <w:rFonts w:ascii="Garamond" w:hAnsi="Garamond" w:cs="Calibri"/>
-          <w:sz w:val="21"/>
-          <w:szCs w:val="21"/>
-        </w:rPr>
-        <w:t>Successfully d</w:t>
-      </w:r>
-      <w:r>
-        <w:rPr>
-          <w:rFonts w:ascii="Garamond" w:hAnsi="Garamond" w:cs="Calibri"/>
-          <w:sz w:val="21"/>
-          <w:szCs w:val="21"/>
-        </w:rPr>
-        <w:t>esigned data collection pipelines from sensitive sources. Created</w:t>
-      </w:r>
-      <w:r>
-        <w:rPr>
-          <w:rFonts w:ascii="Garamond" w:hAnsi="Garamond" w:cs="Calibri"/>
-          <w:sz w:val="21"/>
-          <w:szCs w:val="21"/>
-        </w:rPr>
-        <w:t xml:space="preserve"> tests for algorithm effectiveness and performance monitoring</w:t>
+        <w:t xml:space="preserve">Researched novel </w:t>
+      </w:r>
+      <w:r>
+        <w:rPr>
+          <w:rFonts w:ascii="Garamond" w:hAnsi="Garamond" w:cs="Calibri"/>
+          <w:sz w:val="21"/>
+          <w:szCs w:val="21"/>
+        </w:rPr>
+        <w:t>machine learning</w:t>
+      </w:r>
+      <w:r>
+        <w:rPr>
+          <w:rFonts w:ascii="Garamond" w:hAnsi="Garamond" w:cs="Calibri"/>
+          <w:sz w:val="21"/>
+          <w:szCs w:val="21"/>
+        </w:rPr>
+        <w:t xml:space="preserve"> methods,</w:t>
+      </w:r>
+      <w:r>
+        <w:rPr>
+          <w:rFonts w:ascii="Garamond" w:hAnsi="Garamond" w:cs="Calibri"/>
+          <w:sz w:val="21"/>
+          <w:szCs w:val="21"/>
+        </w:rPr>
+        <w:t xml:space="preserve"> </w:t>
+      </w:r>
+      <w:r>
+        <w:rPr>
+          <w:rFonts w:ascii="Garamond" w:hAnsi="Garamond" w:cs="Calibri"/>
+          <w:sz w:val="21"/>
+          <w:szCs w:val="21"/>
+        </w:rPr>
+        <w:t xml:space="preserve">especially using </w:t>
+      </w:r>
+      <w:r>
+        <w:rPr>
+          <w:rFonts w:ascii="Garamond" w:hAnsi="Garamond" w:cs="Calibri"/>
+          <w:sz w:val="21"/>
+          <w:szCs w:val="21"/>
+        </w:rPr>
+        <w:t xml:space="preserve">deep learning, </w:t>
+      </w:r>
+      <w:r>
+        <w:rPr>
+          <w:rFonts w:ascii="Garamond" w:hAnsi="Garamond" w:cs="Calibri"/>
+          <w:sz w:val="21"/>
+          <w:szCs w:val="21"/>
+        </w:rPr>
+        <w:t xml:space="preserve">for </w:t>
+      </w:r>
+      <w:r>
+        <w:rPr>
+          <w:rFonts w:ascii="Garamond" w:hAnsi="Garamond" w:cs="Calibri"/>
+          <w:sz w:val="21"/>
+          <w:szCs w:val="21"/>
+        </w:rPr>
+        <w:t>natural language processing</w:t>
+      </w:r>
+      <w:r>
+        <w:rPr>
+          <w:rFonts w:ascii="Garamond" w:hAnsi="Garamond" w:cs="Calibri"/>
+          <w:sz w:val="21"/>
+          <w:szCs w:val="21"/>
+        </w:rPr>
+        <w:t>, biometrics, and network security</w:t>
       </w:r>
     </w:p>
     <w:p>
@@ -1430,6 +1418,45 @@
           <w:sz w:val="21"/>
           <w:szCs w:val="21"/>
         </w:rPr>
+        <w:t xml:space="preserve">Create secure pipelines for data processing in python, including user interfacing in </w:t>
+      </w:r>
+      <w:r>
+        <w:rPr>
+          <w:rFonts w:ascii="Garamond" w:hAnsi="Garamond" w:cs="Calibri"/>
+          <w:sz w:val="21"/>
+          <w:szCs w:val="21"/>
+        </w:rPr>
+        <w:t>mobile</w:t>
+      </w:r>
+      <w:r>
+        <w:rPr>
+          <w:rFonts w:ascii="Garamond" w:hAnsi="Garamond" w:cs="Calibri"/>
+          <w:sz w:val="21"/>
+          <w:szCs w:val="21"/>
+        </w:rPr>
+        <w:t xml:space="preserve"> development</w:t>
+      </w:r>
+    </w:p>
+    <w:p>
+      <w:pPr>
+        <w:pStyle w:val="ListParagraph"/>
+        <w:numPr>
+          <w:ilvl w:val="1"/>
+          <w:numId w:val="8"/>
+        </w:numPr>
+        <w:spacing w:before="40" w:after="240" w:line="276" w:lineRule="auto"/>
+        <w:rPr>
+          <w:rFonts w:ascii="Garamond" w:hAnsi="Garamond" w:cs="Calibri"/>
+          <w:sz w:val="21"/>
+          <w:szCs w:val="21"/>
+        </w:rPr>
+      </w:pPr>
+      <w:r>
+        <w:rPr>
+          <w:rFonts w:ascii="Garamond" w:hAnsi="Garamond" w:cs="Calibri"/>
+          <w:sz w:val="21"/>
+          <w:szCs w:val="21"/>
+        </w:rPr>
         <w:t xml:space="preserve">Shared knowledge gained </w:t>
       </w:r>
       <w:r>
@@ -1479,6 +1506,16 @@
           <w:szCs w:val="21"/>
         </w:rPr>
       </w:pPr>
+      <w:r>
+        <w:rPr>
+          <w:rFonts w:ascii="Garamond" w:hAnsi="Garamond" w:cs="Calibri"/>
+          <w:i/>
+          <w:sz w:val="21"/>
+          <w:szCs w:val="21"/>
+          <w:u w:val="single"/>
+        </w:rPr>
+        <w:t xml:space="preserve">QIRG </w:t>
+      </w:r>
       <w:proofErr w:type="spellStart"/>
       <w:r>
         <w:rPr>
@@ -1488,7 +1525,7 @@
           <w:szCs w:val="21"/>
           <w:u w:val="single"/>
         </w:rPr>
-        <w:t>ReddyIce</w:t>
+        <w:t>Quantun</w:t>
       </w:r>
       <w:proofErr w:type="spellEnd"/>
       <w:r>
@@ -1499,16 +1536,7 @@
           <w:szCs w:val="21"/>
           <w:u w:val="single"/>
         </w:rPr>
-        <w:t xml:space="preserve"> - </w:t>
-      </w:r>
-      <w:r>
-        <w:rPr>
-          <w:rFonts w:ascii="Garamond" w:hAnsi="Garamond" w:cs="Calibri"/>
-          <w:sz w:val="21"/>
-          <w:szCs w:val="21"/>
-          <w:u w:val="single"/>
-        </w:rPr>
-        <w:t>BI Dev</w:t>
+        <w:t xml:space="preserve"> Informatics Research Group – SMU</w:t>
       </w:r>
       <w:r>
         <w:rPr>
@@ -1554,45 +1582,8 @@
           <w:szCs w:val="21"/>
         </w:rPr>
         <w:tab/>
-        <w:t xml:space="preserve">      </w:t>
-      </w:r>
-      <w:r>
-        <w:rPr>
-          <w:rFonts w:ascii="Garamond" w:hAnsi="Garamond" w:cs="Calibri"/>
-          <w:i/>
-          <w:sz w:val="21"/>
-          <w:szCs w:val="21"/>
-        </w:rPr>
-        <w:tab/>
-      </w:r>
-      <w:r>
-        <w:rPr>
-          <w:rFonts w:ascii="Garamond" w:hAnsi="Garamond" w:cs="Calibri"/>
-          <w:i/>
-          <w:sz w:val="21"/>
-          <w:szCs w:val="21"/>
-        </w:rPr>
-        <w:tab/>
-      </w:r>
-      <w:r>
-        <w:rPr>
-          <w:rFonts w:ascii="Garamond" w:hAnsi="Garamond" w:cs="Calibri"/>
-          <w:i/>
-          <w:sz w:val="21"/>
-          <w:szCs w:val="21"/>
-        </w:rPr>
-        <w:tab/>
-      </w:r>
-      <w:r>
-        <w:rPr>
-          <w:rFonts w:ascii="Garamond" w:hAnsi="Garamond" w:cs="Calibri"/>
-          <w:i/>
-          <w:sz w:val="21"/>
-          <w:szCs w:val="21"/>
-        </w:rPr>
-        <w:tab/>
-        <w:t xml:space="preserve">    </w:t>
-      </w:r>
+      </w:r>
+      <w:proofErr w:type="gramStart"/>
       <w:r>
         <w:rPr>
           <w:rFonts w:ascii="Garamond" w:hAnsi="Garamond" w:cs="Calibri"/>
@@ -1603,15 +1594,24 @@
         <w:tab/>
         <w:t xml:space="preserve">  </w:t>
       </w:r>
-      <w:proofErr w:type="gramStart"/>
-      <w:r>
-        <w:rPr>
-          <w:rFonts w:ascii="Garamond" w:hAnsi="Garamond" w:cs="Calibri"/>
-          <w:i/>
-          <w:sz w:val="21"/>
-          <w:szCs w:val="21"/>
-        </w:rPr>
-        <w:t xml:space="preserve">   </w:t>
+      <w:r>
+        <w:rPr>
+          <w:rFonts w:ascii="Garamond" w:hAnsi="Garamond" w:cs="Calibri"/>
+          <w:i/>
+          <w:sz w:val="21"/>
+          <w:szCs w:val="21"/>
+        </w:rPr>
+        <w:tab/>
+      </w:r>
+      <w:proofErr w:type="gramEnd"/>
+      <w:r>
+        <w:rPr>
+          <w:rFonts w:ascii="Garamond" w:hAnsi="Garamond" w:cs="Calibri"/>
+          <w:i/>
+          <w:sz w:val="21"/>
+          <w:szCs w:val="21"/>
+        </w:rPr>
+        <w:t xml:space="preserve">      </w:t>
       </w:r>
       <w:r>
         <w:rPr>
@@ -1622,33 +1622,50 @@
         </w:rPr>
         <w:t>(</w:t>
       </w:r>
-      <w:proofErr w:type="gramEnd"/>
-      <w:r>
-        <w:rPr>
-          <w:rFonts w:ascii="Garamond" w:hAnsi="Garamond" w:cs="Calibri"/>
-          <w:i/>
-          <w:sz w:val="21"/>
-          <w:szCs w:val="21"/>
-        </w:rPr>
-        <w:t>8/</w:t>
-      </w:r>
-      <w:r>
-        <w:rPr>
-          <w:rFonts w:ascii="Garamond" w:hAnsi="Garamond" w:cs="Calibri"/>
-          <w:i/>
-          <w:sz w:val="21"/>
-          <w:szCs w:val="21"/>
-        </w:rPr>
-        <w:t>2018</w:t>
-      </w:r>
-      <w:r>
-        <w:rPr>
-          <w:rFonts w:ascii="Garamond" w:hAnsi="Garamond" w:cs="Calibri"/>
-          <w:i/>
-          <w:sz w:val="21"/>
-          <w:szCs w:val="21"/>
-        </w:rPr>
-        <w:t>-5/2019</w:t>
+      <w:r>
+        <w:rPr>
+          <w:rFonts w:ascii="Garamond" w:hAnsi="Garamond" w:cs="Calibri"/>
+          <w:i/>
+          <w:sz w:val="21"/>
+          <w:szCs w:val="21"/>
+        </w:rPr>
+        <w:t>8</w:t>
+      </w:r>
+      <w:r>
+        <w:rPr>
+          <w:rFonts w:ascii="Garamond" w:hAnsi="Garamond" w:cs="Calibri"/>
+          <w:i/>
+          <w:sz w:val="21"/>
+          <w:szCs w:val="21"/>
+        </w:rPr>
+        <w:t>/</w:t>
+      </w:r>
+      <w:r>
+        <w:rPr>
+          <w:rFonts w:ascii="Garamond" w:hAnsi="Garamond" w:cs="Calibri"/>
+          <w:i/>
+          <w:sz w:val="21"/>
+          <w:szCs w:val="21"/>
+        </w:rPr>
+        <w:t>20</w:t>
+      </w:r>
+      <w:r>
+        <w:rPr>
+          <w:rFonts w:ascii="Garamond" w:hAnsi="Garamond" w:cs="Calibri"/>
+          <w:i/>
+          <w:sz w:val="21"/>
+          <w:szCs w:val="21"/>
+        </w:rPr>
+        <w:t>20</w:t>
+      </w:r>
+      <w:r>
+        <w:rPr>
+          <w:rFonts w:ascii="Garamond" w:hAnsi="Garamond" w:cs="Calibri"/>
+          <w:i/>
+          <w:sz w:val="21"/>
+          <w:szCs w:val="21"/>
+        </w:rPr>
+        <w:t>- till date</w:t>
       </w:r>
       <w:r>
         <w:rPr>
@@ -1688,15 +1705,23 @@
           <w:sz w:val="21"/>
           <w:szCs w:val="21"/>
         </w:rPr>
-        <w:t>Developed a business intelligent solution using QlikView that will be used to forecast and analyze sales for various markets and ice products around the country. Created</w:t>
-      </w:r>
-      <w:r>
-        <w:rPr>
-          <w:rFonts w:ascii="Garamond" w:hAnsi="Garamond" w:cs="Calibri"/>
-          <w:sz w:val="21"/>
-          <w:szCs w:val="21"/>
-        </w:rPr>
-        <w:t xml:space="preserve"> dashboards and reports in SQL / Qlik BI.</w:t>
+        <w:t>Performed research involving data synthesis for quantum machine learning algorithms</w:t>
+      </w:r>
+      <w:r>
+        <w:rPr>
+          <w:rFonts w:ascii="Garamond" w:hAnsi="Garamond" w:cs="Calibri"/>
+          <w:sz w:val="21"/>
+          <w:szCs w:val="21"/>
+        </w:rPr>
+        <w:t xml:space="preserve"> </w:t>
+      </w:r>
+      <w:r>
+        <w:rPr>
+          <w:rFonts w:ascii="Garamond" w:hAnsi="Garamond" w:cs="Calibri"/>
+          <w:sz w:val="21"/>
+          <w:szCs w:val="21"/>
+        </w:rPr>
+        <w:t>(QML)</w:t>
       </w:r>
     </w:p>
     <w:p>
@@ -1719,23 +1744,7 @@
           <w:sz w:val="21"/>
           <w:szCs w:val="21"/>
         </w:rPr>
-        <w:t>Work in collaboration with management, business users, IT developers and Subject Matter Experts (SMEs) to understand and specify requirements, design, and program</w:t>
-      </w:r>
-      <w:r>
-        <w:rPr>
-          <w:rFonts w:ascii="Garamond" w:hAnsi="Garamond" w:cs="Calibri"/>
-          <w:sz w:val="21"/>
-          <w:szCs w:val="21"/>
-        </w:rPr>
-        <w:t xml:space="preserve"> </w:t>
-      </w:r>
-      <w:r>
-        <w:rPr>
-          <w:rFonts w:ascii="Garamond" w:hAnsi="Garamond" w:cs="Calibri"/>
-          <w:sz w:val="21"/>
-          <w:szCs w:val="21"/>
-        </w:rPr>
-        <w:t>highly customized analytic and reporting solutions.</w:t>
+        <w:t>Continuing development of quantum machine learning algorithms as PhD research</w:t>
       </w:r>
     </w:p>
     <w:p>
@@ -1752,6 +1761,7 @@
           <w:szCs w:val="21"/>
         </w:rPr>
       </w:pPr>
+      <w:proofErr w:type="spellStart"/>
       <w:r>
         <w:rPr>
           <w:rFonts w:ascii="Garamond" w:hAnsi="Garamond" w:cs="Calibri"/>
@@ -1760,8 +1770,9 @@
           <w:szCs w:val="21"/>
           <w:u w:val="single"/>
         </w:rPr>
-        <w:t xml:space="preserve">ORM Technologies </w:t>
-      </w:r>
+        <w:t>ReddyIce</w:t>
+      </w:r>
+      <w:proofErr w:type="spellEnd"/>
       <w:r>
         <w:rPr>
           <w:rFonts w:ascii="Garamond" w:hAnsi="Garamond" w:cs="Calibri"/>
@@ -1770,7 +1781,7 @@
           <w:szCs w:val="21"/>
           <w:u w:val="single"/>
         </w:rPr>
-        <w:t xml:space="preserve">- </w:t>
+        <w:t xml:space="preserve"> - </w:t>
       </w:r>
       <w:r>
         <w:rPr>
@@ -1779,16 +1790,7 @@
           <w:szCs w:val="21"/>
           <w:u w:val="single"/>
         </w:rPr>
-        <w:t>Ruby on Rails</w:t>
-      </w:r>
-      <w:r>
-        <w:rPr>
-          <w:rFonts w:ascii="Garamond" w:hAnsi="Garamond" w:cs="Calibri"/>
-          <w:sz w:val="21"/>
-          <w:szCs w:val="21"/>
-          <w:u w:val="single"/>
-        </w:rPr>
-        <w:t xml:space="preserve"> Dev</w:t>
+        <w:t>BI Dev</w:t>
       </w:r>
       <w:r>
         <w:rPr>
@@ -1834,6 +1836,7 @@
           <w:szCs w:val="21"/>
         </w:rPr>
         <w:tab/>
+        <w:t xml:space="preserve">      </w:t>
       </w:r>
       <w:r>
         <w:rPr>
@@ -1852,7 +1855,6 @@
           <w:szCs w:val="21"/>
         </w:rPr>
         <w:tab/>
-        <w:t xml:space="preserve">           </w:t>
       </w:r>
       <w:r>
         <w:rPr>
@@ -1862,7 +1864,26 @@
           <w:szCs w:val="21"/>
         </w:rPr>
         <w:tab/>
-        <w:t xml:space="preserve">        </w:t>
+      </w:r>
+      <w:r>
+        <w:rPr>
+          <w:rFonts w:ascii="Garamond" w:hAnsi="Garamond" w:cs="Calibri"/>
+          <w:i/>
+          <w:sz w:val="21"/>
+          <w:szCs w:val="21"/>
+        </w:rPr>
+        <w:tab/>
+        <w:t xml:space="preserve">    </w:t>
+      </w:r>
+      <w:r>
+        <w:rPr>
+          <w:rFonts w:ascii="Garamond" w:hAnsi="Garamond" w:cs="Calibri"/>
+          <w:i/>
+          <w:sz w:val="21"/>
+          <w:szCs w:val="21"/>
+        </w:rPr>
+        <w:tab/>
+        <w:t xml:space="preserve">   </w:t>
       </w:r>
       <w:proofErr w:type="gramStart"/>
       <w:r>
@@ -1872,7 +1893,16 @@
           <w:sz w:val="21"/>
           <w:szCs w:val="21"/>
         </w:rPr>
-        <w:t xml:space="preserve">   </w:t>
+        <w:t xml:space="preserve"> </w:t>
+      </w:r>
+      <w:r>
+        <w:rPr>
+          <w:rFonts w:ascii="Garamond" w:hAnsi="Garamond" w:cs="Calibri"/>
+          <w:i/>
+          <w:sz w:val="21"/>
+          <w:szCs w:val="21"/>
+        </w:rPr>
+        <w:t xml:space="preserve">  </w:t>
       </w:r>
       <w:r>
         <w:rPr>
@@ -1891,7 +1921,34 @@
           <w:sz w:val="21"/>
           <w:szCs w:val="21"/>
         </w:rPr>
-        <w:t>05-08/2018)</w:t>
+        <w:t>8/</w:t>
+      </w:r>
+      <w:r>
+        <w:rPr>
+          <w:rFonts w:ascii="Garamond" w:hAnsi="Garamond" w:cs="Calibri"/>
+          <w:i/>
+          <w:sz w:val="21"/>
+          <w:szCs w:val="21"/>
+        </w:rPr>
+        <w:t>2018</w:t>
+      </w:r>
+      <w:r>
+        <w:rPr>
+          <w:rFonts w:ascii="Garamond" w:hAnsi="Garamond" w:cs="Calibri"/>
+          <w:i/>
+          <w:sz w:val="21"/>
+          <w:szCs w:val="21"/>
+        </w:rPr>
+        <w:t>-5/2019</w:t>
+      </w:r>
+      <w:r>
+        <w:rPr>
+          <w:rFonts w:ascii="Garamond" w:hAnsi="Garamond" w:cs="Calibri"/>
+          <w:i/>
+          <w:sz w:val="21"/>
+          <w:szCs w:val="21"/>
+        </w:rPr>
+        <w:t>)</w:t>
       </w:r>
       <w:r>
         <w:rPr>
@@ -1922,122 +1979,15 @@
           <w:sz w:val="21"/>
           <w:szCs w:val="21"/>
         </w:rPr>
-        <w:t>C</w:t>
-      </w:r>
-      <w:r>
-        <w:rPr>
-          <w:rFonts w:ascii="Garamond" w:hAnsi="Garamond" w:cs="Calibri"/>
-          <w:sz w:val="21"/>
-          <w:szCs w:val="21"/>
-        </w:rPr>
-        <w:t>ustomized web application interfaces for clients</w:t>
-      </w:r>
-      <w:r>
-        <w:rPr>
-          <w:rFonts w:ascii="Garamond" w:hAnsi="Garamond" w:cs="Calibri"/>
-          <w:sz w:val="21"/>
-          <w:szCs w:val="21"/>
-        </w:rPr>
-        <w:t xml:space="preserve"> </w:t>
-      </w:r>
-      <w:r>
-        <w:rPr>
-          <w:rFonts w:ascii="Garamond" w:hAnsi="Garamond" w:cs="Calibri"/>
-          <w:sz w:val="21"/>
-          <w:szCs w:val="21"/>
-        </w:rPr>
-        <w:t>used to automate business decisions</w:t>
-      </w:r>
-      <w:r>
-        <w:rPr>
-          <w:rFonts w:ascii="Garamond" w:hAnsi="Garamond" w:cs="Calibri"/>
-          <w:sz w:val="21"/>
-          <w:szCs w:val="21"/>
-        </w:rPr>
-        <w:t>.</w:t>
-      </w:r>
-      <w:r>
-        <w:t xml:space="preserve"> </w:t>
-      </w:r>
-      <w:r>
-        <w:rPr>
-          <w:rFonts w:ascii="Garamond" w:hAnsi="Garamond" w:cs="Calibri"/>
-          <w:sz w:val="21"/>
-          <w:szCs w:val="21"/>
-        </w:rPr>
-        <w:t>Work</w:t>
-      </w:r>
-      <w:r>
-        <w:rPr>
-          <w:rFonts w:ascii="Garamond" w:hAnsi="Garamond" w:cs="Calibri"/>
-          <w:sz w:val="21"/>
-          <w:szCs w:val="21"/>
-        </w:rPr>
-        <w:t>ed</w:t>
-      </w:r>
-      <w:r>
-        <w:rPr>
-          <w:rFonts w:ascii="Garamond" w:hAnsi="Garamond" w:cs="Calibri"/>
-          <w:sz w:val="21"/>
-          <w:szCs w:val="21"/>
-        </w:rPr>
-        <w:t xml:space="preserve"> with </w:t>
-      </w:r>
-      <w:r>
-        <w:rPr>
-          <w:rFonts w:ascii="Garamond" w:hAnsi="Garamond" w:cs="Calibri"/>
-          <w:sz w:val="21"/>
-          <w:szCs w:val="21"/>
-        </w:rPr>
-        <w:t>clients</w:t>
-      </w:r>
-      <w:r>
-        <w:rPr>
-          <w:rFonts w:ascii="Garamond" w:hAnsi="Garamond" w:cs="Calibri"/>
-          <w:sz w:val="21"/>
-          <w:szCs w:val="21"/>
-        </w:rPr>
-        <w:t xml:space="preserve"> regarding their tools, maintain</w:t>
-      </w:r>
-      <w:r>
-        <w:rPr>
-          <w:rFonts w:ascii="Garamond" w:hAnsi="Garamond" w:cs="Calibri"/>
-          <w:sz w:val="21"/>
-          <w:szCs w:val="21"/>
-        </w:rPr>
-        <w:t>ed</w:t>
-      </w:r>
-      <w:r>
-        <w:rPr>
-          <w:rFonts w:ascii="Garamond" w:hAnsi="Garamond" w:cs="Calibri"/>
-          <w:sz w:val="21"/>
-          <w:szCs w:val="21"/>
-        </w:rPr>
-        <w:t xml:space="preserve"> current expertise about the products, undert</w:t>
-      </w:r>
-      <w:r>
-        <w:rPr>
-          <w:rFonts w:ascii="Garamond" w:hAnsi="Garamond" w:cs="Calibri"/>
-          <w:sz w:val="21"/>
-          <w:szCs w:val="21"/>
-        </w:rPr>
-        <w:t>ook</w:t>
-      </w:r>
-      <w:r>
-        <w:rPr>
-          <w:rFonts w:ascii="Garamond" w:hAnsi="Garamond" w:cs="Calibri"/>
-          <w:sz w:val="21"/>
-          <w:szCs w:val="21"/>
-        </w:rPr>
-        <w:t xml:space="preserve"> upgrades of the tools</w:t>
-      </w:r>
-      <w:r>
-        <w:rPr>
-          <w:rFonts w:ascii="Garamond" w:hAnsi="Garamond" w:cs="Calibri"/>
-          <w:sz w:val="21"/>
-          <w:szCs w:val="21"/>
-        </w:rPr>
-        <w:t>.</w:t>
+        <w:t>Developed a business intelligent solution using QlikView that will be used to forecast and analyze sales for various markets and ice products around the country. Created</w:t>
+      </w:r>
+      <w:r>
+        <w:rPr>
+          <w:rFonts w:ascii="Garamond" w:hAnsi="Garamond" w:cs="Calibri"/>
+          <w:sz w:val="21"/>
+          <w:szCs w:val="21"/>
+        </w:rPr>
+        <w:t xml:space="preserve"> dashboards and reports in SQL / Qlik BI.</w:t>
       </w:r>
     </w:p>
     <w:p>
@@ -2060,47 +2010,7 @@
           <w:sz w:val="21"/>
           <w:szCs w:val="21"/>
         </w:rPr>
-        <w:t>Gained familiarity with</w:t>
-      </w:r>
-      <w:r>
-        <w:rPr>
-          <w:rFonts w:ascii="Garamond" w:hAnsi="Garamond" w:cs="Calibri"/>
-          <w:sz w:val="21"/>
-          <w:szCs w:val="21"/>
-        </w:rPr>
-        <w:t xml:space="preserve"> MVC pattern and i</w:t>
-      </w:r>
-      <w:r>
-        <w:rPr>
-          <w:rFonts w:ascii="Garamond" w:hAnsi="Garamond" w:cs="Calibri"/>
-          <w:sz w:val="21"/>
-          <w:szCs w:val="21"/>
-        </w:rPr>
-        <w:t>mplement</w:t>
-      </w:r>
-      <w:r>
-        <w:rPr>
-          <w:rFonts w:ascii="Garamond" w:hAnsi="Garamond" w:cs="Calibri"/>
-          <w:sz w:val="21"/>
-          <w:szCs w:val="21"/>
-        </w:rPr>
-        <w:t>ed</w:t>
-      </w:r>
-      <w:r>
-        <w:rPr>
-          <w:rFonts w:ascii="Garamond" w:hAnsi="Garamond" w:cs="Calibri"/>
-          <w:sz w:val="21"/>
-          <w:szCs w:val="21"/>
-        </w:rPr>
-        <w:t xml:space="preserve"> automated testing platforms and unit tests</w:t>
-      </w:r>
-      <w:r>
-        <w:rPr>
-          <w:rFonts w:ascii="Garamond" w:hAnsi="Garamond" w:cs="Calibri"/>
-          <w:sz w:val="21"/>
-          <w:szCs w:val="21"/>
-        </w:rPr>
-        <w:t>.</w:t>
+        <w:t>Work in collaboration with management, business users, IT developers and Subject Matter Experts (SMEs) to understand and specify requirements, design, and program</w:t>
       </w:r>
       <w:r>
         <w:rPr>
@@ -2116,127 +2026,7 @@
           <w:sz w:val="21"/>
           <w:szCs w:val="21"/>
         </w:rPr>
-        <w:t>Identif</w:t>
-      </w:r>
-      <w:r>
-        <w:rPr>
-          <w:rFonts w:ascii="Garamond" w:hAnsi="Garamond" w:cs="Calibri"/>
-          <w:sz w:val="21"/>
-          <w:szCs w:val="21"/>
-        </w:rPr>
-        <w:t xml:space="preserve">ied </w:t>
-      </w:r>
-      <w:r>
-        <w:rPr>
-          <w:rFonts w:ascii="Garamond" w:hAnsi="Garamond" w:cs="Calibri"/>
-          <w:sz w:val="21"/>
-          <w:szCs w:val="21"/>
-        </w:rPr>
-        <w:t>bottlenecks and bugs, and devise</w:t>
-      </w:r>
-      <w:r>
-        <w:rPr>
-          <w:rFonts w:ascii="Garamond" w:hAnsi="Garamond" w:cs="Calibri"/>
-          <w:sz w:val="21"/>
-          <w:szCs w:val="21"/>
-        </w:rPr>
-        <w:t>d</w:t>
-      </w:r>
-      <w:r>
-        <w:rPr>
-          <w:rFonts w:ascii="Garamond" w:hAnsi="Garamond" w:cs="Calibri"/>
-          <w:sz w:val="21"/>
-          <w:szCs w:val="21"/>
-        </w:rPr>
-        <w:t xml:space="preserve"> solutions</w:t>
-      </w:r>
-      <w:r>
-        <w:rPr>
-          <w:rFonts w:ascii="Garamond" w:hAnsi="Garamond" w:cs="Calibri"/>
-          <w:sz w:val="21"/>
-          <w:szCs w:val="21"/>
-        </w:rPr>
-        <w:t xml:space="preserve"> to help </w:t>
-      </w:r>
-      <w:r>
-        <w:rPr>
-          <w:rFonts w:ascii="Garamond" w:hAnsi="Garamond" w:cs="Calibri"/>
-          <w:sz w:val="21"/>
-          <w:szCs w:val="21"/>
-        </w:rPr>
-        <w:t>improve and maintain existing code quality</w:t>
-      </w:r>
-      <w:r>
-        <w:rPr>
-          <w:rFonts w:ascii="Garamond" w:hAnsi="Garamond" w:cs="Calibri"/>
-          <w:sz w:val="21"/>
-          <w:szCs w:val="21"/>
-        </w:rPr>
-        <w:t xml:space="preserve"> to allow </w:t>
-      </w:r>
-      <w:r>
-        <w:rPr>
-          <w:rFonts w:ascii="Garamond" w:hAnsi="Garamond" w:cs="Calibri"/>
-          <w:sz w:val="21"/>
-          <w:szCs w:val="21"/>
-        </w:rPr>
-        <w:t>continuous integration</w:t>
-      </w:r>
-      <w:r>
-        <w:rPr>
-          <w:rFonts w:ascii="Garamond" w:hAnsi="Garamond" w:cs="Calibri"/>
-          <w:sz w:val="21"/>
-          <w:szCs w:val="21"/>
-        </w:rPr>
-        <w:t>.</w:t>
-      </w:r>
-    </w:p>
-    <w:p>
-      <w:pPr>
-        <w:spacing w:before="40" w:after="240" w:line="276" w:lineRule="auto"/>
-        <w:rPr>
-          <w:rStyle w:val="cpvalue"/>
-          <w:rFonts w:ascii="Garamond" w:hAnsi="Garamond" w:cs="Calibri"/>
-          <w:szCs w:val="21"/>
-        </w:rPr>
-      </w:pPr>
-      <w:r>
-        <w:rPr>
-          <w:rFonts w:ascii="Garamond" w:hAnsi="Garamond" w:cs="Calibri"/>
-          <w:b/>
-          <w:szCs w:val="21"/>
-        </w:rPr>
-        <w:t>Selected</w:t>
-      </w:r>
-      <w:r>
-        <w:rPr>
-          <w:rFonts w:ascii="Garamond" w:hAnsi="Garamond" w:cs="Calibri"/>
-          <w:b/>
-          <w:szCs w:val="21"/>
-        </w:rPr>
-        <w:t xml:space="preserve"> Projects (</w:t>
-      </w:r>
-      <w:r>
-        <w:rPr>
-          <w:rFonts w:ascii="Garamond" w:hAnsi="Garamond" w:cs="Calibri"/>
-          <w:sz w:val="18"/>
-          <w:u w:val="single"/>
-        </w:rPr>
-        <w:t>https://github.com/avirajs</w:t>
-      </w:r>
-      <w:r>
-        <w:rPr>
-          <w:rFonts w:ascii="Garamond" w:hAnsi="Garamond" w:cs="Calibri"/>
-          <w:sz w:val="18"/>
-        </w:rPr>
-        <w:t>)</w:t>
-      </w:r>
-      <w:r>
-        <w:rPr>
-          <w:rFonts w:ascii="Garamond" w:hAnsi="Garamond" w:cs="Calibri"/>
-          <w:szCs w:val="21"/>
-        </w:rPr>
-        <w:t>:</w:t>
+        <w:t>highly customized analytic and reporting solutions.</w:t>
       </w:r>
     </w:p>
     <w:p>
@@ -2244,66 +2034,464 @@
         <w:pStyle w:val="ListParagraph"/>
         <w:numPr>
           <w:ilvl w:val="0"/>
-          <w:numId w:val="9"/>
+          <w:numId w:val="8"/>
         </w:numPr>
         <w:spacing w:before="40" w:after="240" w:line="276" w:lineRule="auto"/>
         <w:rPr>
           <w:rFonts w:ascii="Garamond" w:hAnsi="Garamond" w:cs="Calibri"/>
-          <w:szCs w:val="21"/>
-        </w:rPr>
-      </w:pPr>
-      <w:r>
-        <w:rPr>
-          <w:rFonts w:ascii="Garamond" w:hAnsi="Garamond" w:cs="Calibri"/>
-          <w:i/>
+          <w:sz w:val="21"/>
+          <w:szCs w:val="21"/>
+        </w:rPr>
+      </w:pPr>
+      <w:r>
+        <w:rPr>
+          <w:rFonts w:ascii="Garamond" w:hAnsi="Garamond" w:cs="Calibri"/>
+          <w:i/>
+          <w:sz w:val="21"/>
           <w:szCs w:val="21"/>
           <w:u w:val="single"/>
         </w:rPr>
-        <w:t xml:space="preserve">Intrusion Detection for IOT network using </w:t>
-      </w:r>
-      <w:r>
-        <w:rPr>
-          <w:rFonts w:ascii="Garamond" w:hAnsi="Garamond" w:cs="Calibri"/>
-          <w:i/>
+        <w:t xml:space="preserve">ORM Technologies </w:t>
+      </w:r>
+      <w:r>
+        <w:rPr>
+          <w:rFonts w:ascii="Garamond" w:hAnsi="Garamond" w:cs="Calibri"/>
+          <w:i/>
+          <w:sz w:val="21"/>
           <w:szCs w:val="21"/>
           <w:u w:val="single"/>
         </w:rPr>
-        <w:t xml:space="preserve">Artificial </w:t>
-      </w:r>
-      <w:r>
-        <w:rPr>
-          <w:rFonts w:ascii="Garamond" w:hAnsi="Garamond" w:cs="Calibri"/>
-          <w:i/>
+        <w:t xml:space="preserve">- </w:t>
+      </w:r>
+      <w:r>
+        <w:rPr>
+          <w:rFonts w:ascii="Garamond" w:hAnsi="Garamond" w:cs="Calibri"/>
+          <w:sz w:val="21"/>
           <w:szCs w:val="21"/>
           <w:u w:val="single"/>
         </w:rPr>
-        <w:t>Neural Networks (Python)</w:t>
+        <w:t>Ruby on Rails</w:t>
+      </w:r>
+      <w:r>
+        <w:rPr>
+          <w:rFonts w:ascii="Garamond" w:hAnsi="Garamond" w:cs="Calibri"/>
+          <w:sz w:val="21"/>
+          <w:szCs w:val="21"/>
+          <w:u w:val="single"/>
+        </w:rPr>
+        <w:t xml:space="preserve"> Dev</w:t>
+      </w:r>
+      <w:r>
+        <w:rPr>
+          <w:rFonts w:ascii="Garamond" w:hAnsi="Garamond" w:cs="Calibri"/>
+          <w:i/>
+          <w:sz w:val="21"/>
+          <w:szCs w:val="21"/>
+        </w:rPr>
+        <w:tab/>
+      </w:r>
+      <w:r>
+        <w:rPr>
+          <w:rFonts w:ascii="Garamond" w:hAnsi="Garamond" w:cs="Calibri"/>
+          <w:i/>
+          <w:sz w:val="21"/>
+          <w:szCs w:val="21"/>
+        </w:rPr>
+        <w:tab/>
+      </w:r>
+      <w:r>
+        <w:rPr>
+          <w:rFonts w:ascii="Garamond" w:hAnsi="Garamond" w:cs="Calibri"/>
+          <w:i/>
+          <w:sz w:val="21"/>
+          <w:szCs w:val="21"/>
+        </w:rPr>
+        <w:tab/>
+      </w:r>
+      <w:r>
+        <w:rPr>
+          <w:rFonts w:ascii="Garamond" w:hAnsi="Garamond" w:cs="Calibri"/>
+          <w:i/>
+          <w:sz w:val="21"/>
+          <w:szCs w:val="21"/>
+        </w:rPr>
+        <w:tab/>
+      </w:r>
+      <w:r>
+        <w:rPr>
+          <w:rFonts w:ascii="Garamond" w:hAnsi="Garamond" w:cs="Calibri"/>
+          <w:i/>
+          <w:sz w:val="21"/>
+          <w:szCs w:val="21"/>
+        </w:rPr>
+        <w:tab/>
+      </w:r>
+      <w:r>
+        <w:rPr>
+          <w:rFonts w:ascii="Garamond" w:hAnsi="Garamond" w:cs="Calibri"/>
+          <w:i/>
+          <w:sz w:val="21"/>
+          <w:szCs w:val="21"/>
+        </w:rPr>
+        <w:tab/>
+      </w:r>
+      <w:r>
+        <w:rPr>
+          <w:rFonts w:ascii="Garamond" w:hAnsi="Garamond" w:cs="Calibri"/>
+          <w:i/>
+          <w:sz w:val="21"/>
+          <w:szCs w:val="21"/>
+        </w:rPr>
+        <w:tab/>
+        <w:t xml:space="preserve">           </w:t>
+      </w:r>
+      <w:r>
+        <w:rPr>
+          <w:rFonts w:ascii="Garamond" w:hAnsi="Garamond" w:cs="Calibri"/>
+          <w:i/>
+          <w:sz w:val="21"/>
+          <w:szCs w:val="21"/>
+        </w:rPr>
+        <w:tab/>
+        <w:t xml:space="preserve">         </w:t>
+      </w:r>
+      <w:proofErr w:type="gramStart"/>
+      <w:r>
+        <w:rPr>
+          <w:rFonts w:ascii="Garamond" w:hAnsi="Garamond" w:cs="Calibri"/>
+          <w:i/>
+          <w:sz w:val="21"/>
+          <w:szCs w:val="21"/>
+        </w:rPr>
+        <w:t xml:space="preserve"> </w:t>
+      </w:r>
+      <w:r>
+        <w:rPr>
+          <w:rFonts w:ascii="Garamond" w:hAnsi="Garamond" w:cs="Calibri"/>
+          <w:i/>
+          <w:sz w:val="21"/>
+          <w:szCs w:val="21"/>
+        </w:rPr>
+        <w:t xml:space="preserve">  </w:t>
+      </w:r>
+      <w:r>
+        <w:rPr>
+          <w:rFonts w:ascii="Garamond" w:hAnsi="Garamond" w:cs="Calibri"/>
+          <w:i/>
+          <w:sz w:val="21"/>
+          <w:szCs w:val="21"/>
+        </w:rPr>
+        <w:t>(</w:t>
+      </w:r>
+      <w:proofErr w:type="gramEnd"/>
+      <w:r>
+        <w:rPr>
+          <w:rFonts w:ascii="Garamond" w:hAnsi="Garamond" w:cs="Calibri"/>
+          <w:i/>
+          <w:sz w:val="21"/>
+          <w:szCs w:val="21"/>
+        </w:rPr>
+        <w:t>05-08/2018)</w:t>
+      </w:r>
+      <w:r>
+        <w:rPr>
+          <w:rFonts w:ascii="Garamond" w:hAnsi="Garamond" w:cs="Calibri"/>
+          <w:sz w:val="21"/>
+          <w:szCs w:val="21"/>
+        </w:rPr>
+        <w:t xml:space="preserve"> </w:t>
       </w:r>
     </w:p>
     <w:p>
       <w:pPr>
         <w:pStyle w:val="ListParagraph"/>
         <w:numPr>
-          <w:ilvl w:val="0"/>
-          <w:numId w:val="9"/>
+          <w:ilvl w:val="1"/>
+          <w:numId w:val="8"/>
         </w:numPr>
         <w:spacing w:before="40" w:after="240" w:line="276" w:lineRule="auto"/>
         <w:rPr>
           <w:rFonts w:ascii="Garamond" w:hAnsi="Garamond" w:cs="Calibri"/>
-          <w:szCs w:val="21"/>
-        </w:rPr>
-      </w:pPr>
-      <w:r>
-        <w:rPr>
-          <w:rFonts w:ascii="Garamond" w:hAnsi="Garamond" w:cs="Calibri"/>
-          <w:i/>
-          <w:szCs w:val="21"/>
-          <w:u w:val="single"/>
-        </w:rPr>
-        <w:t>Advanced PDF Search Engine (C/C++)</w:t>
-      </w:r>
-      <w:bookmarkEnd w:id="0"/>
+          <w:sz w:val="21"/>
+          <w:szCs w:val="21"/>
+        </w:rPr>
+      </w:pPr>
+      <w:r>
+        <w:rPr>
+          <w:rFonts w:ascii="Garamond" w:hAnsi="Garamond" w:cs="Calibri"/>
+          <w:sz w:val="21"/>
+          <w:szCs w:val="21"/>
+        </w:rPr>
+        <w:t>C</w:t>
+      </w:r>
+      <w:r>
+        <w:rPr>
+          <w:rFonts w:ascii="Garamond" w:hAnsi="Garamond" w:cs="Calibri"/>
+          <w:sz w:val="21"/>
+          <w:szCs w:val="21"/>
+        </w:rPr>
+        <w:t>ustomized web application interfaces for clients</w:t>
+      </w:r>
+      <w:r>
+        <w:rPr>
+          <w:rFonts w:ascii="Garamond" w:hAnsi="Garamond" w:cs="Calibri"/>
+          <w:sz w:val="21"/>
+          <w:szCs w:val="21"/>
+        </w:rPr>
+        <w:t xml:space="preserve"> </w:t>
+      </w:r>
+      <w:r>
+        <w:rPr>
+          <w:rFonts w:ascii="Garamond" w:hAnsi="Garamond" w:cs="Calibri"/>
+          <w:sz w:val="21"/>
+          <w:szCs w:val="21"/>
+        </w:rPr>
+        <w:t>used to automate business decisions</w:t>
+      </w:r>
+      <w:r>
+        <w:rPr>
+          <w:rFonts w:ascii="Garamond" w:hAnsi="Garamond" w:cs="Calibri"/>
+          <w:sz w:val="21"/>
+          <w:szCs w:val="21"/>
+        </w:rPr>
+        <w:t>.</w:t>
+      </w:r>
+      <w:r>
+        <w:t xml:space="preserve"> </w:t>
+      </w:r>
+      <w:r>
+        <w:rPr>
+          <w:rFonts w:ascii="Garamond" w:hAnsi="Garamond" w:cs="Calibri"/>
+          <w:sz w:val="21"/>
+          <w:szCs w:val="21"/>
+        </w:rPr>
+        <w:t>Work</w:t>
+      </w:r>
+      <w:r>
+        <w:rPr>
+          <w:rFonts w:ascii="Garamond" w:hAnsi="Garamond" w:cs="Calibri"/>
+          <w:sz w:val="21"/>
+          <w:szCs w:val="21"/>
+        </w:rPr>
+        <w:t>ed</w:t>
+      </w:r>
+      <w:r>
+        <w:rPr>
+          <w:rFonts w:ascii="Garamond" w:hAnsi="Garamond" w:cs="Calibri"/>
+          <w:sz w:val="21"/>
+          <w:szCs w:val="21"/>
+        </w:rPr>
+        <w:t xml:space="preserve"> with </w:t>
+      </w:r>
+      <w:r>
+        <w:rPr>
+          <w:rFonts w:ascii="Garamond" w:hAnsi="Garamond" w:cs="Calibri"/>
+          <w:sz w:val="21"/>
+          <w:szCs w:val="21"/>
+        </w:rPr>
+        <w:t>clients</w:t>
+      </w:r>
+      <w:r>
+        <w:rPr>
+          <w:rFonts w:ascii="Garamond" w:hAnsi="Garamond" w:cs="Calibri"/>
+          <w:sz w:val="21"/>
+          <w:szCs w:val="21"/>
+        </w:rPr>
+        <w:t xml:space="preserve"> regarding their tools, maintain</w:t>
+      </w:r>
+      <w:r>
+        <w:rPr>
+          <w:rFonts w:ascii="Garamond" w:hAnsi="Garamond" w:cs="Calibri"/>
+          <w:sz w:val="21"/>
+          <w:szCs w:val="21"/>
+        </w:rPr>
+        <w:t>ed</w:t>
+      </w:r>
+      <w:r>
+        <w:rPr>
+          <w:rFonts w:ascii="Garamond" w:hAnsi="Garamond" w:cs="Calibri"/>
+          <w:sz w:val="21"/>
+          <w:szCs w:val="21"/>
+        </w:rPr>
+        <w:t xml:space="preserve"> current expertise about the products, undert</w:t>
+      </w:r>
+      <w:r>
+        <w:rPr>
+          <w:rFonts w:ascii="Garamond" w:hAnsi="Garamond" w:cs="Calibri"/>
+          <w:sz w:val="21"/>
+          <w:szCs w:val="21"/>
+        </w:rPr>
+        <w:t>ook</w:t>
+      </w:r>
+      <w:r>
+        <w:rPr>
+          <w:rFonts w:ascii="Garamond" w:hAnsi="Garamond" w:cs="Calibri"/>
+          <w:sz w:val="21"/>
+          <w:szCs w:val="21"/>
+        </w:rPr>
+        <w:t xml:space="preserve"> upgrades of the tools</w:t>
+      </w:r>
+      <w:r>
+        <w:rPr>
+          <w:rFonts w:ascii="Garamond" w:hAnsi="Garamond" w:cs="Calibri"/>
+          <w:sz w:val="21"/>
+          <w:szCs w:val="21"/>
+        </w:rPr>
+        <w:t>.</w:t>
+      </w:r>
     </w:p>
+    <w:p>
+      <w:pPr>
+        <w:pStyle w:val="ListParagraph"/>
+        <w:numPr>
+          <w:ilvl w:val="1"/>
+          <w:numId w:val="8"/>
+        </w:numPr>
+        <w:spacing w:before="40" w:after="240" w:line="276" w:lineRule="auto"/>
+        <w:rPr>
+          <w:rFonts w:ascii="Garamond" w:hAnsi="Garamond" w:cs="Calibri"/>
+          <w:sz w:val="21"/>
+          <w:szCs w:val="21"/>
+        </w:rPr>
+      </w:pPr>
+      <w:r>
+        <w:rPr>
+          <w:rFonts w:ascii="Garamond" w:hAnsi="Garamond" w:cs="Calibri"/>
+          <w:sz w:val="21"/>
+          <w:szCs w:val="21"/>
+        </w:rPr>
+        <w:t>Gained familiarity with</w:t>
+      </w:r>
+      <w:r>
+        <w:rPr>
+          <w:rFonts w:ascii="Garamond" w:hAnsi="Garamond" w:cs="Calibri"/>
+          <w:sz w:val="21"/>
+          <w:szCs w:val="21"/>
+        </w:rPr>
+        <w:t xml:space="preserve"> MVC pattern and i</w:t>
+      </w:r>
+      <w:r>
+        <w:rPr>
+          <w:rFonts w:ascii="Garamond" w:hAnsi="Garamond" w:cs="Calibri"/>
+          <w:sz w:val="21"/>
+          <w:szCs w:val="21"/>
+        </w:rPr>
+        <w:t>mplement</w:t>
+      </w:r>
+      <w:r>
+        <w:rPr>
+          <w:rFonts w:ascii="Garamond" w:hAnsi="Garamond" w:cs="Calibri"/>
+          <w:sz w:val="21"/>
+          <w:szCs w:val="21"/>
+        </w:rPr>
+        <w:t>ed</w:t>
+      </w:r>
+      <w:r>
+        <w:rPr>
+          <w:rFonts w:ascii="Garamond" w:hAnsi="Garamond" w:cs="Calibri"/>
+          <w:sz w:val="21"/>
+          <w:szCs w:val="21"/>
+        </w:rPr>
+        <w:t xml:space="preserve"> automated testing platforms and unit tests</w:t>
+      </w:r>
+      <w:r>
+        <w:rPr>
+          <w:rFonts w:ascii="Garamond" w:hAnsi="Garamond" w:cs="Calibri"/>
+          <w:sz w:val="21"/>
+          <w:szCs w:val="21"/>
+        </w:rPr>
+        <w:t>.</w:t>
+      </w:r>
+      <w:r>
+        <w:rPr>
+          <w:rFonts w:ascii="Garamond" w:hAnsi="Garamond" w:cs="Calibri"/>
+          <w:sz w:val="21"/>
+          <w:szCs w:val="21"/>
+        </w:rPr>
+        <w:t xml:space="preserve"> </w:t>
+      </w:r>
+      <w:r>
+        <w:rPr>
+          <w:rFonts w:ascii="Garamond" w:hAnsi="Garamond" w:cs="Calibri"/>
+          <w:sz w:val="21"/>
+          <w:szCs w:val="21"/>
+        </w:rPr>
+        <w:t>Identif</w:t>
+      </w:r>
+      <w:r>
+        <w:rPr>
+          <w:rFonts w:ascii="Garamond" w:hAnsi="Garamond" w:cs="Calibri"/>
+          <w:sz w:val="21"/>
+          <w:szCs w:val="21"/>
+        </w:rPr>
+        <w:t xml:space="preserve">ied </w:t>
+      </w:r>
+      <w:r>
+        <w:rPr>
+          <w:rFonts w:ascii="Garamond" w:hAnsi="Garamond" w:cs="Calibri"/>
+          <w:sz w:val="21"/>
+          <w:szCs w:val="21"/>
+        </w:rPr>
+        <w:t>bottlenecks and bugs, and devise</w:t>
+      </w:r>
+      <w:r>
+        <w:rPr>
+          <w:rFonts w:ascii="Garamond" w:hAnsi="Garamond" w:cs="Calibri"/>
+          <w:sz w:val="21"/>
+          <w:szCs w:val="21"/>
+        </w:rPr>
+        <w:t>d</w:t>
+      </w:r>
+      <w:r>
+        <w:rPr>
+          <w:rFonts w:ascii="Garamond" w:hAnsi="Garamond" w:cs="Calibri"/>
+          <w:sz w:val="21"/>
+          <w:szCs w:val="21"/>
+        </w:rPr>
+        <w:t xml:space="preserve"> solutions</w:t>
+      </w:r>
+      <w:r>
+        <w:rPr>
+          <w:rFonts w:ascii="Garamond" w:hAnsi="Garamond" w:cs="Calibri"/>
+          <w:sz w:val="21"/>
+          <w:szCs w:val="21"/>
+        </w:rPr>
+        <w:t xml:space="preserve"> to help </w:t>
+      </w:r>
+      <w:r>
+        <w:rPr>
+          <w:rFonts w:ascii="Garamond" w:hAnsi="Garamond" w:cs="Calibri"/>
+          <w:sz w:val="21"/>
+          <w:szCs w:val="21"/>
+        </w:rPr>
+        <w:t>improve and maintain existing code quality</w:t>
+      </w:r>
+      <w:r>
+        <w:rPr>
+          <w:rFonts w:ascii="Garamond" w:hAnsi="Garamond" w:cs="Calibri"/>
+          <w:sz w:val="21"/>
+          <w:szCs w:val="21"/>
+        </w:rPr>
+        <w:t xml:space="preserve"> to allow </w:t>
+      </w:r>
+      <w:r>
+        <w:rPr>
+          <w:rFonts w:ascii="Garamond" w:hAnsi="Garamond" w:cs="Calibri"/>
+          <w:sz w:val="21"/>
+          <w:szCs w:val="21"/>
+        </w:rPr>
+        <w:t>continuous integration</w:t>
+      </w:r>
+      <w:r>
+        <w:rPr>
+          <w:rFonts w:ascii="Garamond" w:hAnsi="Garamond" w:cs="Calibri"/>
+          <w:sz w:val="21"/>
+          <w:szCs w:val="21"/>
+        </w:rPr>
+        <w:t>.</w:t>
+      </w:r>
+    </w:p>
+    <w:bookmarkEnd w:id="0"/>
     <w:p/>
     <w:sectPr>
       <w:pgSz w:w="12240" w:h="15840"/>
@@ -2316,7 +2504,7 @@
 </file>
 
 <file path=word/numbering.xml><?xml version="1.0" encoding="utf-8"?>
-<w:numbering xmlns:wpc="http://schemas.microsoft.com/office/word/2010/wordprocessingCanvas" xmlns:cx="http://schemas.microsoft.com/office/drawing/2014/chartex" xmlns:cx1="http://schemas.microsoft.com/office/drawing/2015/9/8/chartex" xmlns:cx2="http://schemas.microsoft.com/office/drawing/2015/10/21/chartex" xmlns:cx3="http://schemas.microsoft.com/office/drawing/2016/5/9/chartex" xmlns:cx4="http://schemas.microsoft.com/office/drawing/2016/5/10/chartex" xmlns:cx5="http://schemas.microsoft.com/office/drawing/2016/5/11/chartex" xmlns:cx6="http://schemas.microsoft.com/office/drawing/2016/5/12/chartex" xmlns:cx7="http://schemas.microsoft.com/office/drawing/2016/5/13/chartex" xmlns:cx8="http://schemas.microsoft.com/office/drawing/2016/5/14/chartex" xmlns:mc="http://schemas.openxmlformats.org/markup-compatibility/2006" xmlns:aink="http://schemas.microsoft.com/office/drawing/2016/ink" xmlns:am3d="http://schemas.microsoft.com/office/drawing/2017/model3d" xmlns:o="urn:schemas-microsoft-com:office:office" xmlns:r="http://schemas.openxmlformats.org/officeDocument/2006/relationships" xmlns:m="http://schemas.openxmlformats.org/officeDocument/2006/math" xmlns:v="urn:schemas-microsoft-com:vml" xmlns:wp14="http://schemas.microsoft.com/office/word/2010/wordprocessingDrawing" xmlns:wp="http://schemas.openxmlformats.org/drawingml/2006/wordprocessingDrawing" xmlns:w10="urn:schemas-microsoft-com:office:word" xmlns:w="http://schemas.openxmlformats.org/wordprocessingml/2006/main" xmlns:w14="http://schemas.microsoft.com/office/word/2010/wordml" xmlns:w15="http://schemas.microsoft.com/office/word/2012/wordml" xmlns:w16cid="http://schemas.microsoft.com/office/word/2016/wordml/cid" xmlns:w16se="http://schemas.microsoft.com/office/word/2015/wordml/symex" xmlns:wpg="http://schemas.microsoft.com/office/word/2010/wordprocessingGroup" xmlns:wpi="http://schemas.microsoft.com/office/word/2010/wordprocessingInk" xmlns:wne="http://schemas.microsoft.com/office/word/2006/wordml" xmlns:wps="http://schemas.microsoft.com/office/word/2010/wordprocessingShape" mc:Ignorable="w14 w15 w16se w16cid wp14">
+<w:numbering xmlns:wpc="http://schemas.microsoft.com/office/word/2010/wordprocessingCanvas" xmlns:cx="http://schemas.microsoft.com/office/drawing/2014/chartex" xmlns:cx1="http://schemas.microsoft.com/office/drawing/2015/9/8/chartex" xmlns:cx2="http://schemas.microsoft.com/office/drawing/2015/10/21/chartex" xmlns:cx3="http://schemas.microsoft.com/office/drawing/2016/5/9/chartex" xmlns:cx4="http://schemas.microsoft.com/office/drawing/2016/5/10/chartex" xmlns:cx5="http://schemas.microsoft.com/office/drawing/2016/5/11/chartex" xmlns:cx6="http://schemas.microsoft.com/office/drawing/2016/5/12/chartex" xmlns:cx7="http://schemas.microsoft.com/office/drawing/2016/5/13/chartex" xmlns:cx8="http://schemas.microsoft.com/office/drawing/2016/5/14/chartex" xmlns:mc="http://schemas.openxmlformats.org/markup-compatibility/2006" xmlns:aink="http://schemas.microsoft.com/office/drawing/2016/ink" xmlns:am3d="http://schemas.microsoft.com/office/drawing/2017/model3d" xmlns:o="urn:schemas-microsoft-com:office:office" xmlns:r="http://schemas.openxmlformats.org/officeDocument/2006/relationships" xmlns:m="http://schemas.openxmlformats.org/officeDocument/2006/math" xmlns:v="urn:schemas-microsoft-com:vml" xmlns:wp14="http://schemas.microsoft.com/office/word/2010/wordprocessingDrawing" xmlns:wp="http://schemas.openxmlformats.org/drawingml/2006/wordprocessingDrawing" xmlns:w10="urn:schemas-microsoft-com:office:word" xmlns:w="http://schemas.openxmlformats.org/wordprocessingml/2006/main" xmlns:w14="http://schemas.microsoft.com/office/word/2010/wordml" xmlns:w15="http://schemas.microsoft.com/office/word/2012/wordml" xmlns:w16cex="http://schemas.microsoft.com/office/word/2018/wordml/cex" xmlns:w16cid="http://schemas.microsoft.com/office/word/2016/wordml/cid" xmlns:w16="http://schemas.microsoft.com/office/word/2018/wordml" xmlns:w16se="http://schemas.microsoft.com/office/word/2015/wordml/symex" xmlns:wpg="http://schemas.microsoft.com/office/word/2010/wordprocessingGroup" xmlns:wpi="http://schemas.microsoft.com/office/word/2010/wordprocessingInk" xmlns:wne="http://schemas.microsoft.com/office/word/2006/wordml" xmlns:wps="http://schemas.microsoft.com/office/word/2010/wordprocessingShape" mc:Ignorable="w14 w15 w16se w16cid w16 w16cex wp14">
   <w:abstractNum w:abstractNumId="0" w15:restartNumberingAfterBreak="0">
     <w:nsid w:val="18691D74"/>
     <w:multiLevelType w:val="hybridMultilevel"/>
@@ -3538,7 +3726,7 @@
 </file>
 
 <file path=word/styles.xml><?xml version="1.0" encoding="utf-8"?>
-<w:styles xmlns:mc="http://schemas.openxmlformats.org/markup-compatibility/2006" xmlns:r="http://schemas.openxmlformats.org/officeDocument/2006/relationships" xmlns:w="http://schemas.openxmlformats.org/wordprocessingml/2006/main" xmlns:w14="http://schemas.microsoft.com/office/word/2010/wordml" xmlns:w15="http://schemas.microsoft.com/office/word/2012/wordml" xmlns:w16cid="http://schemas.microsoft.com/office/word/2016/wordml/cid" xmlns:w16se="http://schemas.microsoft.com/office/word/2015/wordml/symex" mc:Ignorable="w14 w15 w16se w16cid">
+<w:styles xmlns:mc="http://schemas.openxmlformats.org/markup-compatibility/2006" xmlns:r="http://schemas.openxmlformats.org/officeDocument/2006/relationships" xmlns:w="http://schemas.openxmlformats.org/wordprocessingml/2006/main" xmlns:w14="http://schemas.microsoft.com/office/word/2010/wordml" xmlns:w15="http://schemas.microsoft.com/office/word/2012/wordml" xmlns:w16cex="http://schemas.microsoft.com/office/word/2018/wordml/cex" xmlns:w16cid="http://schemas.microsoft.com/office/word/2016/wordml/cid" xmlns:w16="http://schemas.microsoft.com/office/word/2018/wordml" xmlns:w16se="http://schemas.microsoft.com/office/word/2015/wordml/symex" mc:Ignorable="w14 w15 w16se w16cid w16 w16cex">
   <w:docDefaults>
     <w:rPrDefault>
       <w:rPr>
@@ -3548,7 +3736,7 @@
     </w:rPrDefault>
     <w:pPrDefault/>
   </w:docDefaults>
-  <w:latentStyles w:defLockedState="0" w:defUIPriority="99" w:defSemiHidden="0" w:defUnhideWhenUsed="0" w:defQFormat="0" w:count="375">
+  <w:latentStyles w:defLockedState="0" w:defUIPriority="99" w:defSemiHidden="0" w:defUnhideWhenUsed="0" w:defQFormat="0" w:count="376">
     <w:lsdException w:name="Normal" w:uiPriority="0" w:qFormat="1"/>
     <w:lsdException w:name="heading 1" w:uiPriority="0" w:qFormat="1"/>
     <w:lsdException w:name="heading 2" w:semiHidden="1" w:uiPriority="9" w:unhideWhenUsed="1" w:qFormat="1"/>
@@ -3654,7 +3842,6 @@
     <w:lsdException w:name="HTML Sample" w:semiHidden="1" w:unhideWhenUsed="1"/>
     <w:lsdException w:name="HTML Typewriter" w:semiHidden="1" w:unhideWhenUsed="1"/>
     <w:lsdException w:name="HTML Variable" w:semiHidden="1" w:unhideWhenUsed="1"/>
-    <w:lsdException w:name="Normal Table" w:semiHidden="1" w:unhideWhenUsed="1"/>
     <w:lsdException w:name="annotation subject" w:semiHidden="1" w:unhideWhenUsed="1"/>
     <w:lsdException w:name="No List" w:semiHidden="1" w:unhideWhenUsed="1"/>
     <w:lsdException w:name="Outline List 1" w:semiHidden="1" w:unhideWhenUsed="1"/>
@@ -3701,10 +3888,8 @@
     <w:lsdException w:name="Table Subtle 2" w:semiHidden="1" w:unhideWhenUsed="1"/>
     <w:lsdException w:name="Table Web 1" w:semiHidden="1" w:unhideWhenUsed="1"/>
     <w:lsdException w:name="Table Web 2" w:semiHidden="1" w:unhideWhenUsed="1"/>
-    <w:lsdException w:name="Table Web 3" w:semiHidden="1" w:unhideWhenUsed="1"/>
     <w:lsdException w:name="Balloon Text" w:semiHidden="1" w:unhideWhenUsed="1"/>
     <w:lsdException w:name="Table Grid" w:uiPriority="59"/>
-    <w:lsdException w:name="Table Theme" w:semiHidden="1" w:unhideWhenUsed="1"/>
     <w:lsdException w:name="Placeholder Text" w:semiHidden="1"/>
     <w:lsdException w:name="No Spacing" w:uiPriority="1" w:qFormat="1"/>
     <w:lsdException w:name="Light Shading" w:uiPriority="60"/>
@@ -3924,6 +4109,7 @@
     <w:lsdException w:name="Smart Hyperlink" w:semiHidden="1" w:unhideWhenUsed="1"/>
     <w:lsdException w:name="Hashtag" w:semiHidden="1" w:unhideWhenUsed="1"/>
     <w:lsdException w:name="Unresolved Mention" w:semiHidden="1" w:unhideWhenUsed="1"/>
+    <w:lsdException w:name="Smart Link" w:semiHidden="1" w:unhideWhenUsed="1"/>
   </w:latentStyles>
   <w:style w:type="paragraph" w:default="1" w:styleId="Normal">
     <w:name w:val="Normal"/>

</xml_diff>